<commit_message>
Final analysis in Excel, final report pending last review and format changes
</commit_message>
<xml_diff>
--- a/Executive Report - Kickstarter Campaigns.docx
+++ b/Executive Report - Kickstarter Campaigns.docx
@@ -23,7 +23,7 @@
           <w:noProof/>
           <w:lang w:val="en-US"/>
         </w:rPr>
-        <w:t>March 5, 2021</w:t>
+        <w:t>March 8, 2021</w:t>
       </w:r>
       <w:r>
         <w:fldChar w:fldCharType="end"/>
@@ -82,95 +82,72 @@
       </w:r>
     </w:p>
     <w:p>
-      <w:proofErr w:type="spellStart"/>
-      <w:r>
-        <w:t>Exe</w:t>
-      </w:r>
-      <w:r>
-        <w:t>cutive</w:t>
-      </w:r>
-      <w:proofErr w:type="spellEnd"/>
-      <w:r>
-        <w:t xml:space="preserve"> </w:t>
-      </w:r>
-      <w:proofErr w:type="spellStart"/>
-      <w:r>
-        <w:t>Report</w:t>
-      </w:r>
-      <w:proofErr w:type="spellEnd"/>
-    </w:p>
-    <w:p/>
-    <w:p>
-      <w:r>
-        <w:t>Juan José Fernández Díaz</w:t>
+      <w:pPr>
+        <w:rPr>
+          <w:lang w:val="en-US"/>
+        </w:rPr>
+      </w:pPr>
+      <w:r>
+        <w:rPr>
+          <w:lang w:val="en-US"/>
+        </w:rPr>
+        <w:t>Executive Report</w:t>
       </w:r>
     </w:p>
     <w:p>
+      <w:pPr>
+        <w:rPr>
+          <w:lang w:val="en-US"/>
+        </w:rPr>
+      </w:pPr>
+    </w:p>
+    <w:p>
+      <w:pPr>
+        <w:rPr>
+          <w:lang w:val="en-US"/>
+        </w:rPr>
+      </w:pPr>
+      <w:r>
+        <w:rPr>
+          <w:lang w:val="en-US"/>
+        </w:rPr>
+        <w:t>Juan José Fernández Díaz</w:t>
+      </w:r>
+    </w:p>
+    <w:p>
+      <w:pPr>
+        <w:rPr>
+          <w:lang w:val="en-US"/>
+        </w:rPr>
+      </w:pPr>
       <w:hyperlink r:id="rId7" w:history="1">
         <w:r>
           <w:rPr>
             <w:rStyle w:val="Hipervnculo"/>
+            <w:lang w:val="en-US"/>
           </w:rPr>
           <w:t>juanjo.fde@gmail.com</w:t>
         </w:r>
       </w:hyperlink>
     </w:p>
-    <w:p/>
     <w:p>
-      <w:r>
-        <w:br w:type="page"/>
-      </w:r>
+      <w:pPr>
+        <w:rPr>
+          <w:lang w:val="en-US"/>
+        </w:rPr>
+      </w:pPr>
     </w:p>
     <w:p>
-      <w:proofErr w:type="spellStart"/>
-      <w:r>
-        <w:lastRenderedPageBreak/>
-        <w:t>Overview</w:t>
-      </w:r>
-      <w:proofErr w:type="spellEnd"/>
-      <w:r>
-        <w:t>:</w:t>
-      </w:r>
-    </w:p>
-    <w:p/>
-    <w:p>
-      <w:pPr>
-        <w:ind w:firstLine="708"/>
-        <w:rPr>
-          <w:lang w:val="en-US"/>
-        </w:rPr>
-      </w:pPr>
-      <w:r>
-        <w:rPr>
-          <w:lang w:val="en-US"/>
-        </w:rPr>
-        <w:t xml:space="preserve">Kickstarter is a crowdfunding service </w:t>
-      </w:r>
-      <w:r>
-        <w:rPr>
-          <w:lang w:val="en-US"/>
-        </w:rPr>
-        <w:t xml:space="preserve">launched on April 28, 2009 by Perry Chen and Yancey Strickler. After their initial success on 2012 Kickstarter expands operations outside the U.S. first to the United </w:t>
-      </w:r>
-      <w:proofErr w:type="spellStart"/>
-      <w:r>
-        <w:rPr>
-          <w:lang w:val="en-US"/>
-        </w:rPr>
-        <w:t>Kingdon</w:t>
-      </w:r>
-      <w:proofErr w:type="spellEnd"/>
-      <w:r>
-        <w:rPr>
-          <w:lang w:val="en-US"/>
-        </w:rPr>
-        <w:t xml:space="preserve"> and then moving to a variety of countries, </w:t>
-      </w:r>
-      <w:r>
-        <w:rPr>
-          <w:lang w:val="en-US"/>
-        </w:rPr>
-        <w:t>Kickstarter begins operations in Mexico by 2016.</w:t>
+      <w:pPr>
+        <w:rPr>
+          <w:lang w:val="en-US"/>
+        </w:rPr>
+      </w:pPr>
+      <w:r>
+        <w:rPr>
+          <w:lang w:val="en-US"/>
+        </w:rPr>
+        <w:br w:type="page"/>
       </w:r>
     </w:p>
     <w:p>
@@ -179,31 +156,97 @@
           <w:lang w:val="en-US"/>
         </w:rPr>
       </w:pPr>
+      <w:r>
+        <w:rPr>
+          <w:lang w:val="en-US"/>
+        </w:rPr>
+        <w:lastRenderedPageBreak/>
+        <w:t>Overview:</w:t>
+      </w:r>
     </w:p>
     <w:p>
       <w:pPr>
-        <w:ind w:firstLine="708"/>
-        <w:rPr>
-          <w:lang w:val="en-US"/>
-        </w:rPr>
-      </w:pPr>
-      <w:r>
-        <w:rPr>
-          <w:lang w:val="en-US"/>
-        </w:rPr>
-        <w:t>As a result of the coronavirus pandemic Kickstarter was forced to lay-off around 45% of their workers, mostly because the number of projects on the platform decreased by 35%.</w:t>
-      </w:r>
+        <w:rPr>
+          <w:lang w:val="en-US"/>
+        </w:rPr>
+      </w:pPr>
     </w:p>
     <w:p>
       <w:pPr>
-        <w:rPr>
-          <w:lang w:val="en-US"/>
-        </w:rPr>
-      </w:pPr>
+        <w:ind w:firstLine="708"/>
+        <w:jc w:val="both"/>
+        <w:rPr>
+          <w:lang w:val="en-US"/>
+        </w:rPr>
+      </w:pPr>
+      <w:r>
+        <w:rPr>
+          <w:lang w:val="en-US"/>
+        </w:rPr>
+        <w:t xml:space="preserve">Kickstarter is a crowdfunding service </w:t>
+      </w:r>
+      <w:r>
+        <w:rPr>
+          <w:lang w:val="en-US"/>
+        </w:rPr>
+        <w:t xml:space="preserve">launched on April 28, 2009 by Perry Chen and Yancey Strickler. After their initial success on 2012 Kickstarter expands operations outside the U.S. first to the United </w:t>
+      </w:r>
+      <w:proofErr w:type="spellStart"/>
+      <w:r>
+        <w:rPr>
+          <w:lang w:val="en-US"/>
+        </w:rPr>
+        <w:t>Kingdon</w:t>
+      </w:r>
+      <w:proofErr w:type="spellEnd"/>
+      <w:r>
+        <w:rPr>
+          <w:lang w:val="en-US"/>
+        </w:rPr>
+        <w:t xml:space="preserve"> and then moving to a variety of countries, </w:t>
+      </w:r>
+      <w:r>
+        <w:rPr>
+          <w:lang w:val="en-US"/>
+        </w:rPr>
+        <w:t>Kickstarter begins operations in Mexico by 2016.</w:t>
+      </w:r>
     </w:p>
     <w:p>
       <w:pPr>
+        <w:jc w:val="both"/>
+        <w:rPr>
+          <w:lang w:val="en-US"/>
+        </w:rPr>
+      </w:pPr>
+    </w:p>
+    <w:p>
+      <w:pPr>
         <w:ind w:firstLine="708"/>
+        <w:jc w:val="both"/>
+        <w:rPr>
+          <w:lang w:val="en-US"/>
+        </w:rPr>
+      </w:pPr>
+      <w:r>
+        <w:rPr>
+          <w:lang w:val="en-US"/>
+        </w:rPr>
+        <w:t>As a result of the coronavirus pandemic Kickstarter was forced to lay-off around 45% of their workers, mostly because the number of projects on the platform decreased by 35%.</w:t>
+      </w:r>
+    </w:p>
+    <w:p>
+      <w:pPr>
+        <w:jc w:val="both"/>
+        <w:rPr>
+          <w:lang w:val="en-US"/>
+        </w:rPr>
+      </w:pPr>
+    </w:p>
+    <w:p>
+      <w:pPr>
+        <w:ind w:firstLine="708"/>
+        <w:jc w:val="both"/>
         <w:rPr>
           <w:lang w:val="en-US"/>
         </w:rPr>
@@ -291,6 +334,7 @@
           <w:ilvl w:val="0"/>
           <w:numId w:val="1"/>
         </w:numPr>
+        <w:jc w:val="both"/>
         <w:rPr>
           <w:lang w:val="en-US"/>
         </w:rPr>
@@ -323,6 +367,7 @@
           <w:ilvl w:val="0"/>
           <w:numId w:val="1"/>
         </w:numPr>
+        <w:jc w:val="both"/>
         <w:rPr>
           <w:lang w:val="en-US"/>
         </w:rPr>
@@ -341,6 +386,7 @@
           <w:ilvl w:val="0"/>
           <w:numId w:val="1"/>
         </w:numPr>
+        <w:jc w:val="both"/>
         <w:rPr>
           <w:lang w:val="en-US"/>
         </w:rPr>
@@ -359,6 +405,7 @@
           <w:ilvl w:val="0"/>
           <w:numId w:val="1"/>
         </w:numPr>
+        <w:jc w:val="both"/>
         <w:rPr>
           <w:lang w:val="en-US"/>
         </w:rPr>
@@ -377,6 +424,7 @@
           <w:ilvl w:val="0"/>
           <w:numId w:val="1"/>
         </w:numPr>
+        <w:jc w:val="both"/>
         <w:rPr>
           <w:lang w:val="en-US"/>
         </w:rPr>
@@ -428,6 +476,7 @@
           <w:ilvl w:val="0"/>
           <w:numId w:val="2"/>
         </w:numPr>
+        <w:jc w:val="both"/>
         <w:rPr>
           <w:lang w:val="en-US"/>
         </w:rPr>
@@ -446,6 +495,7 @@
           <w:ilvl w:val="0"/>
           <w:numId w:val="2"/>
         </w:numPr>
+        <w:jc w:val="both"/>
         <w:rPr>
           <w:lang w:val="en-US"/>
         </w:rPr>
@@ -578,6 +628,7 @@
           <w:ilvl w:val="1"/>
           <w:numId w:val="3"/>
         </w:numPr>
+        <w:jc w:val="both"/>
         <w:rPr>
           <w:lang w:val="en-US"/>
         </w:rPr>
@@ -602,6 +653,7 @@
           <w:ilvl w:val="1"/>
           <w:numId w:val="3"/>
         </w:numPr>
+        <w:jc w:val="both"/>
         <w:rPr>
           <w:lang w:val="en-US"/>
         </w:rPr>
@@ -740,6 +792,7 @@
           <w:ilvl w:val="1"/>
           <w:numId w:val="3"/>
         </w:numPr>
+        <w:jc w:val="both"/>
         <w:rPr>
           <w:rFonts w:eastAsiaTheme="minorEastAsia"/>
           <w:lang w:val="en-US"/>
@@ -865,6 +918,7 @@
           <w:ilvl w:val="0"/>
           <w:numId w:val="5"/>
         </w:numPr>
+        <w:jc w:val="both"/>
         <w:rPr>
           <w:lang w:val="en-US"/>
         </w:rPr>
@@ -1149,6 +1203,7 @@
           <w:ilvl w:val="0"/>
           <w:numId w:val="5"/>
         </w:numPr>
+        <w:jc w:val="both"/>
         <w:rPr>
           <w:lang w:val="en-US"/>
         </w:rPr>
@@ -1185,6 +1240,7 @@
           <w:ilvl w:val="0"/>
           <w:numId w:val="5"/>
         </w:numPr>
+        <w:jc w:val="both"/>
         <w:rPr>
           <w:lang w:val="en-US"/>
         </w:rPr>
@@ -1227,6 +1283,7 @@
           <w:ilvl w:val="1"/>
           <w:numId w:val="3"/>
         </w:numPr>
+        <w:jc w:val="both"/>
         <w:rPr>
           <w:lang w:val="en-US"/>
         </w:rPr>
@@ -1394,6 +1451,7 @@
           <w:ilvl w:val="1"/>
           <w:numId w:val="3"/>
         </w:numPr>
+        <w:jc w:val="both"/>
         <w:rPr>
           <w:lang w:val="en-US"/>
         </w:rPr>
@@ -1454,6 +1512,7 @@
           <w:ilvl w:val="1"/>
           <w:numId w:val="3"/>
         </w:numPr>
+        <w:jc w:val="both"/>
         <w:rPr>
           <w:lang w:val="en-US"/>
         </w:rPr>
@@ -1484,6 +1543,7 @@
           <w:ilvl w:val="1"/>
           <w:numId w:val="3"/>
         </w:numPr>
+        <w:jc w:val="both"/>
         <w:rPr>
           <w:lang w:val="en-US"/>
         </w:rPr>
@@ -1532,6 +1592,7 @@
           <w:ilvl w:val="1"/>
           <w:numId w:val="3"/>
         </w:numPr>
+        <w:jc w:val="both"/>
         <w:rPr>
           <w:lang w:val="en-US"/>
         </w:rPr>
@@ -1574,6 +1635,7 @@
           <w:ilvl w:val="1"/>
           <w:numId w:val="3"/>
         </w:numPr>
+        <w:jc w:val="both"/>
         <w:rPr>
           <w:lang w:val="en-US"/>
         </w:rPr>
@@ -2112,6 +2174,7 @@
           <w:ilvl w:val="1"/>
           <w:numId w:val="3"/>
         </w:numPr>
+        <w:jc w:val="both"/>
         <w:rPr>
           <w:lang w:val="en-US"/>
         </w:rPr>
@@ -2126,7 +2189,19 @@
         <w:rPr>
           <w:lang w:val="en-US"/>
         </w:rPr>
-        <w:t xml:space="preserve"> at the previous graphs it seems </w:t>
+        <w:t xml:space="preserve"> at the previous graphs it seems there</w:t>
+      </w:r>
+      <w:r>
+        <w:rPr>
+          <w:lang w:val="en-US"/>
+        </w:rPr>
+        <w:t xml:space="preserve"> i</w:t>
+      </w:r>
+      <w:r>
+        <w:rPr>
+          <w:lang w:val="en-US"/>
+        </w:rPr>
+        <w:t xml:space="preserve">s no seasonality in the data but </w:t>
       </w:r>
       <w:proofErr w:type="gramStart"/>
       <w:r>
@@ -2140,7 +2215,7 @@
         <w:rPr>
           <w:lang w:val="en-US"/>
         </w:rPr>
-        <w:t xml:space="preserve"> no seasonality in the data but there’s a consistent increase in successful campaigns in April every year, this is consistent if we plot a graph considering every year available</w:t>
+        <w:t xml:space="preserve"> a consistent increase in successful campaigns in April every year, this is consistent if we plot a graph considering every year available</w:t>
       </w:r>
       <w:r>
         <w:rPr>
@@ -2156,6 +2231,7 @@
           <w:ilvl w:val="1"/>
           <w:numId w:val="3"/>
         </w:numPr>
+        <w:jc w:val="both"/>
         <w:rPr>
           <w:lang w:val="en-US"/>
         </w:rPr>
@@ -2188,21 +2264,19 @@
         <w:rPr>
           <w:lang w:val="en-US"/>
         </w:rPr>
-        <w:t xml:space="preserve">t include April either, so </w:t>
-      </w:r>
-      <w:proofErr w:type="gramStart"/>
-      <w:r>
-        <w:rPr>
-          <w:lang w:val="en-US"/>
-        </w:rPr>
-        <w:t>I’m</w:t>
-      </w:r>
-      <w:proofErr w:type="gramEnd"/>
-      <w:r>
-        <w:rPr>
-          <w:lang w:val="en-US"/>
-        </w:rPr>
-        <w:t xml:space="preserve"> taking it out as well from the comparison</w:t>
+        <w:t>t include April either, so I</w:t>
+      </w:r>
+      <w:r>
+        <w:rPr>
+          <w:lang w:val="en-US"/>
+        </w:rPr>
+        <w:t xml:space="preserve"> a</w:t>
+      </w:r>
+      <w:r>
+        <w:rPr>
+          <w:lang w:val="en-US"/>
+        </w:rPr>
+        <w:t>m taking it out as well from the comparison</w:t>
       </w:r>
       <w:r>
         <w:rPr>
@@ -2218,30 +2292,47 @@
           <w:ilvl w:val="1"/>
           <w:numId w:val="3"/>
         </w:numPr>
-        <w:rPr>
-          <w:lang w:val="en-US"/>
-        </w:rPr>
-      </w:pPr>
+        <w:jc w:val="both"/>
+        <w:rPr>
+          <w:lang w:val="en-US"/>
+        </w:rPr>
+      </w:pPr>
+      <w:r>
+        <w:rPr>
+          <w:lang w:val="en-US"/>
+        </w:rPr>
+        <w:t>I conclude that time of the year should not be considered as an important factor for launching a funding campaign but, if choosing the time of the year does</w:t>
+      </w:r>
+      <w:r>
+        <w:rPr>
+          <w:lang w:val="en-US"/>
+        </w:rPr>
+        <w:t xml:space="preserve"> </w:t>
+      </w:r>
+      <w:r>
+        <w:rPr>
+          <w:lang w:val="en-US"/>
+        </w:rPr>
+        <w:t>n</w:t>
+      </w:r>
+      <w:r>
+        <w:rPr>
+          <w:lang w:val="en-US"/>
+        </w:rPr>
+        <w:t>o</w:t>
+      </w:r>
+      <w:r>
+        <w:rPr>
+          <w:lang w:val="en-US"/>
+        </w:rPr>
+        <w:t xml:space="preserve">t affect </w:t>
+      </w:r>
       <w:r>
         <w:rPr>
           <w:lang w:val="en-US"/>
         </w:rPr>
         <w:lastRenderedPageBreak/>
-        <w:t xml:space="preserve">I conclude that time of the year should not be considered as an important factor for launching a funding campaign but, if choosing the time of the year </w:t>
-      </w:r>
-      <w:proofErr w:type="gramStart"/>
-      <w:r>
-        <w:rPr>
-          <w:lang w:val="en-US"/>
-        </w:rPr>
-        <w:t>doesn’t</w:t>
-      </w:r>
-      <w:proofErr w:type="gramEnd"/>
-      <w:r>
-        <w:rPr>
-          <w:lang w:val="en-US"/>
-        </w:rPr>
-        <w:t xml:space="preserve"> affect anything in the project (costs, amount needed to rise, opportunity, etc.) it will slightly increase the chances of success launching around </w:t>
+        <w:t xml:space="preserve">anything in the project (costs, amount needed to rise, opportunity, etc.) it will slightly increase the chances of success launching around </w:t>
       </w:r>
       <w:r>
         <w:rPr>
@@ -2377,6 +2468,7 @@
           <w:ilvl w:val="1"/>
           <w:numId w:val="3"/>
         </w:numPr>
+        <w:jc w:val="both"/>
         <w:rPr>
           <w:lang w:val="en-US"/>
         </w:rPr>
@@ -2401,6 +2493,7 @@
           <w:ilvl w:val="1"/>
           <w:numId w:val="3"/>
         </w:numPr>
+        <w:jc w:val="both"/>
         <w:rPr>
           <w:lang w:val="en-US"/>
         </w:rPr>
@@ -2480,6 +2573,7 @@
       <w:pPr>
         <w:pStyle w:val="Prrafodelista"/>
         <w:ind w:left="0"/>
+        <w:jc w:val="both"/>
         <w:rPr>
           <w:lang w:val="en-US"/>
         </w:rPr>
@@ -2489,6 +2583,7 @@
       <w:pPr>
         <w:pStyle w:val="Prrafodelista"/>
         <w:ind w:left="0"/>
+        <w:jc w:val="both"/>
         <w:rPr>
           <w:lang w:val="en-US"/>
         </w:rPr>
@@ -2517,6 +2612,7 @@
       <w:pPr>
         <w:pStyle w:val="Prrafodelista"/>
         <w:ind w:left="0"/>
+        <w:jc w:val="both"/>
         <w:rPr>
           <w:lang w:val="en-US"/>
         </w:rPr>
@@ -2526,6 +2622,7 @@
       <w:pPr>
         <w:pStyle w:val="Prrafodelista"/>
         <w:ind w:left="0"/>
+        <w:jc w:val="both"/>
         <w:rPr>
           <w:lang w:val="en-US"/>
         </w:rPr>
@@ -2578,6 +2675,7 @@
       <w:pPr>
         <w:pStyle w:val="Prrafodelista"/>
         <w:ind w:left="0"/>
+        <w:jc w:val="both"/>
         <w:rPr>
           <w:lang w:val="en-US"/>
         </w:rPr>
@@ -2587,6 +2685,7 @@
       <w:pPr>
         <w:pStyle w:val="Prrafodelista"/>
         <w:ind w:left="0"/>
+        <w:jc w:val="both"/>
         <w:rPr>
           <w:lang w:val="en-US"/>
         </w:rPr>
@@ -2602,28 +2701,26 @@
         <w:rPr>
           <w:lang w:val="en-US"/>
         </w:rPr>
-        <w:lastRenderedPageBreak/>
         <w:t>about Kickstarter</w:t>
       </w:r>
       <w:r>
         <w:rPr>
           <w:lang w:val="en-US"/>
         </w:rPr>
-        <w:t xml:space="preserve"> 2020 was their first tough year and it would have been interesting to see how the data behaved and if the tendencies continued during that </w:t>
-      </w:r>
-      <w:proofErr w:type="gramStart"/>
-      <w:r>
-        <w:rPr>
-          <w:lang w:val="en-US"/>
-        </w:rPr>
-        <w:t>time</w:t>
-      </w:r>
-      <w:proofErr w:type="gramEnd"/>
+        <w:t xml:space="preserve"> 2020 was their first tough year and it would have been interesting to see how the data behaved and if the tendencies continued during that time</w:t>
+      </w:r>
+      <w:r>
+        <w:rPr>
+          <w:lang w:val="en-US"/>
+        </w:rPr>
+        <w:t>.</w:t>
+      </w:r>
     </w:p>
     <w:p>
       <w:pPr>
         <w:pStyle w:val="Prrafodelista"/>
         <w:ind w:left="0"/>
+        <w:jc w:val="both"/>
         <w:rPr>
           <w:lang w:val="en-US"/>
         </w:rPr>
@@ -2633,14 +2730,16 @@
       <w:pPr>
         <w:pStyle w:val="Prrafodelista"/>
         <w:ind w:left="0"/>
-        <w:rPr>
-          <w:lang w:val="en-US"/>
-        </w:rPr>
-      </w:pPr>
-      <w:r>
-        <w:rPr>
-          <w:lang w:val="en-US"/>
-        </w:rPr>
+        <w:jc w:val="both"/>
+        <w:rPr>
+          <w:lang w:val="en-US"/>
+        </w:rPr>
+      </w:pPr>
+      <w:r>
+        <w:rPr>
+          <w:lang w:val="en-US"/>
+        </w:rPr>
+        <w:lastRenderedPageBreak/>
         <w:tab/>
         <w:t>Lastly, even though it</w:t>
       </w:r>
@@ -2705,6 +2804,7 @@
       <w:pPr>
         <w:pStyle w:val="Prrafodelista"/>
         <w:ind w:left="0"/>
+        <w:jc w:val="both"/>
         <w:rPr>
           <w:lang w:val="en-US"/>
         </w:rPr>
@@ -2714,6 +2814,7 @@
       <w:pPr>
         <w:pStyle w:val="Prrafodelista"/>
         <w:ind w:left="0"/>
+        <w:jc w:val="both"/>
         <w:rPr>
           <w:lang w:val="en-US"/>
         </w:rPr>
@@ -2730,6 +2831,7 @@
       <w:pPr>
         <w:pStyle w:val="Prrafodelista"/>
         <w:ind w:left="0"/>
+        <w:jc w:val="both"/>
         <w:rPr>
           <w:lang w:val="en-US"/>
         </w:rPr>
@@ -2739,6 +2841,7 @@
       <w:pPr>
         <w:pStyle w:val="Prrafodelista"/>
         <w:ind w:left="0"/>
+        <w:jc w:val="both"/>
         <w:rPr>
           <w:lang w:val="en-US"/>
         </w:rPr>
@@ -2791,6 +2894,7 @@
       <w:pPr>
         <w:pStyle w:val="Prrafodelista"/>
         <w:ind w:left="0"/>
+        <w:jc w:val="both"/>
         <w:rPr>
           <w:lang w:val="en-US"/>
         </w:rPr>
@@ -2800,6 +2904,7 @@
       <w:pPr>
         <w:pStyle w:val="Prrafodelista"/>
         <w:ind w:left="0"/>
+        <w:jc w:val="both"/>
         <w:rPr>
           <w:lang w:val="en-US"/>
         </w:rPr>
@@ -2833,6 +2938,7 @@
       <w:pPr>
         <w:pStyle w:val="Prrafodelista"/>
         <w:ind w:left="0"/>
+        <w:jc w:val="both"/>
         <w:rPr>
           <w:lang w:val="en-US"/>
         </w:rPr>
@@ -2842,6 +2948,7 @@
       <w:pPr>
         <w:pStyle w:val="Prrafodelista"/>
         <w:ind w:left="0"/>
+        <w:jc w:val="both"/>
         <w:rPr>
           <w:lang w:val="en-US"/>
         </w:rPr>
@@ -2891,6 +2998,9 @@
         </w:rPr>
       </w:pPr>
       <w:r>
+        <w:rPr>
+          <w:noProof/>
+        </w:rPr>
         <w:drawing>
           <wp:inline distT="0" distB="0" distL="0" distR="0" wp14:anchorId="7F5C1407" wp14:editId="17E965C5">
             <wp:extent cx="3019425" cy="1353185"/>
@@ -2954,6 +3064,7 @@
       <w:pPr>
         <w:pStyle w:val="Prrafodelista"/>
         <w:ind w:left="0"/>
+        <w:jc w:val="both"/>
         <w:rPr>
           <w:lang w:val="en-US"/>
         </w:rPr>
@@ -3040,7 +3151,6 @@
                 <w:noProof/>
                 <w:lang w:val="en-US"/>
               </w:rPr>
-              <w:lastRenderedPageBreak/>
               <w:drawing>
                 <wp:inline distT="0" distB="0" distL="0" distR="0" wp14:anchorId="20825760" wp14:editId="4B84506B">
                   <wp:extent cx="2160761" cy="1506497"/>
@@ -3170,14 +3280,16 @@
       <w:pPr>
         <w:pStyle w:val="Prrafodelista"/>
         <w:ind w:left="0"/>
-        <w:rPr>
-          <w:lang w:val="en-US"/>
-        </w:rPr>
-      </w:pPr>
-      <w:r>
-        <w:rPr>
-          <w:lang w:val="en-US"/>
-        </w:rPr>
+        <w:jc w:val="both"/>
+        <w:rPr>
+          <w:lang w:val="en-US"/>
+        </w:rPr>
+      </w:pPr>
+      <w:r>
+        <w:rPr>
+          <w:lang w:val="en-US"/>
+        </w:rPr>
+        <w:lastRenderedPageBreak/>
         <w:tab/>
       </w:r>
       <w:r>
@@ -3191,6 +3303,7 @@
       <w:pPr>
         <w:pStyle w:val="Prrafodelista"/>
         <w:ind w:left="0"/>
+        <w:jc w:val="both"/>
         <w:rPr>
           <w:lang w:val="en-US"/>
         </w:rPr>
@@ -3200,6 +3313,7 @@
       <w:pPr>
         <w:pStyle w:val="Prrafodelista"/>
         <w:ind w:left="0"/>
+        <w:jc w:val="both"/>
         <w:rPr>
           <w:lang w:val="en-US"/>
         </w:rPr>
@@ -3211,62 +3325,274 @@
         <w:tab/>
         <w:t xml:space="preserve">Variance, being a statistic that relies heavily on the mean value of a distribution </w:t>
       </w:r>
+      <w:r>
+        <w:rPr>
+          <w:lang w:val="en-US"/>
+        </w:rPr>
+        <w:t>will not</w:t>
+      </w:r>
+      <w:r>
+        <w:rPr>
+          <w:lang w:val="en-US"/>
+        </w:rPr>
+        <w:t xml:space="preserve"> be a valuable statistic either, although, the number of backers does apparently influence the success of a campaign</w:t>
+      </w:r>
+      <w:r>
+        <w:rPr>
+          <w:lang w:val="en-US"/>
+        </w:rPr>
+        <w:t xml:space="preserve">. </w:t>
+      </w:r>
+      <w:r>
+        <w:rPr>
+          <w:lang w:val="en-US"/>
+        </w:rPr>
+        <w:t>To</w:t>
+      </w:r>
+      <w:r>
+        <w:rPr>
+          <w:lang w:val="en-US"/>
+        </w:rPr>
+        <w:t xml:space="preserve"> evaluate that, we will need to take out the outliers in the data </w:t>
+      </w:r>
       <w:proofErr w:type="gramStart"/>
       <w:r>
         <w:rPr>
           <w:lang w:val="en-US"/>
         </w:rPr>
-        <w:t>won’t</w:t>
+        <w:t>in order to</w:t>
       </w:r>
       <w:proofErr w:type="gramEnd"/>
       <w:r>
         <w:rPr>
           <w:lang w:val="en-US"/>
         </w:rPr>
-        <w:t xml:space="preserve"> be a valuable statistic either, although, the number of backers does apparently influence the success of a campaign, I would probably use min as a benchmark for determining if the number of backers influence the success ratio of a campaign, by analyzing the minimum number of backers needed to increase the success rate of a </w:t>
-      </w:r>
-      <w:r>
-        <w:rPr>
-          <w:lang w:val="en-US"/>
-        </w:rPr>
-        <w:t>campaign.</w:t>
+        <w:t xml:space="preserve"> have more reliable measures of central tendency</w:t>
+      </w:r>
+      <w:r>
+        <w:rPr>
+          <w:lang w:val="en-US"/>
+        </w:rPr>
+        <w:t>.</w:t>
       </w:r>
     </w:p>
     <w:p>
       <w:pPr>
-        <w:rPr>
-          <w:lang w:val="en-US"/>
-        </w:rPr>
-      </w:pPr>
-      <w:r>
-        <w:rPr>
-          <w:lang w:val="en-US"/>
-        </w:rPr>
-        <w:br w:type="page"/>
-      </w:r>
+        <w:pStyle w:val="Prrafodelista"/>
+        <w:ind w:left="0"/>
+        <w:rPr>
+          <w:lang w:val="en-US"/>
+        </w:rPr>
+      </w:pPr>
     </w:p>
     <w:p>
       <w:pPr>
-        <w:rPr>
-          <w:lang w:val="en-US"/>
-        </w:rPr>
-      </w:pPr>
+        <w:pStyle w:val="Prrafodelista"/>
+        <w:ind w:left="0"/>
+        <w:jc w:val="center"/>
+        <w:rPr>
+          <w:lang w:val="en-US"/>
+        </w:rPr>
+      </w:pPr>
+      <w:r>
+        <w:drawing>
+          <wp:inline distT="0" distB="0" distL="0" distR="0" wp14:anchorId="785CE1E2" wp14:editId="3F7D2A1A">
+            <wp:extent cx="2848363" cy="1606990"/>
+            <wp:effectExtent l="0" t="0" r="0" b="0"/>
+            <wp:docPr id="3" name="Imagen 3"/>
+            <wp:cNvGraphicFramePr>
+              <a:graphicFrameLocks xmlns:a="http://schemas.openxmlformats.org/drawingml/2006/main" noChangeAspect="1"/>
+            </wp:cNvGraphicFramePr>
+            <a:graphic xmlns:a="http://schemas.openxmlformats.org/drawingml/2006/main">
+              <a:graphicData uri="http://schemas.openxmlformats.org/drawingml/2006/picture">
+                <pic:pic xmlns:pic="http://schemas.openxmlformats.org/drawingml/2006/picture">
+                  <pic:nvPicPr>
+                    <pic:cNvPr id="0" name="Picture 1"/>
+                    <pic:cNvPicPr>
+                      <a:picLocks noChangeAspect="1" noChangeArrowheads="1"/>
+                    </pic:cNvPicPr>
+                  </pic:nvPicPr>
+                  <pic:blipFill>
+                    <a:blip r:embed="rId25">
+                      <a:extLst>
+                        <a:ext uri="{28A0092B-C50C-407E-A947-70E740481C1C}">
+                          <a14:useLocalDpi xmlns:a14="http://schemas.microsoft.com/office/drawing/2010/main" val="0"/>
+                        </a:ext>
+                      </a:extLst>
+                    </a:blip>
+                    <a:srcRect/>
+                    <a:stretch>
+                      <a:fillRect/>
+                    </a:stretch>
+                  </pic:blipFill>
+                  <pic:spPr bwMode="auto">
+                    <a:xfrm>
+                      <a:off x="0" y="0"/>
+                      <a:ext cx="2875534" cy="1622319"/>
+                    </a:xfrm>
+                    <a:prstGeom prst="rect">
+                      <a:avLst/>
+                    </a:prstGeom>
+                    <a:noFill/>
+                    <a:ln>
+                      <a:noFill/>
+                    </a:ln>
+                  </pic:spPr>
+                </pic:pic>
+              </a:graphicData>
+            </a:graphic>
+          </wp:inline>
+        </w:drawing>
+      </w:r>
     </w:p>
     <w:p>
       <w:pPr>
-        <w:rPr>
-          <w:lang w:val="en-US"/>
-        </w:rPr>
-      </w:pPr>
-      <w:r>
-        <w:rPr>
-          <w:lang w:val="en-US"/>
-        </w:rPr>
-        <w:t>Bibliography:</w:t>
-      </w:r>
+        <w:pStyle w:val="Prrafodelista"/>
+        <w:ind w:left="0"/>
+        <w:rPr>
+          <w:lang w:val="en-US"/>
+        </w:rPr>
+      </w:pPr>
     </w:p>
     <w:p>
       <w:pPr>
+        <w:pStyle w:val="Prrafodelista"/>
+        <w:ind w:left="0"/>
+        <w:jc w:val="center"/>
+        <w:rPr>
+          <w:lang w:val="en-US"/>
+        </w:rPr>
+      </w:pPr>
+      <w:r>
+        <w:drawing>
+          <wp:inline distT="0" distB="0" distL="0" distR="0" wp14:anchorId="71330F90" wp14:editId="6DEA52D7">
+            <wp:extent cx="2600076" cy="1165250"/>
+            <wp:effectExtent l="0" t="0" r="0" b="0"/>
+            <wp:docPr id="4" name="Imagen 4"/>
+            <wp:cNvGraphicFramePr>
+              <a:graphicFrameLocks xmlns:a="http://schemas.openxmlformats.org/drawingml/2006/main" noChangeAspect="1"/>
+            </wp:cNvGraphicFramePr>
+            <a:graphic xmlns:a="http://schemas.openxmlformats.org/drawingml/2006/main">
+              <a:graphicData uri="http://schemas.openxmlformats.org/drawingml/2006/picture">
+                <pic:pic xmlns:pic="http://schemas.openxmlformats.org/drawingml/2006/picture">
+                  <pic:nvPicPr>
+                    <pic:cNvPr id="0" name="Picture 2"/>
+                    <pic:cNvPicPr>
+                      <a:picLocks noChangeAspect="1" noChangeArrowheads="1"/>
+                    </pic:cNvPicPr>
+                  </pic:nvPicPr>
+                  <pic:blipFill>
+                    <a:blip r:embed="rId26">
+                      <a:extLst>
+                        <a:ext uri="{28A0092B-C50C-407E-A947-70E740481C1C}">
+                          <a14:useLocalDpi xmlns:a14="http://schemas.microsoft.com/office/drawing/2010/main" val="0"/>
+                        </a:ext>
+                      </a:extLst>
+                    </a:blip>
+                    <a:srcRect/>
+                    <a:stretch>
+                      <a:fillRect/>
+                    </a:stretch>
+                  </pic:blipFill>
+                  <pic:spPr bwMode="auto">
+                    <a:xfrm>
+                      <a:off x="0" y="0"/>
+                      <a:ext cx="2639696" cy="1183006"/>
+                    </a:xfrm>
+                    <a:prstGeom prst="rect">
+                      <a:avLst/>
+                    </a:prstGeom>
+                    <a:noFill/>
+                    <a:ln>
+                      <a:noFill/>
+                    </a:ln>
+                  </pic:spPr>
+                </pic:pic>
+              </a:graphicData>
+            </a:graphic>
+          </wp:inline>
+        </w:drawing>
+      </w:r>
+    </w:p>
+    <w:p>
+      <w:pPr>
+        <w:pStyle w:val="Prrafodelista"/>
+        <w:ind w:left="0"/>
+        <w:jc w:val="both"/>
+        <w:rPr>
+          <w:lang w:val="en-US"/>
+        </w:rPr>
+      </w:pPr>
+    </w:p>
+    <w:p>
+      <w:pPr>
+        <w:pStyle w:val="Prrafodelista"/>
+        <w:ind w:left="0" w:firstLine="708"/>
+        <w:jc w:val="both"/>
+        <w:rPr>
+          <w:lang w:val="en-US"/>
+        </w:rPr>
+      </w:pPr>
+      <w:r>
+        <w:rPr>
+          <w:lang w:val="en-US"/>
+        </w:rPr>
+        <w:t>Looking at the revised data we can now safely assume that any campaign that manages to get at least 6 backers will greatly increase the</w:t>
+      </w:r>
+      <w:r>
+        <w:rPr>
+          <w:lang w:val="en-US"/>
+        </w:rPr>
+        <w:t>i</w:t>
+      </w:r>
+      <w:r>
+        <w:rPr>
+          <w:lang w:val="en-US"/>
+        </w:rPr>
+        <w:t>r chance of success</w:t>
+      </w:r>
+      <w:r>
+        <w:rPr>
+          <w:lang w:val="en-US"/>
+        </w:rPr>
+        <w:t xml:space="preserve"> since there are not failed campaigns (except outliers) above 6 backers.</w:t>
+      </w:r>
+    </w:p>
+    <w:p>
+      <w:pPr>
+        <w:rPr>
+          <w:lang w:val="en-US"/>
+        </w:rPr>
+      </w:pPr>
+      <w:r>
+        <w:rPr>
+          <w:lang w:val="en-US"/>
+        </w:rPr>
+        <w:br w:type="page"/>
+      </w:r>
+    </w:p>
+    <w:p>
+      <w:pPr>
+        <w:rPr>
+          <w:lang w:val="en-US"/>
+        </w:rPr>
+      </w:pPr>
+    </w:p>
+    <w:p>
+      <w:pPr>
+        <w:rPr>
+          <w:lang w:val="en-US"/>
+        </w:rPr>
+      </w:pPr>
+      <w:r>
+        <w:rPr>
+          <w:lang w:val="en-US"/>
+        </w:rPr>
+        <w:t>Bibliography:</w:t>
+      </w:r>
+    </w:p>
+    <w:p>
+      <w:pPr>
         <w:rPr>
           <w:lang w:val="en-US"/>
         </w:rPr>
@@ -3279,8 +3605,8 @@
       </w:r>
     </w:p>
     <w:sectPr>
-      <w:headerReference w:type="default" r:id="rId25"/>
-      <w:footerReference w:type="default" r:id="rId26"/>
+      <w:headerReference w:type="default" r:id="rId27"/>
+      <w:footerReference w:type="default" r:id="rId28"/>
       <w:pgSz w:w="12240" w:h="15840"/>
       <w:pgMar w:top="1417" w:right="1701" w:bottom="1417" w:left="1701" w:header="708" w:footer="708" w:gutter="0"/>
       <w:cols w:space="708"/>
@@ -3384,14 +3710,18 @@
       <w:showingPlcHdr/>
       <w15:appearance w15:val="hidden"/>
     </w:sdtPr>
+    <w:sdtEndPr/>
     <w:sdtContent>
       <w:p>
         <w:pPr>
           <w:pStyle w:val="Encabezado"/>
+          <w:rPr>
+            <w:lang w:val="en-US"/>
+          </w:rPr>
         </w:pPr>
         <w:r>
           <w:rPr>
-            <w:lang w:val="es-ES"/>
+            <w:lang w:val="en-US"/>
           </w:rPr>
           <w:t>[Escriba aquí]</w:t>
         </w:r>
@@ -4462,6 +4792,7 @@
     <w:lsdException w:name="HTML Sample" w:semiHidden="1" w:unhideWhenUsed="1"/>
     <w:lsdException w:name="HTML Typewriter" w:semiHidden="1" w:unhideWhenUsed="1"/>
     <w:lsdException w:name="HTML Variable" w:semiHidden="1" w:unhideWhenUsed="1"/>
+    <w:lsdException w:name="Normal Table" w:semiHidden="1" w:unhideWhenUsed="1"/>
     <w:lsdException w:name="annotation subject" w:semiHidden="1" w:unhideWhenUsed="1"/>
     <w:lsdException w:name="No List" w:semiHidden="1" w:unhideWhenUsed="1"/>
     <w:lsdException w:name="Outline List 1" w:semiHidden="1" w:unhideWhenUsed="1"/>
@@ -4508,8 +4839,10 @@
     <w:lsdException w:name="Table Subtle 2" w:semiHidden="1" w:unhideWhenUsed="1"/>
     <w:lsdException w:name="Table Web 1" w:semiHidden="1" w:unhideWhenUsed="1"/>
     <w:lsdException w:name="Table Web 2" w:semiHidden="1" w:unhideWhenUsed="1"/>
+    <w:lsdException w:name="Table Web 3" w:semiHidden="1" w:unhideWhenUsed="1"/>
     <w:lsdException w:name="Balloon Text" w:semiHidden="1" w:unhideWhenUsed="1"/>
     <w:lsdException w:name="Table Grid" w:uiPriority="39"/>
+    <w:lsdException w:name="Table Theme" w:semiHidden="1" w:unhideWhenUsed="1"/>
     <w:lsdException w:name="Placeholder Text" w:semiHidden="1"/>
     <w:lsdException w:name="No Spacing" w:uiPriority="1" w:qFormat="1"/>
     <w:lsdException w:name="Light Shading" w:uiPriority="60"/>
@@ -9322,19 +9655,19 @@
 
 <file path=word/glossary/fontTable.xml><?xml version="1.0" encoding="utf-8"?>
 <w:fonts xmlns:mc="http://schemas.openxmlformats.org/markup-compatibility/2006" xmlns:r="http://schemas.openxmlformats.org/officeDocument/2006/relationships" xmlns:w="http://schemas.openxmlformats.org/wordprocessingml/2006/main" xmlns:w14="http://schemas.microsoft.com/office/word/2010/wordml" xmlns:w15="http://schemas.microsoft.com/office/word/2012/wordml" xmlns:w16cex="http://schemas.microsoft.com/office/word/2018/wordml/cex" xmlns:w16cid="http://schemas.microsoft.com/office/word/2016/wordml/cid" xmlns:w16="http://schemas.microsoft.com/office/word/2018/wordml" xmlns:w16se="http://schemas.microsoft.com/office/word/2015/wordml/symex" mc:Ignorable="w14 w15 w16se w16cid w16 w16cex">
+  <w:font w:name="Symbol">
+    <w:panose1 w:val="05050102010706020507"/>
+    <w:charset w:val="02"/>
+    <w:family w:val="roman"/>
+    <w:pitch w:val="variable"/>
+    <w:sig w:usb0="00000000" w:usb1="10000000" w:usb2="00000000" w:usb3="00000000" w:csb0="80000000" w:csb1="00000000"/>
+  </w:font>
   <w:font w:name="Times New Roman">
     <w:panose1 w:val="02020603050405020304"/>
     <w:charset w:val="00"/>
     <w:family w:val="roman"/>
     <w:pitch w:val="variable"/>
     <w:sig w:usb0="E0002EFF" w:usb1="C000785B" w:usb2="00000009" w:usb3="00000000" w:csb0="000001FF" w:csb1="00000000"/>
-  </w:font>
-  <w:font w:name="Symbol">
-    <w:panose1 w:val="05050102010706020507"/>
-    <w:charset w:val="02"/>
-    <w:family w:val="roman"/>
-    <w:pitch w:val="variable"/>
-    <w:sig w:usb0="00000000" w:usb1="10000000" w:usb2="00000000" w:usb3="00000000" w:csb0="80000000" w:csb1="00000000"/>
   </w:font>
   <w:font w:name="Courier New">
     <w:panose1 w:val="02070309020205020404"/>
@@ -9392,6 +9725,8 @@
   <w:rsids>
     <w:rsidRoot w:val="0008381E"/>
     <w:rsid w:val="0008381E"/>
+    <w:rsid w:val="0017557C"/>
+    <w:rsid w:val="009009E6"/>
     <w:rsid w:val="00BB32BF"/>
   </w:rsids>
   <m:mathPr>

</xml_diff>

<commit_message>
Added final tables and format revision
</commit_message>
<xml_diff>
--- a/Executive Report - Kickstarter Campaigns.docx
+++ b/Executive Report - Kickstarter Campaigns.docx
@@ -3,59 +3,101 @@
 <w:document xmlns:wpc="http://schemas.microsoft.com/office/word/2010/wordprocessingCanvas" xmlns:cx="http://schemas.microsoft.com/office/drawing/2014/chartex" xmlns:cx1="http://schemas.microsoft.com/office/drawing/2015/9/8/chartex" xmlns:cx2="http://schemas.microsoft.com/office/drawing/2015/10/21/chartex" xmlns:cx3="http://schemas.microsoft.com/office/drawing/2016/5/9/chartex" xmlns:cx4="http://schemas.microsoft.com/office/drawing/2016/5/10/chartex" xmlns:cx5="http://schemas.microsoft.com/office/drawing/2016/5/11/chartex" xmlns:cx6="http://schemas.microsoft.com/office/drawing/2016/5/12/chartex" xmlns:cx7="http://schemas.microsoft.com/office/drawing/2016/5/13/chartex" xmlns:cx8="http://schemas.microsoft.com/office/drawing/2016/5/14/chartex" xmlns:mc="http://schemas.openxmlformats.org/markup-compatibility/2006" xmlns:aink="http://schemas.microsoft.com/office/drawing/2016/ink" xmlns:am3d="http://schemas.microsoft.com/office/drawing/2017/model3d" xmlns:o="urn:schemas-microsoft-com:office:office" xmlns:r="http://schemas.openxmlformats.org/officeDocument/2006/relationships" xmlns:m="http://schemas.openxmlformats.org/officeDocument/2006/math" xmlns:v="urn:schemas-microsoft-com:vml" xmlns:wp14="http://schemas.microsoft.com/office/word/2010/wordprocessingDrawing" xmlns:wp="http://schemas.openxmlformats.org/drawingml/2006/wordprocessingDrawing" xmlns:w10="urn:schemas-microsoft-com:office:word" xmlns:w="http://schemas.openxmlformats.org/wordprocessingml/2006/main" xmlns:w14="http://schemas.microsoft.com/office/word/2010/wordml" xmlns:w15="http://schemas.microsoft.com/office/word/2012/wordml" xmlns:w16cex="http://schemas.microsoft.com/office/word/2018/wordml/cex" xmlns:w16cid="http://schemas.microsoft.com/office/word/2016/wordml/cid" xmlns:w16="http://schemas.microsoft.com/office/word/2018/wordml" xmlns:w16se="http://schemas.microsoft.com/office/word/2015/wordml/symex" xmlns:wpg="http://schemas.microsoft.com/office/word/2010/wordprocessingGroup" xmlns:wpi="http://schemas.microsoft.com/office/word/2010/wordprocessingInk" xmlns:wne="http://schemas.microsoft.com/office/word/2006/wordml" xmlns:wps="http://schemas.microsoft.com/office/word/2010/wordprocessingShape" mc:Ignorable="w14 w15 w16se w16cid w16 w16cex wp14">
   <w:body>
     <w:p>
-      <w:r>
+      <w:pPr>
+        <w:rPr>
+          <w:rFonts w:ascii="Times New Roman" w:hAnsi="Times New Roman" w:cs="Times New Roman"/>
+          <w:sz w:val="24"/>
+          <w:szCs w:val="24"/>
+        </w:rPr>
+      </w:pPr>
+      <w:r>
+        <w:rPr>
+          <w:rFonts w:ascii="Times New Roman" w:hAnsi="Times New Roman" w:cs="Times New Roman"/>
+          <w:sz w:val="24"/>
+          <w:szCs w:val="24"/>
+        </w:rPr>
         <w:t xml:space="preserve">Ciudad de México, México </w:t>
       </w:r>
       <w:r>
+        <w:rPr>
+          <w:rFonts w:ascii="Times New Roman" w:hAnsi="Times New Roman" w:cs="Times New Roman"/>
+          <w:sz w:val="24"/>
+          <w:szCs w:val="24"/>
+        </w:rPr>
         <w:fldChar w:fldCharType="begin"/>
       </w:r>
       <w:r>
         <w:rPr>
+          <w:rFonts w:ascii="Times New Roman" w:hAnsi="Times New Roman" w:cs="Times New Roman"/>
+          <w:sz w:val="24"/>
+          <w:szCs w:val="24"/>
           <w:lang w:val="en-US"/>
         </w:rPr>
         <w:instrText xml:space="preserve"> DATE \@ "MMMM d, yyyy" </w:instrText>
       </w:r>
       <w:r>
+        <w:rPr>
+          <w:rFonts w:ascii="Times New Roman" w:hAnsi="Times New Roman" w:cs="Times New Roman"/>
+          <w:sz w:val="24"/>
+          <w:szCs w:val="24"/>
+        </w:rPr>
         <w:fldChar w:fldCharType="separate"/>
       </w:r>
       <w:r>
         <w:rPr>
+          <w:rFonts w:ascii="Times New Roman" w:hAnsi="Times New Roman" w:cs="Times New Roman"/>
           <w:noProof/>
+          <w:sz w:val="24"/>
+          <w:szCs w:val="24"/>
           <w:lang w:val="en-US"/>
         </w:rPr>
         <w:t>March 8, 2021</w:t>
       </w:r>
       <w:r>
+        <w:rPr>
+          <w:rFonts w:ascii="Times New Roman" w:hAnsi="Times New Roman" w:cs="Times New Roman"/>
+          <w:sz w:val="24"/>
+          <w:szCs w:val="24"/>
+        </w:rPr>
         <w:fldChar w:fldCharType="end"/>
       </w:r>
     </w:p>
     <w:p>
       <w:pPr>
         <w:rPr>
-          <w:lang w:val="en-US"/>
-        </w:rPr>
-      </w:pPr>
-      <w:r>
-        <w:rPr>
-          <w:lang w:val="en-US"/>
-        </w:rPr>
-        <w:t>TEC de Monterrey Data Analysis B</w:t>
-      </w:r>
-      <w:r>
-        <w:rPr>
-          <w:lang w:val="en-US"/>
-        </w:rPr>
-        <w:t>oot Camp</w:t>
+          <w:rFonts w:ascii="Times New Roman" w:hAnsi="Times New Roman" w:cs="Times New Roman"/>
+          <w:sz w:val="24"/>
+          <w:szCs w:val="24"/>
+          <w:lang w:val="en-US"/>
+        </w:rPr>
+      </w:pPr>
+      <w:r>
+        <w:rPr>
+          <w:rFonts w:ascii="Times New Roman" w:hAnsi="Times New Roman" w:cs="Times New Roman"/>
+          <w:sz w:val="24"/>
+          <w:szCs w:val="24"/>
+          <w:lang w:val="en-US"/>
+        </w:rPr>
+        <w:t>TEC de Monterrey Data Analysis Boot Camp</w:t>
       </w:r>
     </w:p>
     <w:p>
       <w:pPr>
-        <w:rPr>
-          <w:lang w:val="en-US"/>
-        </w:rPr>
-      </w:pPr>
-      <w:r>
-        <w:rPr>
+        <w:pBdr>
+          <w:bottom w:val="double" w:sz="6" w:space="1" w:color="auto"/>
+        </w:pBdr>
+        <w:rPr>
+          <w:rFonts w:ascii="Times New Roman" w:hAnsi="Times New Roman" w:cs="Times New Roman"/>
+          <w:sz w:val="24"/>
+          <w:szCs w:val="24"/>
+          <w:lang w:val="en-US"/>
+        </w:rPr>
+      </w:pPr>
+      <w:r>
+        <w:rPr>
+          <w:rFonts w:ascii="Times New Roman" w:hAnsi="Times New Roman" w:cs="Times New Roman"/>
+          <w:sz w:val="24"/>
+          <w:szCs w:val="24"/>
           <w:lang w:val="en-US"/>
         </w:rPr>
         <w:t>Inst. Alex Sánchez Vega</w:t>
@@ -64,6 +106,9 @@
     <w:p>
       <w:pPr>
         <w:rPr>
+          <w:rFonts w:ascii="Times New Roman" w:hAnsi="Times New Roman" w:cs="Times New Roman"/>
+          <w:sz w:val="24"/>
+          <w:szCs w:val="24"/>
           <w:lang w:val="en-US"/>
         </w:rPr>
       </w:pPr>
@@ -71,32 +116,29 @@
     <w:p>
       <w:pPr>
         <w:rPr>
-          <w:lang w:val="en-US"/>
-        </w:rPr>
-      </w:pPr>
-      <w:r>
-        <w:rPr>
-          <w:lang w:val="en-US"/>
-        </w:rPr>
-        <w:t>Kickstarter Campaigns Statistical Analysis</w:t>
-      </w:r>
+          <w:rFonts w:ascii="Times New Roman" w:hAnsi="Times New Roman" w:cs="Times New Roman"/>
+          <w:sz w:val="24"/>
+          <w:szCs w:val="24"/>
+          <w:lang w:val="en-US"/>
+        </w:rPr>
+      </w:pPr>
     </w:p>
     <w:p>
       <w:pPr>
         <w:rPr>
-          <w:lang w:val="en-US"/>
-        </w:rPr>
-      </w:pPr>
-      <w:r>
-        <w:rPr>
-          <w:lang w:val="en-US"/>
-        </w:rPr>
-        <w:t>Executive Report</w:t>
-      </w:r>
+          <w:rFonts w:ascii="Times New Roman" w:hAnsi="Times New Roman" w:cs="Times New Roman"/>
+          <w:sz w:val="24"/>
+          <w:szCs w:val="24"/>
+          <w:lang w:val="en-US"/>
+        </w:rPr>
+      </w:pPr>
     </w:p>
     <w:p>
       <w:pPr>
         <w:rPr>
+          <w:rFonts w:ascii="Times New Roman" w:hAnsi="Times New Roman" w:cs="Times New Roman"/>
+          <w:sz w:val="24"/>
+          <w:szCs w:val="24"/>
           <w:lang w:val="en-US"/>
         </w:rPr>
       </w:pPr>
@@ -104,19 +146,222 @@
     <w:p>
       <w:pPr>
         <w:rPr>
-          <w:lang w:val="en-US"/>
-        </w:rPr>
-      </w:pPr>
-      <w:r>
-        <w:rPr>
-          <w:lang w:val="en-US"/>
-        </w:rPr>
-        <w:t>Juan José Fernández Díaz</w:t>
-      </w:r>
+          <w:rFonts w:ascii="Times New Roman" w:hAnsi="Times New Roman" w:cs="Times New Roman"/>
+          <w:sz w:val="24"/>
+          <w:szCs w:val="24"/>
+          <w:lang w:val="en-US"/>
+        </w:rPr>
+      </w:pPr>
     </w:p>
     <w:p>
       <w:pPr>
         <w:rPr>
+          <w:rFonts w:ascii="Times New Roman" w:hAnsi="Times New Roman" w:cs="Times New Roman"/>
+          <w:sz w:val="24"/>
+          <w:szCs w:val="24"/>
+          <w:lang w:val="en-US"/>
+        </w:rPr>
+      </w:pPr>
+    </w:p>
+    <w:p>
+      <w:pPr>
+        <w:rPr>
+          <w:rFonts w:ascii="Times New Roman" w:hAnsi="Times New Roman" w:cs="Times New Roman"/>
+          <w:sz w:val="24"/>
+          <w:szCs w:val="24"/>
+          <w:lang w:val="en-US"/>
+        </w:rPr>
+      </w:pPr>
+    </w:p>
+    <w:p>
+      <w:pPr>
+        <w:rPr>
+          <w:rFonts w:ascii="Times New Roman" w:hAnsi="Times New Roman" w:cs="Times New Roman"/>
+          <w:sz w:val="24"/>
+          <w:szCs w:val="24"/>
+          <w:lang w:val="en-US"/>
+        </w:rPr>
+      </w:pPr>
+    </w:p>
+    <w:p>
+      <w:pPr>
+        <w:rPr>
+          <w:rFonts w:ascii="Times New Roman" w:hAnsi="Times New Roman" w:cs="Times New Roman"/>
+          <w:sz w:val="24"/>
+          <w:szCs w:val="24"/>
+          <w:lang w:val="en-US"/>
+        </w:rPr>
+      </w:pPr>
+    </w:p>
+    <w:p>
+      <w:pPr>
+        <w:jc w:val="center"/>
+        <w:rPr>
+          <w:rFonts w:ascii="Times New Roman" w:hAnsi="Times New Roman" w:cs="Times New Roman"/>
+          <w:sz w:val="40"/>
+          <w:szCs w:val="40"/>
+          <w:u w:val="single"/>
+          <w:lang w:val="en-US"/>
+        </w:rPr>
+      </w:pPr>
+      <w:r>
+        <w:rPr>
+          <w:rFonts w:ascii="Times New Roman" w:hAnsi="Times New Roman" w:cs="Times New Roman"/>
+          <w:sz w:val="40"/>
+          <w:szCs w:val="40"/>
+          <w:u w:val="single"/>
+          <w:lang w:val="en-US"/>
+        </w:rPr>
+        <w:t>Kickstarter Campaigns Statistical Analysis</w:t>
+      </w:r>
+    </w:p>
+    <w:p>
+      <w:pPr>
+        <w:jc w:val="center"/>
+        <w:rPr>
+          <w:rFonts w:ascii="Times New Roman" w:hAnsi="Times New Roman" w:cs="Times New Roman"/>
+          <w:sz w:val="40"/>
+          <w:szCs w:val="40"/>
+          <w:u w:val="single"/>
+          <w:lang w:val="en-US"/>
+        </w:rPr>
+      </w:pPr>
+      <w:r>
+        <w:rPr>
+          <w:rFonts w:ascii="Times New Roman" w:hAnsi="Times New Roman" w:cs="Times New Roman"/>
+          <w:sz w:val="40"/>
+          <w:szCs w:val="40"/>
+          <w:u w:val="single"/>
+          <w:lang w:val="en-US"/>
+        </w:rPr>
+        <w:t>Executive Report</w:t>
+      </w:r>
+    </w:p>
+    <w:p>
+      <w:pPr>
+        <w:rPr>
+          <w:rFonts w:ascii="Times New Roman" w:hAnsi="Times New Roman" w:cs="Times New Roman"/>
+          <w:sz w:val="24"/>
+          <w:szCs w:val="24"/>
+          <w:lang w:val="en-US"/>
+        </w:rPr>
+      </w:pPr>
+    </w:p>
+    <w:p>
+      <w:pPr>
+        <w:jc w:val="right"/>
+        <w:rPr>
+          <w:rFonts w:ascii="Times New Roman" w:hAnsi="Times New Roman" w:cs="Times New Roman"/>
+          <w:sz w:val="24"/>
+          <w:szCs w:val="24"/>
+          <w:lang w:val="en-US"/>
+        </w:rPr>
+      </w:pPr>
+    </w:p>
+    <w:p>
+      <w:pPr>
+        <w:jc w:val="right"/>
+        <w:rPr>
+          <w:rFonts w:ascii="Times New Roman" w:hAnsi="Times New Roman" w:cs="Times New Roman"/>
+          <w:sz w:val="24"/>
+          <w:szCs w:val="24"/>
+          <w:lang w:val="en-US"/>
+        </w:rPr>
+      </w:pPr>
+    </w:p>
+    <w:p>
+      <w:pPr>
+        <w:jc w:val="right"/>
+        <w:rPr>
+          <w:rFonts w:ascii="Times New Roman" w:hAnsi="Times New Roman" w:cs="Times New Roman"/>
+          <w:sz w:val="24"/>
+          <w:szCs w:val="24"/>
+          <w:lang w:val="en-US"/>
+        </w:rPr>
+      </w:pPr>
+    </w:p>
+    <w:p>
+      <w:pPr>
+        <w:jc w:val="right"/>
+        <w:rPr>
+          <w:rFonts w:ascii="Times New Roman" w:hAnsi="Times New Roman" w:cs="Times New Roman"/>
+          <w:sz w:val="24"/>
+          <w:szCs w:val="24"/>
+          <w:lang w:val="en-US"/>
+        </w:rPr>
+      </w:pPr>
+    </w:p>
+    <w:p>
+      <w:pPr>
+        <w:jc w:val="right"/>
+        <w:rPr>
+          <w:rFonts w:ascii="Times New Roman" w:hAnsi="Times New Roman" w:cs="Times New Roman"/>
+          <w:sz w:val="24"/>
+          <w:szCs w:val="24"/>
+          <w:lang w:val="en-US"/>
+        </w:rPr>
+      </w:pPr>
+    </w:p>
+    <w:p>
+      <w:pPr>
+        <w:jc w:val="right"/>
+        <w:rPr>
+          <w:rFonts w:ascii="Times New Roman" w:hAnsi="Times New Roman" w:cs="Times New Roman"/>
+          <w:sz w:val="24"/>
+          <w:szCs w:val="24"/>
+          <w:lang w:val="en-US"/>
+        </w:rPr>
+      </w:pPr>
+    </w:p>
+    <w:p>
+      <w:pPr>
+        <w:jc w:val="right"/>
+        <w:rPr>
+          <w:rFonts w:ascii="Times New Roman" w:hAnsi="Times New Roman" w:cs="Times New Roman"/>
+          <w:sz w:val="24"/>
+          <w:szCs w:val="24"/>
+          <w:lang w:val="en-US"/>
+        </w:rPr>
+      </w:pPr>
+    </w:p>
+    <w:p>
+      <w:pPr>
+        <w:jc w:val="right"/>
+        <w:rPr>
+          <w:rFonts w:ascii="Times New Roman" w:hAnsi="Times New Roman" w:cs="Times New Roman"/>
+          <w:sz w:val="24"/>
+          <w:szCs w:val="24"/>
+          <w:lang w:val="en-US"/>
+        </w:rPr>
+      </w:pPr>
+    </w:p>
+    <w:p>
+      <w:pPr>
+        <w:jc w:val="right"/>
+        <w:rPr>
+          <w:rFonts w:ascii="Times New Roman" w:hAnsi="Times New Roman" w:cs="Times New Roman"/>
+          <w:sz w:val="24"/>
+          <w:szCs w:val="24"/>
+          <w:lang w:val="en-US"/>
+        </w:rPr>
+      </w:pPr>
+      <w:r>
+        <w:rPr>
+          <w:rFonts w:ascii="Times New Roman" w:hAnsi="Times New Roman" w:cs="Times New Roman"/>
+          <w:sz w:val="24"/>
+          <w:szCs w:val="24"/>
+          <w:lang w:val="en-US"/>
+        </w:rPr>
+        <w:t>Juan José Fernández Díaz</w:t>
+      </w:r>
+    </w:p>
+    <w:p>
+      <w:pPr>
+        <w:jc w:val="right"/>
+        <w:rPr>
+          <w:rFonts w:ascii="Times New Roman" w:hAnsi="Times New Roman" w:cs="Times New Roman"/>
+          <w:sz w:val="24"/>
+          <w:szCs w:val="24"/>
           <w:lang w:val="en-US"/>
         </w:rPr>
       </w:pPr>
@@ -124,6 +369,9 @@
         <w:r>
           <w:rPr>
             <w:rStyle w:val="Hipervnculo"/>
+            <w:rFonts w:ascii="Times New Roman" w:hAnsi="Times New Roman" w:cs="Times New Roman"/>
+            <w:sz w:val="24"/>
+            <w:szCs w:val="24"/>
             <w:lang w:val="en-US"/>
           </w:rPr>
           <w:t>juanjo.fde@gmail.com</w:t>
@@ -133,6 +381,9 @@
     <w:p>
       <w:pPr>
         <w:rPr>
+          <w:rFonts w:ascii="Times New Roman" w:hAnsi="Times New Roman" w:cs="Times New Roman"/>
+          <w:sz w:val="24"/>
+          <w:szCs w:val="24"/>
           <w:lang w:val="en-US"/>
         </w:rPr>
       </w:pPr>
@@ -140,11 +391,17 @@
     <w:p>
       <w:pPr>
         <w:rPr>
-          <w:lang w:val="en-US"/>
-        </w:rPr>
-      </w:pPr>
-      <w:r>
-        <w:rPr>
+          <w:rFonts w:ascii="Times New Roman" w:hAnsi="Times New Roman" w:cs="Times New Roman"/>
+          <w:sz w:val="24"/>
+          <w:szCs w:val="24"/>
+          <w:lang w:val="en-US"/>
+        </w:rPr>
+      </w:pPr>
+      <w:r>
+        <w:rPr>
+          <w:rFonts w:ascii="Times New Roman" w:hAnsi="Times New Roman" w:cs="Times New Roman"/>
+          <w:sz w:val="24"/>
+          <w:szCs w:val="24"/>
           <w:lang w:val="en-US"/>
         </w:rPr>
         <w:br w:type="page"/>
@@ -153,11 +410,23 @@
     <w:p>
       <w:pPr>
         <w:rPr>
-          <w:lang w:val="en-US"/>
-        </w:rPr>
-      </w:pPr>
-      <w:r>
-        <w:rPr>
+          <w:rFonts w:ascii="Times New Roman" w:hAnsi="Times New Roman" w:cs="Times New Roman"/>
+          <w:b/>
+          <w:bCs/>
+          <w:sz w:val="24"/>
+          <w:szCs w:val="24"/>
+          <w:u w:val="single"/>
+          <w:lang w:val="en-US"/>
+        </w:rPr>
+      </w:pPr>
+      <w:r>
+        <w:rPr>
+          <w:rFonts w:ascii="Times New Roman" w:hAnsi="Times New Roman" w:cs="Times New Roman"/>
+          <w:b/>
+          <w:bCs/>
+          <w:sz w:val="24"/>
+          <w:szCs w:val="24"/>
+          <w:u w:val="single"/>
           <w:lang w:val="en-US"/>
         </w:rPr>
         <w:lastRenderedPageBreak/>
@@ -167,6 +436,9 @@
     <w:p>
       <w:pPr>
         <w:rPr>
+          <w:rFonts w:ascii="Times New Roman" w:hAnsi="Times New Roman" w:cs="Times New Roman"/>
+          <w:sz w:val="24"/>
+          <w:szCs w:val="24"/>
           <w:lang w:val="en-US"/>
         </w:rPr>
       </w:pPr>
@@ -176,37 +448,44 @@
         <w:ind w:firstLine="708"/>
         <w:jc w:val="both"/>
         <w:rPr>
-          <w:lang w:val="en-US"/>
-        </w:rPr>
-      </w:pPr>
-      <w:r>
-        <w:rPr>
-          <w:lang w:val="en-US"/>
-        </w:rPr>
-        <w:t xml:space="preserve">Kickstarter is a crowdfunding service </w:t>
-      </w:r>
-      <w:r>
-        <w:rPr>
-          <w:lang w:val="en-US"/>
-        </w:rPr>
-        <w:t xml:space="preserve">launched on April 28, 2009 by Perry Chen and Yancey Strickler. After their initial success on 2012 Kickstarter expands operations outside the U.S. first to the United </w:t>
-      </w:r>
-      <w:proofErr w:type="spellStart"/>
-      <w:r>
-        <w:rPr>
-          <w:lang w:val="en-US"/>
-        </w:rPr>
-        <w:t>Kingdon</w:t>
-      </w:r>
-      <w:proofErr w:type="spellEnd"/>
-      <w:r>
-        <w:rPr>
+          <w:rFonts w:ascii="Times New Roman" w:hAnsi="Times New Roman" w:cs="Times New Roman"/>
+          <w:sz w:val="24"/>
+          <w:szCs w:val="24"/>
+          <w:lang w:val="en-US"/>
+        </w:rPr>
+      </w:pPr>
+      <w:r>
+        <w:rPr>
+          <w:rFonts w:ascii="Times New Roman" w:hAnsi="Times New Roman" w:cs="Times New Roman"/>
+          <w:sz w:val="24"/>
+          <w:szCs w:val="24"/>
+          <w:lang w:val="en-US"/>
+        </w:rPr>
+        <w:t xml:space="preserve">Kickstarter is a crowdfunding service launched on April 28, 2009 by Perry Chen and Yancey Strickler. After their initial success on 2012 Kickstarter expands operations outside the U.S. first to the United </w:t>
+      </w:r>
+      <w:r>
+        <w:rPr>
+          <w:rFonts w:ascii="Times New Roman" w:hAnsi="Times New Roman" w:cs="Times New Roman"/>
+          <w:sz w:val="24"/>
+          <w:szCs w:val="24"/>
+          <w:lang w:val="en-US"/>
+        </w:rPr>
+        <w:t>Kingdom</w:t>
+      </w:r>
+      <w:r>
+        <w:rPr>
+          <w:rFonts w:ascii="Times New Roman" w:hAnsi="Times New Roman" w:cs="Times New Roman"/>
+          <w:sz w:val="24"/>
+          <w:szCs w:val="24"/>
           <w:lang w:val="en-US"/>
         </w:rPr>
         <w:t xml:space="preserve"> and then moving to a variety of countries, </w:t>
       </w:r>
       <w:r>
         <w:rPr>
+          <w:rFonts w:ascii="Times New Roman" w:hAnsi="Times New Roman" w:cs="Times New Roman"/>
+          <w:sz w:val="24"/>
+          <w:szCs w:val="24"/>
           <w:lang w:val="en-US"/>
         </w:rPr>
         <w:t>Kickstarter begins operations in Mexico by 2016.</w:t>
@@ -216,6 +495,9 @@
       <w:pPr>
         <w:jc w:val="both"/>
         <w:rPr>
+          <w:rFonts w:ascii="Times New Roman" w:hAnsi="Times New Roman" w:cs="Times New Roman"/>
+          <w:sz w:val="24"/>
+          <w:szCs w:val="24"/>
           <w:lang w:val="en-US"/>
         </w:rPr>
       </w:pPr>
@@ -225,11 +507,17 @@
         <w:ind w:firstLine="708"/>
         <w:jc w:val="both"/>
         <w:rPr>
-          <w:lang w:val="en-US"/>
-        </w:rPr>
-      </w:pPr>
-      <w:r>
-        <w:rPr>
+          <w:rFonts w:ascii="Times New Roman" w:hAnsi="Times New Roman" w:cs="Times New Roman"/>
+          <w:sz w:val="24"/>
+          <w:szCs w:val="24"/>
+          <w:lang w:val="en-US"/>
+        </w:rPr>
+      </w:pPr>
+      <w:r>
+        <w:rPr>
+          <w:rFonts w:ascii="Times New Roman" w:hAnsi="Times New Roman" w:cs="Times New Roman"/>
+          <w:sz w:val="24"/>
+          <w:szCs w:val="24"/>
           <w:lang w:val="en-US"/>
         </w:rPr>
         <w:t>As a result of the coronavirus pandemic Kickstarter was forced to lay-off around 45% of their workers, mostly because the number of projects on the platform decreased by 35%.</w:t>
@@ -239,6 +527,9 @@
       <w:pPr>
         <w:jc w:val="both"/>
         <w:rPr>
+          <w:rFonts w:ascii="Times New Roman" w:hAnsi="Times New Roman" w:cs="Times New Roman"/>
+          <w:sz w:val="24"/>
+          <w:szCs w:val="24"/>
           <w:lang w:val="en-US"/>
         </w:rPr>
       </w:pPr>
@@ -248,53 +539,80 @@
         <w:ind w:firstLine="708"/>
         <w:jc w:val="both"/>
         <w:rPr>
-          <w:lang w:val="en-US"/>
-        </w:rPr>
-      </w:pPr>
-      <w:r>
-        <w:rPr>
+          <w:rFonts w:ascii="Times New Roman" w:hAnsi="Times New Roman" w:cs="Times New Roman"/>
+          <w:sz w:val="24"/>
+          <w:szCs w:val="24"/>
+          <w:lang w:val="en-US"/>
+        </w:rPr>
+      </w:pPr>
+      <w:r>
+        <w:rPr>
+          <w:rFonts w:ascii="Times New Roman" w:hAnsi="Times New Roman" w:cs="Times New Roman"/>
+          <w:sz w:val="24"/>
+          <w:szCs w:val="24"/>
           <w:lang w:val="en-US"/>
         </w:rPr>
         <w:t xml:space="preserve">Despite this recent events Kickstarter </w:t>
       </w:r>
       <w:r>
         <w:rPr>
+          <w:rFonts w:ascii="Times New Roman" w:hAnsi="Times New Roman" w:cs="Times New Roman"/>
+          <w:sz w:val="24"/>
+          <w:szCs w:val="24"/>
           <w:lang w:val="en-US"/>
         </w:rPr>
         <w:t>remains</w:t>
       </w:r>
       <w:r>
         <w:rPr>
+          <w:rFonts w:ascii="Times New Roman" w:hAnsi="Times New Roman" w:cs="Times New Roman"/>
+          <w:sz w:val="24"/>
+          <w:szCs w:val="24"/>
           <w:lang w:val="en-US"/>
         </w:rPr>
         <w:t xml:space="preserve"> as one of the most successful crowdfunding services available but the reduction of active campaigns and a global economic crisis, raise</w:t>
       </w:r>
       <w:r>
         <w:rPr>
+          <w:rFonts w:ascii="Times New Roman" w:hAnsi="Times New Roman" w:cs="Times New Roman"/>
+          <w:sz w:val="24"/>
+          <w:szCs w:val="24"/>
           <w:lang w:val="en-US"/>
         </w:rPr>
         <w:t>,</w:t>
       </w:r>
       <w:r>
         <w:rPr>
+          <w:rFonts w:ascii="Times New Roman" w:hAnsi="Times New Roman" w:cs="Times New Roman"/>
+          <w:sz w:val="24"/>
+          <w:szCs w:val="24"/>
           <w:lang w:val="en-US"/>
         </w:rPr>
         <w:t xml:space="preserve"> even more</w:t>
       </w:r>
       <w:r>
         <w:rPr>
+          <w:rFonts w:ascii="Times New Roman" w:hAnsi="Times New Roman" w:cs="Times New Roman"/>
+          <w:sz w:val="24"/>
+          <w:szCs w:val="24"/>
           <w:lang w:val="en-US"/>
         </w:rPr>
         <w:t>,</w:t>
       </w:r>
       <w:r>
         <w:rPr>
+          <w:rFonts w:ascii="Times New Roman" w:hAnsi="Times New Roman" w:cs="Times New Roman"/>
+          <w:sz w:val="24"/>
+          <w:szCs w:val="24"/>
           <w:lang w:val="en-US"/>
         </w:rPr>
         <w:t xml:space="preserve"> the importance of finding and analyzing the key to a successful campaign</w:t>
       </w:r>
       <w:r>
         <w:rPr>
+          <w:rFonts w:ascii="Times New Roman" w:hAnsi="Times New Roman" w:cs="Times New Roman"/>
+          <w:sz w:val="24"/>
+          <w:szCs w:val="24"/>
           <w:lang w:val="en-US"/>
         </w:rPr>
         <w:t>.</w:t>
@@ -303,11 +621,17 @@
     <w:p>
       <w:pPr>
         <w:rPr>
-          <w:lang w:val="en-US"/>
-        </w:rPr>
-      </w:pPr>
-      <w:r>
-        <w:rPr>
+          <w:rFonts w:ascii="Times New Roman" w:hAnsi="Times New Roman" w:cs="Times New Roman"/>
+          <w:sz w:val="24"/>
+          <w:szCs w:val="24"/>
+          <w:lang w:val="en-US"/>
+        </w:rPr>
+      </w:pPr>
+      <w:r>
+        <w:rPr>
+          <w:rFonts w:ascii="Times New Roman" w:hAnsi="Times New Roman" w:cs="Times New Roman"/>
+          <w:sz w:val="24"/>
+          <w:szCs w:val="24"/>
           <w:lang w:val="en-US"/>
         </w:rPr>
         <w:br w:type="page"/>
@@ -316,11 +640,23 @@
     <w:p>
       <w:pPr>
         <w:rPr>
-          <w:lang w:val="en-US"/>
-        </w:rPr>
-      </w:pPr>
-      <w:r>
-        <w:rPr>
+          <w:rFonts w:ascii="Times New Roman" w:hAnsi="Times New Roman" w:cs="Times New Roman"/>
+          <w:b/>
+          <w:bCs/>
+          <w:sz w:val="24"/>
+          <w:szCs w:val="24"/>
+          <w:u w:val="single"/>
+          <w:lang w:val="en-US"/>
+        </w:rPr>
+      </w:pPr>
+      <w:r>
+        <w:rPr>
+          <w:rFonts w:ascii="Times New Roman" w:hAnsi="Times New Roman" w:cs="Times New Roman"/>
+          <w:b/>
+          <w:bCs/>
+          <w:sz w:val="24"/>
+          <w:szCs w:val="24"/>
+          <w:u w:val="single"/>
           <w:lang w:val="en-US"/>
         </w:rPr>
         <w:lastRenderedPageBreak/>
@@ -336,11 +672,17 @@
         </w:numPr>
         <w:jc w:val="both"/>
         <w:rPr>
-          <w:lang w:val="en-US"/>
-        </w:rPr>
-      </w:pPr>
-      <w:r>
-        <w:rPr>
+          <w:rFonts w:ascii="Times New Roman" w:hAnsi="Times New Roman" w:cs="Times New Roman"/>
+          <w:sz w:val="24"/>
+          <w:szCs w:val="24"/>
+          <w:lang w:val="en-US"/>
+        </w:rPr>
+      </w:pPr>
+      <w:r>
+        <w:rPr>
+          <w:rFonts w:ascii="Times New Roman" w:hAnsi="Times New Roman" w:cs="Times New Roman"/>
+          <w:sz w:val="24"/>
+          <w:szCs w:val="24"/>
           <w:lang w:val="en-US"/>
         </w:rPr>
         <w:t xml:space="preserve">To analyze data from more than 4,000 past campaigns (2009-2015) </w:t>
@@ -348,6 +690,9 @@
       <w:proofErr w:type="gramStart"/>
       <w:r>
         <w:rPr>
+          <w:rFonts w:ascii="Times New Roman" w:hAnsi="Times New Roman" w:cs="Times New Roman"/>
+          <w:sz w:val="24"/>
+          <w:szCs w:val="24"/>
           <w:lang w:val="en-US"/>
         </w:rPr>
         <w:t>in order to</w:t>
@@ -355,6 +700,9 @@
       <w:proofErr w:type="gramEnd"/>
       <w:r>
         <w:rPr>
+          <w:rFonts w:ascii="Times New Roman" w:hAnsi="Times New Roman" w:cs="Times New Roman"/>
+          <w:sz w:val="24"/>
+          <w:szCs w:val="24"/>
           <w:lang w:val="en-US"/>
         </w:rPr>
         <w:t xml:space="preserve"> draw conclusions (at least 3) that help determine whether a campaign is successful or not.</w:t>
@@ -369,11 +717,17 @@
         </w:numPr>
         <w:jc w:val="both"/>
         <w:rPr>
-          <w:lang w:val="en-US"/>
-        </w:rPr>
-      </w:pPr>
-      <w:r>
-        <w:rPr>
+          <w:rFonts w:ascii="Times New Roman" w:hAnsi="Times New Roman" w:cs="Times New Roman"/>
+          <w:sz w:val="24"/>
+          <w:szCs w:val="24"/>
+          <w:lang w:val="en-US"/>
+        </w:rPr>
+      </w:pPr>
+      <w:r>
+        <w:rPr>
+          <w:rFonts w:ascii="Times New Roman" w:hAnsi="Times New Roman" w:cs="Times New Roman"/>
+          <w:sz w:val="24"/>
+          <w:szCs w:val="24"/>
           <w:lang w:val="en-US"/>
         </w:rPr>
         <w:t>To identify the potential limitations of the dataset available.</w:t>
@@ -388,11 +742,17 @@
         </w:numPr>
         <w:jc w:val="both"/>
         <w:rPr>
-          <w:lang w:val="en-US"/>
-        </w:rPr>
-      </w:pPr>
-      <w:r>
-        <w:rPr>
+          <w:rFonts w:ascii="Times New Roman" w:hAnsi="Times New Roman" w:cs="Times New Roman"/>
+          <w:sz w:val="24"/>
+          <w:szCs w:val="24"/>
+          <w:lang w:val="en-US"/>
+        </w:rPr>
+      </w:pPr>
+      <w:r>
+        <w:rPr>
+          <w:rFonts w:ascii="Times New Roman" w:hAnsi="Times New Roman" w:cs="Times New Roman"/>
+          <w:sz w:val="24"/>
+          <w:szCs w:val="24"/>
           <w:lang w:val="en-US"/>
         </w:rPr>
         <w:t>To suggest further analysis to be made in case the project continues forward.</w:t>
@@ -407,11 +767,17 @@
         </w:numPr>
         <w:jc w:val="both"/>
         <w:rPr>
-          <w:lang w:val="en-US"/>
-        </w:rPr>
-      </w:pPr>
-      <w:r>
-        <w:rPr>
+          <w:rFonts w:ascii="Times New Roman" w:hAnsi="Times New Roman" w:cs="Times New Roman"/>
+          <w:sz w:val="24"/>
+          <w:szCs w:val="24"/>
+          <w:lang w:val="en-US"/>
+        </w:rPr>
+      </w:pPr>
+      <w:r>
+        <w:rPr>
+          <w:rFonts w:ascii="Times New Roman" w:hAnsi="Times New Roman" w:cs="Times New Roman"/>
+          <w:sz w:val="24"/>
+          <w:szCs w:val="24"/>
           <w:lang w:val="en-US"/>
         </w:rPr>
         <w:t>To determine the statistical approach best suited for the data provided (mean or median)</w:t>
@@ -426,17 +792,26 @@
         </w:numPr>
         <w:jc w:val="both"/>
         <w:rPr>
-          <w:lang w:val="en-US"/>
-        </w:rPr>
-      </w:pPr>
-      <w:r>
-        <w:rPr>
+          <w:rFonts w:ascii="Times New Roman" w:hAnsi="Times New Roman" w:cs="Times New Roman"/>
+          <w:sz w:val="24"/>
+          <w:szCs w:val="24"/>
+          <w:lang w:val="en-US"/>
+        </w:rPr>
+      </w:pPr>
+      <w:r>
+        <w:rPr>
+          <w:rFonts w:ascii="Times New Roman" w:hAnsi="Times New Roman" w:cs="Times New Roman"/>
+          <w:sz w:val="24"/>
+          <w:szCs w:val="24"/>
           <w:lang w:val="en-US"/>
         </w:rPr>
         <w:t>To determine if variability in number of backers for a campaign plays an important role in the outcome of the campaign</w:t>
       </w:r>
       <w:r>
         <w:rPr>
+          <w:rFonts w:ascii="Times New Roman" w:hAnsi="Times New Roman" w:cs="Times New Roman"/>
+          <w:sz w:val="24"/>
+          <w:szCs w:val="24"/>
           <w:lang w:val="en-US"/>
         </w:rPr>
         <w:t>.</w:t>
@@ -445,11 +820,17 @@
     <w:p>
       <w:pPr>
         <w:rPr>
-          <w:lang w:val="en-US"/>
-        </w:rPr>
-      </w:pPr>
-      <w:r>
-        <w:rPr>
+          <w:rFonts w:ascii="Times New Roman" w:hAnsi="Times New Roman" w:cs="Times New Roman"/>
+          <w:sz w:val="24"/>
+          <w:szCs w:val="24"/>
+          <w:lang w:val="en-US"/>
+        </w:rPr>
+      </w:pPr>
+      <w:r>
+        <w:rPr>
+          <w:rFonts w:ascii="Times New Roman" w:hAnsi="Times New Roman" w:cs="Times New Roman"/>
+          <w:sz w:val="24"/>
+          <w:szCs w:val="24"/>
           <w:lang w:val="en-US"/>
         </w:rPr>
         <w:br w:type="page"/>
@@ -458,11 +839,21 @@
     <w:p>
       <w:pPr>
         <w:rPr>
-          <w:lang w:val="en-US"/>
-        </w:rPr>
-      </w:pPr>
-      <w:r>
-        <w:rPr>
+          <w:rFonts w:ascii="Times New Roman" w:hAnsi="Times New Roman" w:cs="Times New Roman"/>
+          <w:b/>
+          <w:bCs/>
+          <w:sz w:val="24"/>
+          <w:szCs w:val="24"/>
+          <w:lang w:val="en-US"/>
+        </w:rPr>
+      </w:pPr>
+      <w:r>
+        <w:rPr>
+          <w:rFonts w:ascii="Times New Roman" w:hAnsi="Times New Roman" w:cs="Times New Roman"/>
+          <w:b/>
+          <w:bCs/>
+          <w:sz w:val="24"/>
+          <w:szCs w:val="24"/>
           <w:lang w:val="en-US"/>
         </w:rPr>
         <w:lastRenderedPageBreak/>
@@ -478,11 +869,17 @@
         </w:numPr>
         <w:jc w:val="both"/>
         <w:rPr>
-          <w:lang w:val="en-US"/>
-        </w:rPr>
-      </w:pPr>
-      <w:r>
-        <w:rPr>
+          <w:rFonts w:ascii="Times New Roman" w:hAnsi="Times New Roman" w:cs="Times New Roman"/>
+          <w:sz w:val="24"/>
+          <w:szCs w:val="24"/>
+          <w:lang w:val="en-US"/>
+        </w:rPr>
+      </w:pPr>
+      <w:r>
+        <w:rPr>
+          <w:rFonts w:ascii="Times New Roman" w:hAnsi="Times New Roman" w:cs="Times New Roman"/>
+          <w:sz w:val="24"/>
+          <w:szCs w:val="24"/>
           <w:lang w:val="en-US"/>
         </w:rPr>
         <w:t>The workflow of the Data Analysis used in this project can be found in the readme file contained in the repository of this project.</w:t>
@@ -497,23 +894,35 @@
         </w:numPr>
         <w:jc w:val="both"/>
         <w:rPr>
-          <w:lang w:val="en-US"/>
-        </w:rPr>
-      </w:pPr>
-      <w:r>
-        <w:rPr>
+          <w:rFonts w:ascii="Times New Roman" w:hAnsi="Times New Roman" w:cs="Times New Roman"/>
+          <w:sz w:val="24"/>
+          <w:szCs w:val="24"/>
+          <w:lang w:val="en-US"/>
+        </w:rPr>
+      </w:pPr>
+      <w:r>
+        <w:rPr>
+          <w:rFonts w:ascii="Times New Roman" w:hAnsi="Times New Roman" w:cs="Times New Roman"/>
+          <w:sz w:val="24"/>
+          <w:szCs w:val="24"/>
           <w:lang w:val="en-US"/>
         </w:rPr>
         <w:t xml:space="preserve">Data was provided by the project </w:t>
       </w:r>
       <w:r>
         <w:rPr>
+          <w:rFonts w:ascii="Times New Roman" w:hAnsi="Times New Roman" w:cs="Times New Roman"/>
+          <w:sz w:val="24"/>
+          <w:szCs w:val="24"/>
           <w:lang w:val="en-US"/>
         </w:rPr>
         <w:t xml:space="preserve">instructor </w:t>
       </w:r>
       <w:r>
         <w:rPr>
+          <w:rFonts w:ascii="Times New Roman" w:hAnsi="Times New Roman" w:cs="Times New Roman"/>
+          <w:sz w:val="24"/>
+          <w:szCs w:val="24"/>
           <w:lang w:val="en-US"/>
         </w:rPr>
         <w:t>Alex Sánchez Vega</w:t>
@@ -522,11 +931,21 @@
     <w:p>
       <w:pPr>
         <w:rPr>
-          <w:lang w:val="en-US"/>
-        </w:rPr>
-      </w:pPr>
-      <w:r>
-        <w:rPr>
+          <w:rFonts w:ascii="Times New Roman" w:hAnsi="Times New Roman" w:cs="Times New Roman"/>
+          <w:b/>
+          <w:bCs/>
+          <w:sz w:val="24"/>
+          <w:szCs w:val="24"/>
+          <w:lang w:val="en-US"/>
+        </w:rPr>
+      </w:pPr>
+      <w:r>
+        <w:rPr>
+          <w:rFonts w:ascii="Times New Roman" w:hAnsi="Times New Roman" w:cs="Times New Roman"/>
+          <w:b/>
+          <w:bCs/>
+          <w:sz w:val="24"/>
+          <w:szCs w:val="24"/>
           <w:lang w:val="en-US"/>
         </w:rPr>
         <w:t>Conclusions:</w:t>
@@ -535,6 +954,9 @@
     <w:p>
       <w:pPr>
         <w:rPr>
+          <w:rFonts w:ascii="Times New Roman" w:hAnsi="Times New Roman" w:cs="Times New Roman"/>
+          <w:sz w:val="24"/>
+          <w:szCs w:val="24"/>
           <w:lang w:val="en-US"/>
         </w:rPr>
       </w:pPr>
@@ -547,29 +969,54 @@
           <w:numId w:val="3"/>
         </w:numPr>
         <w:rPr>
-          <w:lang w:val="en-US"/>
-        </w:rPr>
-      </w:pPr>
-      <w:r>
-        <w:rPr>
+          <w:rFonts w:ascii="Times New Roman" w:hAnsi="Times New Roman" w:cs="Times New Roman"/>
+          <w:i/>
+          <w:iCs/>
+          <w:sz w:val="24"/>
+          <w:szCs w:val="24"/>
+          <w:lang w:val="en-US"/>
+        </w:rPr>
+      </w:pPr>
+      <w:r>
+        <w:rPr>
+          <w:rFonts w:ascii="Times New Roman" w:hAnsi="Times New Roman" w:cs="Times New Roman"/>
+          <w:i/>
+          <w:iCs/>
+          <w:sz w:val="24"/>
+          <w:szCs w:val="24"/>
           <w:lang w:val="en-US"/>
         </w:rPr>
         <w:t xml:space="preserve">The category of the campaign </w:t>
       </w:r>
       <w:r>
         <w:rPr>
+          <w:rFonts w:ascii="Times New Roman" w:hAnsi="Times New Roman" w:cs="Times New Roman"/>
+          <w:i/>
+          <w:iCs/>
+          <w:sz w:val="24"/>
+          <w:szCs w:val="24"/>
           <w:lang w:val="en-US"/>
         </w:rPr>
         <w:t>is</w:t>
       </w:r>
       <w:r>
         <w:rPr>
+          <w:rFonts w:ascii="Times New Roman" w:hAnsi="Times New Roman" w:cs="Times New Roman"/>
+          <w:i/>
+          <w:iCs/>
+          <w:sz w:val="24"/>
+          <w:szCs w:val="24"/>
           <w:lang w:val="en-US"/>
         </w:rPr>
         <w:t xml:space="preserve"> important to determine the outcome</w:t>
       </w:r>
       <w:r>
         <w:rPr>
+          <w:rFonts w:ascii="Times New Roman" w:hAnsi="Times New Roman" w:cs="Times New Roman"/>
+          <w:i/>
+          <w:iCs/>
+          <w:sz w:val="24"/>
+          <w:szCs w:val="24"/>
           <w:lang w:val="en-US"/>
         </w:rPr>
         <w:t>.</w:t>
@@ -578,6 +1025,9 @@
     <w:p>
       <w:pPr>
         <w:rPr>
+          <w:rFonts w:ascii="Times New Roman" w:hAnsi="Times New Roman" w:cs="Times New Roman"/>
+          <w:sz w:val="24"/>
+          <w:szCs w:val="24"/>
           <w:lang w:val="en-US"/>
         </w:rPr>
       </w:pPr>
@@ -586,12 +1036,18 @@
       <w:pPr>
         <w:jc w:val="center"/>
         <w:rPr>
-          <w:lang w:val="en-US"/>
-        </w:rPr>
-      </w:pPr>
-      <w:r>
-        <w:rPr>
+          <w:rFonts w:ascii="Times New Roman" w:hAnsi="Times New Roman" w:cs="Times New Roman"/>
+          <w:sz w:val="24"/>
+          <w:szCs w:val="24"/>
+          <w:lang w:val="en-US"/>
+        </w:rPr>
+      </w:pPr>
+      <w:r>
+        <w:rPr>
+          <w:rFonts w:ascii="Times New Roman" w:hAnsi="Times New Roman" w:cs="Times New Roman"/>
           <w:noProof/>
+          <w:sz w:val="24"/>
+          <w:szCs w:val="24"/>
         </w:rPr>
         <w:drawing>
           <wp:inline distT="0" distB="0" distL="0" distR="0" wp14:anchorId="293366FD" wp14:editId="7758000D">
@@ -617,6 +1073,9 @@
     <w:p>
       <w:pPr>
         <w:rPr>
+          <w:rFonts w:ascii="Times New Roman" w:hAnsi="Times New Roman" w:cs="Times New Roman"/>
+          <w:sz w:val="24"/>
+          <w:szCs w:val="24"/>
           <w:lang w:val="en-US"/>
         </w:rPr>
       </w:pPr>
@@ -630,17 +1089,26 @@
         </w:numPr>
         <w:jc w:val="both"/>
         <w:rPr>
-          <w:lang w:val="en-US"/>
-        </w:rPr>
-      </w:pPr>
-      <w:r>
-        <w:rPr>
+          <w:rFonts w:ascii="Times New Roman" w:hAnsi="Times New Roman" w:cs="Times New Roman"/>
+          <w:sz w:val="24"/>
+          <w:szCs w:val="24"/>
+          <w:lang w:val="en-US"/>
+        </w:rPr>
+      </w:pPr>
+      <w:r>
+        <w:rPr>
+          <w:rFonts w:ascii="Times New Roman" w:hAnsi="Times New Roman" w:cs="Times New Roman"/>
+          <w:sz w:val="24"/>
+          <w:szCs w:val="24"/>
           <w:lang w:val="en-US"/>
         </w:rPr>
         <w:t>Just by looking at the graph we can already cross out journalism as a viable category to launch a funding campaign, data shows no successful campaigns</w:t>
       </w:r>
       <w:r>
         <w:rPr>
+          <w:rFonts w:ascii="Times New Roman" w:hAnsi="Times New Roman" w:cs="Times New Roman"/>
+          <w:sz w:val="24"/>
+          <w:szCs w:val="24"/>
           <w:lang w:val="en-US"/>
         </w:rPr>
         <w:t>.</w:t>
@@ -655,37 +1123,55 @@
         </w:numPr>
         <w:jc w:val="both"/>
         <w:rPr>
-          <w:lang w:val="en-US"/>
-        </w:rPr>
-      </w:pPr>
-      <w:r>
-        <w:rPr>
+          <w:rFonts w:ascii="Times New Roman" w:hAnsi="Times New Roman" w:cs="Times New Roman"/>
+          <w:sz w:val="24"/>
+          <w:szCs w:val="24"/>
+          <w:lang w:val="en-US"/>
+        </w:rPr>
+      </w:pPr>
+      <w:r>
+        <w:rPr>
+          <w:rFonts w:ascii="Times New Roman" w:hAnsi="Times New Roman" w:cs="Times New Roman"/>
+          <w:sz w:val="24"/>
+          <w:szCs w:val="24"/>
           <w:lang w:val="en-US"/>
         </w:rPr>
         <w:t xml:space="preserve">To further determine viable </w:t>
       </w:r>
       <w:r>
         <w:rPr>
+          <w:rFonts w:ascii="Times New Roman" w:hAnsi="Times New Roman" w:cs="Times New Roman"/>
+          <w:sz w:val="24"/>
+          <w:szCs w:val="24"/>
           <w:lang w:val="en-US"/>
         </w:rPr>
         <w:t>categories,</w:t>
       </w:r>
       <w:r>
         <w:rPr>
+          <w:rFonts w:ascii="Times New Roman" w:hAnsi="Times New Roman" w:cs="Times New Roman"/>
+          <w:sz w:val="24"/>
+          <w:szCs w:val="24"/>
           <w:lang w:val="en-US"/>
         </w:rPr>
         <w:t xml:space="preserve"> we will consider that the average ratio for </w:t>
       </w:r>
       <w:r>
         <w:rPr>
+          <w:rFonts w:ascii="Times New Roman" w:hAnsi="Times New Roman" w:cs="Times New Roman"/>
+          <w:sz w:val="24"/>
+          <w:szCs w:val="24"/>
           <w:lang w:val="en-US"/>
         </w:rPr>
         <w:t xml:space="preserve">a campaign to be successful is around 2:1 and by doing that we can say that the best categories to start a campaign are: </w:t>
       </w:r>
       <w:r>
         <w:rPr>
+          <w:rFonts w:ascii="Times New Roman" w:hAnsi="Times New Roman" w:cs="Times New Roman"/>
           <w:i/>
           <w:iCs/>
+          <w:sz w:val="24"/>
+          <w:szCs w:val="24"/>
           <w:lang w:val="en-US"/>
         </w:rPr>
         <w:t xml:space="preserve">music, </w:t>
@@ -693,8 +1179,11 @@
       <w:proofErr w:type="spellStart"/>
       <w:r>
         <w:rPr>
+          <w:rFonts w:ascii="Times New Roman" w:hAnsi="Times New Roman" w:cs="Times New Roman"/>
           <w:i/>
           <w:iCs/>
+          <w:sz w:val="24"/>
+          <w:szCs w:val="24"/>
           <w:lang w:val="en-US"/>
         </w:rPr>
         <w:t>theather</w:t>
@@ -702,8 +1191,11 @@
       <w:proofErr w:type="spellEnd"/>
       <w:r>
         <w:rPr>
+          <w:rFonts w:ascii="Times New Roman" w:hAnsi="Times New Roman" w:cs="Times New Roman"/>
           <w:i/>
           <w:iCs/>
+          <w:sz w:val="24"/>
+          <w:szCs w:val="24"/>
           <w:lang w:val="en-US"/>
         </w:rPr>
         <w:t xml:space="preserve">, </w:t>
@@ -711,8 +1203,11 @@
       <w:proofErr w:type="spellStart"/>
       <w:r>
         <w:rPr>
+          <w:rFonts w:ascii="Times New Roman" w:hAnsi="Times New Roman" w:cs="Times New Roman"/>
           <w:i/>
           <w:iCs/>
+          <w:sz w:val="24"/>
+          <w:szCs w:val="24"/>
           <w:lang w:val="en-US"/>
         </w:rPr>
         <w:t>film&amp;video</w:t>
@@ -720,27 +1215,33 @@
       <w:proofErr w:type="spellEnd"/>
       <w:r>
         <w:rPr>
+          <w:rFonts w:ascii="Times New Roman" w:hAnsi="Times New Roman" w:cs="Times New Roman"/>
           <w:i/>
           <w:iCs/>
+          <w:sz w:val="24"/>
+          <w:szCs w:val="24"/>
           <w:lang w:val="en-US"/>
         </w:rPr>
         <w:t xml:space="preserve"> and probably </w:t>
       </w:r>
-      <w:proofErr w:type="gramStart"/>
-      <w:r>
-        <w:rPr>
+      <w:r>
+        <w:rPr>
+          <w:rFonts w:ascii="Times New Roman" w:hAnsi="Times New Roman" w:cs="Times New Roman"/>
           <w:i/>
           <w:iCs/>
-          <w:lang w:val="en-US"/>
-        </w:rPr>
-        <w:t>photography</w:t>
-      </w:r>
-      <w:proofErr w:type="gramEnd"/>
+          <w:sz w:val="24"/>
+          <w:szCs w:val="24"/>
+          <w:lang w:val="en-US"/>
+        </w:rPr>
+        <w:t>photography.</w:t>
+      </w:r>
     </w:p>
     <w:p>
       <w:pPr>
         <w:rPr>
-          <w:rFonts w:eastAsiaTheme="minorEastAsia"/>
+          <w:rFonts w:ascii="Times New Roman" w:eastAsiaTheme="minorEastAsia" w:hAnsi="Times New Roman" w:cs="Times New Roman"/>
+          <w:sz w:val="24"/>
+          <w:szCs w:val="24"/>
           <w:lang w:val="en-US"/>
         </w:rPr>
       </w:pPr>
@@ -750,8 +1251,10 @@
             <m:fPr>
               <m:ctrlPr>
                 <w:rPr>
-                  <w:rFonts w:ascii="Cambria Math" w:hAnsi="Cambria Math"/>
+                  <w:rFonts w:ascii="Cambria Math" w:hAnsi="Cambria Math" w:cs="Times New Roman"/>
                   <w:i/>
+                  <w:sz w:val="24"/>
+                  <w:szCs w:val="24"/>
                   <w:lang w:val="en-US"/>
                 </w:rPr>
               </m:ctrlPr>
@@ -759,7 +1262,9 @@
             <m:num>
               <m:r>
                 <w:rPr>
-                  <w:rFonts w:ascii="Cambria Math" w:hAnsi="Cambria Math"/>
+                  <w:rFonts w:ascii="Cambria Math" w:hAnsi="Cambria Math" w:cs="Times New Roman"/>
+                  <w:sz w:val="24"/>
+                  <w:szCs w:val="24"/>
                   <w:lang w:val="en-US"/>
                 </w:rPr>
                 <m:t>Total Campaigns</m:t>
@@ -768,7 +1273,9 @@
             <m:den>
               <m:r>
                 <w:rPr>
-                  <w:rFonts w:ascii="Cambria Math" w:hAnsi="Cambria Math"/>
+                  <w:rFonts w:ascii="Cambria Math" w:hAnsi="Cambria Math" w:cs="Times New Roman"/>
+                  <w:sz w:val="24"/>
+                  <w:szCs w:val="24"/>
                   <w:lang w:val="en-US"/>
                 </w:rPr>
                 <m:t>Successful Campaigns</m:t>
@@ -777,7 +1284,9 @@
           </m:f>
           <m:r>
             <w:rPr>
-              <w:rFonts w:ascii="Cambria Math" w:hAnsi="Cambria Math"/>
+              <w:rFonts w:ascii="Cambria Math" w:hAnsi="Cambria Math" w:cs="Times New Roman"/>
+              <w:sz w:val="24"/>
+              <w:szCs w:val="24"/>
               <w:lang w:val="en-US"/>
             </w:rPr>
             <m:t>=1.88</m:t>
@@ -794,64 +1303,80 @@
         </w:numPr>
         <w:jc w:val="both"/>
         <w:rPr>
-          <w:rFonts w:eastAsiaTheme="minorEastAsia"/>
-          <w:lang w:val="en-US"/>
-        </w:rPr>
-      </w:pPr>
-      <w:r>
-        <w:rPr>
-          <w:rFonts w:eastAsiaTheme="minorEastAsia"/>
+          <w:rFonts w:ascii="Times New Roman" w:eastAsiaTheme="minorEastAsia" w:hAnsi="Times New Roman" w:cs="Times New Roman"/>
+          <w:sz w:val="24"/>
+          <w:szCs w:val="24"/>
+          <w:lang w:val="en-US"/>
+        </w:rPr>
+      </w:pPr>
+      <w:r>
+        <w:rPr>
+          <w:rFonts w:ascii="Times New Roman" w:eastAsiaTheme="minorEastAsia" w:hAnsi="Times New Roman" w:cs="Times New Roman"/>
+          <w:sz w:val="24"/>
+          <w:szCs w:val="24"/>
           <w:lang w:val="en-US"/>
         </w:rPr>
         <w:t>We can clearly determine that category plays an important role determining the success of a campaign, though it</w:t>
       </w:r>
       <w:r>
         <w:rPr>
-          <w:rFonts w:eastAsiaTheme="minorEastAsia"/>
+          <w:rFonts w:ascii="Times New Roman" w:eastAsiaTheme="minorEastAsia" w:hAnsi="Times New Roman" w:cs="Times New Roman"/>
+          <w:sz w:val="24"/>
+          <w:szCs w:val="24"/>
           <w:lang w:val="en-US"/>
         </w:rPr>
         <w:t xml:space="preserve"> i</w:t>
       </w:r>
       <w:r>
         <w:rPr>
-          <w:rFonts w:eastAsiaTheme="minorEastAsia"/>
+          <w:rFonts w:ascii="Times New Roman" w:eastAsiaTheme="minorEastAsia" w:hAnsi="Times New Roman" w:cs="Times New Roman"/>
+          <w:sz w:val="24"/>
+          <w:szCs w:val="24"/>
           <w:lang w:val="en-US"/>
         </w:rPr>
         <w:t xml:space="preserve">s important to point out that this data shows the success of a funding campaign not the success of the project being funded. </w:t>
       </w:r>
       <w:r>
         <w:rPr>
-          <w:rFonts w:eastAsiaTheme="minorEastAsia"/>
+          <w:rFonts w:ascii="Times New Roman" w:eastAsiaTheme="minorEastAsia" w:hAnsi="Times New Roman" w:cs="Times New Roman"/>
+          <w:sz w:val="24"/>
+          <w:szCs w:val="24"/>
           <w:lang w:val="en-US"/>
         </w:rPr>
         <w:t>i.e.,</w:t>
       </w:r>
       <w:r>
         <w:rPr>
-          <w:rFonts w:eastAsiaTheme="minorEastAsia"/>
+          <w:rFonts w:ascii="Times New Roman" w:eastAsiaTheme="minorEastAsia" w:hAnsi="Times New Roman" w:cs="Times New Roman"/>
+          <w:sz w:val="24"/>
+          <w:szCs w:val="24"/>
           <w:lang w:val="en-US"/>
         </w:rPr>
         <w:t xml:space="preserve"> journalism is clearly the worst choice for starting a </w:t>
       </w:r>
-      <w:proofErr w:type="spellStart"/>
-      <w:r>
-        <w:rPr>
-          <w:rFonts w:eastAsiaTheme="minorEastAsia"/>
-          <w:lang w:val="en-US"/>
-        </w:rPr>
-        <w:t>kickstarter</w:t>
-      </w:r>
-      <w:proofErr w:type="spellEnd"/>
-      <w:r>
-        <w:rPr>
-          <w:rFonts w:eastAsiaTheme="minorEastAsia"/>
+      <w:r>
+        <w:rPr>
+          <w:rFonts w:ascii="Times New Roman" w:eastAsiaTheme="minorEastAsia" w:hAnsi="Times New Roman" w:cs="Times New Roman"/>
+          <w:sz w:val="24"/>
+          <w:szCs w:val="24"/>
+          <w:lang w:val="en-US"/>
+        </w:rPr>
+        <w:t>Kickstarter</w:t>
+      </w:r>
+      <w:r>
+        <w:rPr>
+          <w:rFonts w:ascii="Times New Roman" w:eastAsiaTheme="minorEastAsia" w:hAnsi="Times New Roman" w:cs="Times New Roman"/>
+          <w:sz w:val="24"/>
+          <w:szCs w:val="24"/>
           <w:lang w:val="en-US"/>
         </w:rPr>
         <w:t xml:space="preserve"> campaign, but we all know that journalism is a successful industry</w:t>
       </w:r>
       <w:r>
         <w:rPr>
-          <w:rFonts w:eastAsiaTheme="minorEastAsia"/>
+          <w:rFonts w:ascii="Times New Roman" w:eastAsiaTheme="minorEastAsia" w:hAnsi="Times New Roman" w:cs="Times New Roman"/>
+          <w:sz w:val="24"/>
+          <w:szCs w:val="24"/>
           <w:lang w:val="en-US"/>
         </w:rPr>
         <w:t>.</w:t>
@@ -865,19 +1390,33 @@
           <w:numId w:val="3"/>
         </w:numPr>
         <w:rPr>
-          <w:lang w:val="en-US"/>
-        </w:rPr>
-      </w:pPr>
-      <w:r>
-        <w:rPr>
-          <w:lang w:val="en-US"/>
-        </w:rPr>
+          <w:rFonts w:ascii="Times New Roman" w:hAnsi="Times New Roman" w:cs="Times New Roman"/>
+          <w:i/>
+          <w:iCs/>
+          <w:sz w:val="24"/>
+          <w:szCs w:val="24"/>
+          <w:lang w:val="en-US"/>
+        </w:rPr>
+      </w:pPr>
+      <w:r>
+        <w:rPr>
+          <w:rFonts w:ascii="Times New Roman" w:hAnsi="Times New Roman" w:cs="Times New Roman"/>
+          <w:i/>
+          <w:iCs/>
+          <w:sz w:val="24"/>
+          <w:szCs w:val="24"/>
+          <w:lang w:val="en-US"/>
+        </w:rPr>
+        <w:lastRenderedPageBreak/>
         <w:t>Importance of sub-category in the outcome</w:t>
       </w:r>
     </w:p>
     <w:p>
       <w:pPr>
         <w:rPr>
+          <w:rFonts w:ascii="Times New Roman" w:hAnsi="Times New Roman" w:cs="Times New Roman"/>
+          <w:sz w:val="24"/>
+          <w:szCs w:val="24"/>
           <w:lang w:val="en-US"/>
         </w:rPr>
       </w:pPr>
@@ -885,10 +1424,18 @@
     <w:p>
       <w:pPr>
         <w:keepNext/>
-      </w:pPr>
-      <w:r>
-        <w:rPr>
+        <w:rPr>
+          <w:rFonts w:ascii="Times New Roman" w:hAnsi="Times New Roman" w:cs="Times New Roman"/>
+          <w:sz w:val="24"/>
+          <w:szCs w:val="24"/>
+        </w:rPr>
+      </w:pPr>
+      <w:r>
+        <w:rPr>
+          <w:rFonts w:ascii="Times New Roman" w:hAnsi="Times New Roman" w:cs="Times New Roman"/>
           <w:noProof/>
+          <w:sz w:val="24"/>
+          <w:szCs w:val="24"/>
         </w:rPr>
         <w:drawing>
           <wp:inline distT="0" distB="0" distL="0" distR="0" wp14:anchorId="57C3C2D1" wp14:editId="29F51400">
@@ -920,17 +1467,26 @@
         </w:numPr>
         <w:jc w:val="both"/>
         <w:rPr>
-          <w:lang w:val="en-US"/>
-        </w:rPr>
-      </w:pPr>
-      <w:r>
-        <w:rPr>
+          <w:rFonts w:ascii="Times New Roman" w:hAnsi="Times New Roman" w:cs="Times New Roman"/>
+          <w:sz w:val="24"/>
+          <w:szCs w:val="24"/>
+          <w:lang w:val="en-US"/>
+        </w:rPr>
+      </w:pPr>
+      <w:r>
+        <w:rPr>
+          <w:rFonts w:ascii="Times New Roman" w:hAnsi="Times New Roman" w:cs="Times New Roman"/>
+          <w:sz w:val="24"/>
+          <w:szCs w:val="24"/>
           <w:lang w:val="en-US"/>
         </w:rPr>
         <w:t>By doing a deeper analysis in one of our top categories (music) we can clearly see that sub-category is vital determining the success of a campaign, by choosing the right sub-category we can practically guarantee the success of a campaign, let see if this statement holds for other categories</w:t>
       </w:r>
       <w:r>
         <w:rPr>
+          <w:rFonts w:ascii="Times New Roman" w:hAnsi="Times New Roman" w:cs="Times New Roman"/>
+          <w:sz w:val="24"/>
+          <w:szCs w:val="24"/>
           <w:lang w:val="en-US"/>
         </w:rPr>
         <w:t>.</w:t>
@@ -956,12 +1512,18 @@
             <w:pPr>
               <w:jc w:val="center"/>
               <w:rPr>
+                <w:rFonts w:ascii="Times New Roman" w:hAnsi="Times New Roman" w:cs="Times New Roman"/>
+                <w:sz w:val="24"/>
+                <w:szCs w:val="24"/>
                 <w:lang w:val="en-US"/>
               </w:rPr>
             </w:pPr>
             <w:r>
               <w:rPr>
+                <w:rFonts w:ascii="Times New Roman" w:hAnsi="Times New Roman" w:cs="Times New Roman"/>
                 <w:noProof/>
+                <w:sz w:val="24"/>
+                <w:szCs w:val="24"/>
                 <w:lang w:val="en-US"/>
               </w:rPr>
               <w:drawing>
@@ -1020,12 +1582,18 @@
             <w:pPr>
               <w:jc w:val="center"/>
               <w:rPr>
+                <w:rFonts w:ascii="Times New Roman" w:hAnsi="Times New Roman" w:cs="Times New Roman"/>
+                <w:sz w:val="24"/>
+                <w:szCs w:val="24"/>
                 <w:lang w:val="en-US"/>
               </w:rPr>
             </w:pPr>
             <w:r>
               <w:rPr>
+                <w:rFonts w:ascii="Times New Roman" w:hAnsi="Times New Roman" w:cs="Times New Roman"/>
                 <w:noProof/>
+                <w:sz w:val="24"/>
+                <w:szCs w:val="24"/>
               </w:rPr>
               <w:drawing>
                 <wp:inline distT="0" distB="0" distL="0" distR="0" wp14:anchorId="6103CDE3" wp14:editId="69FE7413">
@@ -1083,12 +1651,18 @@
             <w:pPr>
               <w:jc w:val="center"/>
               <w:rPr>
+                <w:rFonts w:ascii="Times New Roman" w:hAnsi="Times New Roman" w:cs="Times New Roman"/>
+                <w:sz w:val="24"/>
+                <w:szCs w:val="24"/>
                 <w:lang w:val="en-US"/>
               </w:rPr>
             </w:pPr>
             <w:r>
               <w:rPr>
+                <w:rFonts w:ascii="Times New Roman" w:hAnsi="Times New Roman" w:cs="Times New Roman"/>
                 <w:noProof/>
+                <w:sz w:val="24"/>
+                <w:szCs w:val="24"/>
               </w:rPr>
               <w:drawing>
                 <wp:inline distT="0" distB="0" distL="0" distR="0" wp14:anchorId="57512C07" wp14:editId="6012F2CB">
@@ -1147,11 +1721,17 @@
           <w:p>
             <w:pPr>
               <w:rPr>
+                <w:rFonts w:ascii="Times New Roman" w:hAnsi="Times New Roman" w:cs="Times New Roman"/>
+                <w:sz w:val="24"/>
+                <w:szCs w:val="24"/>
                 <w:lang w:val="en-US"/>
               </w:rPr>
             </w:pPr>
             <w:r>
               <w:rPr>
+                <w:rFonts w:ascii="Times New Roman" w:hAnsi="Times New Roman" w:cs="Times New Roman"/>
+                <w:sz w:val="24"/>
+                <w:szCs w:val="24"/>
                 <w:lang w:val="en-US"/>
               </w:rPr>
               <w:t>Theater by sub-category</w:t>
@@ -1165,11 +1745,17 @@
           <w:p>
             <w:pPr>
               <w:rPr>
+                <w:rFonts w:ascii="Times New Roman" w:hAnsi="Times New Roman" w:cs="Times New Roman"/>
+                <w:sz w:val="24"/>
+                <w:szCs w:val="24"/>
                 <w:lang w:val="en-US"/>
               </w:rPr>
             </w:pPr>
             <w:r>
               <w:rPr>
+                <w:rFonts w:ascii="Times New Roman" w:hAnsi="Times New Roman" w:cs="Times New Roman"/>
+                <w:sz w:val="24"/>
+                <w:szCs w:val="24"/>
                 <w:lang w:val="en-US"/>
               </w:rPr>
               <w:t>Film &amp; Video by subcategory</w:t>
@@ -1183,11 +1769,17 @@
           <w:p>
             <w:pPr>
               <w:rPr>
+                <w:rFonts w:ascii="Times New Roman" w:hAnsi="Times New Roman" w:cs="Times New Roman"/>
+                <w:sz w:val="24"/>
+                <w:szCs w:val="24"/>
                 <w:lang w:val="en-US"/>
               </w:rPr>
             </w:pPr>
             <w:r>
               <w:rPr>
+                <w:rFonts w:ascii="Times New Roman" w:hAnsi="Times New Roman" w:cs="Times New Roman"/>
+                <w:sz w:val="24"/>
+                <w:szCs w:val="24"/>
                 <w:lang w:val="en-US"/>
               </w:rPr>
               <w:t>Photography by subcategory</w:t>
@@ -1205,29 +1797,44 @@
         </w:numPr>
         <w:jc w:val="both"/>
         <w:rPr>
-          <w:lang w:val="en-US"/>
-        </w:rPr>
-      </w:pPr>
-      <w:r>
-        <w:rPr>
+          <w:rFonts w:ascii="Times New Roman" w:hAnsi="Times New Roman" w:cs="Times New Roman"/>
+          <w:sz w:val="24"/>
+          <w:szCs w:val="24"/>
+          <w:lang w:val="en-US"/>
+        </w:rPr>
+      </w:pPr>
+      <w:r>
+        <w:rPr>
+          <w:rFonts w:ascii="Times New Roman" w:hAnsi="Times New Roman" w:cs="Times New Roman"/>
+          <w:sz w:val="24"/>
+          <w:szCs w:val="24"/>
           <w:lang w:val="en-US"/>
         </w:rPr>
         <w:t xml:space="preserve">Analyzing our other top categories film &amp; video shows the same behavior as music but about theater and photography even though we </w:t>
       </w:r>
       <w:r>
         <w:rPr>
+          <w:rFonts w:ascii="Times New Roman" w:hAnsi="Times New Roman" w:cs="Times New Roman"/>
+          <w:sz w:val="24"/>
+          <w:szCs w:val="24"/>
           <w:lang w:val="en-US"/>
         </w:rPr>
         <w:t>cannot</w:t>
       </w:r>
       <w:r>
         <w:rPr>
+          <w:rFonts w:ascii="Times New Roman" w:hAnsi="Times New Roman" w:cs="Times New Roman"/>
+          <w:sz w:val="24"/>
+          <w:szCs w:val="24"/>
           <w:lang w:val="en-US"/>
         </w:rPr>
         <w:t xml:space="preserve"> eliminate the risk of failing a campaign we can greatly increase the probability of success by choosing the appropriate sub-category</w:t>
       </w:r>
       <w:r>
         <w:rPr>
+          <w:rFonts w:ascii="Times New Roman" w:hAnsi="Times New Roman" w:cs="Times New Roman"/>
+          <w:sz w:val="24"/>
+          <w:szCs w:val="24"/>
           <w:lang w:val="en-US"/>
         </w:rPr>
         <w:t>.</w:t>
@@ -1242,21 +1849,445 @@
         </w:numPr>
         <w:jc w:val="both"/>
         <w:rPr>
-          <w:lang w:val="en-US"/>
-        </w:rPr>
-      </w:pPr>
-      <w:r>
-        <w:rPr>
+          <w:rFonts w:ascii="Times New Roman" w:hAnsi="Times New Roman" w:cs="Times New Roman"/>
+          <w:sz w:val="24"/>
+          <w:szCs w:val="24"/>
+          <w:lang w:val="en-US"/>
+        </w:rPr>
+      </w:pPr>
+      <w:r>
+        <w:rPr>
+          <w:rFonts w:ascii="Times New Roman" w:hAnsi="Times New Roman" w:cs="Times New Roman"/>
+          <w:sz w:val="24"/>
+          <w:szCs w:val="24"/>
           <w:lang w:val="en-US"/>
         </w:rPr>
         <w:t>Analyzing our tough category, photography, the analysis show that it would be a viable category but only in the photobook sub-category</w:t>
       </w:r>
       <w:r>
         <w:rPr>
+          <w:rFonts w:ascii="Times New Roman" w:hAnsi="Times New Roman" w:cs="Times New Roman"/>
+          <w:sz w:val="24"/>
+          <w:szCs w:val="24"/>
           <w:lang w:val="en-US"/>
         </w:rPr>
         <w:t>.</w:t>
       </w:r>
+    </w:p>
+    <w:p>
+      <w:pPr>
+        <w:pStyle w:val="Prrafodelista"/>
+        <w:numPr>
+          <w:ilvl w:val="0"/>
+          <w:numId w:val="5"/>
+        </w:numPr>
+        <w:jc w:val="both"/>
+        <w:rPr>
+          <w:rFonts w:ascii="Times New Roman" w:hAnsi="Times New Roman" w:cs="Times New Roman"/>
+          <w:sz w:val="24"/>
+          <w:szCs w:val="24"/>
+          <w:lang w:val="en-US"/>
+        </w:rPr>
+      </w:pPr>
+      <w:r>
+        <w:rPr>
+          <w:rFonts w:ascii="Times New Roman" w:hAnsi="Times New Roman" w:cs="Times New Roman"/>
+          <w:sz w:val="24"/>
+          <w:szCs w:val="24"/>
+          <w:lang w:val="en-US"/>
+        </w:rPr>
+        <w:t>The following table summarizes the best sub-categories grouped by its own category.</w:t>
+      </w:r>
+    </w:p>
+    <w:tbl>
+      <w:tblPr>
+        <w:tblStyle w:val="Tablaconcuadrcula"/>
+        <w:tblW w:w="0" w:type="auto"/>
+        <w:tblLook w:val="04A0" w:firstRow="1" w:lastRow="0" w:firstColumn="1" w:lastColumn="0" w:noHBand="0" w:noVBand="1"/>
+      </w:tblPr>
+      <w:tblGrid>
+        <w:gridCol w:w="2207"/>
+        <w:gridCol w:w="2207"/>
+        <w:gridCol w:w="2207"/>
+        <w:gridCol w:w="2207"/>
+      </w:tblGrid>
+      <w:tr>
+        <w:tc>
+          <w:tcPr>
+            <w:tcW w:w="2207" w:type="dxa"/>
+            <w:shd w:val="clear" w:color="auto" w:fill="000000" w:themeFill="text1"/>
+          </w:tcPr>
+          <w:p>
+            <w:pPr>
+              <w:jc w:val="center"/>
+              <w:rPr>
+                <w:rFonts w:ascii="Times New Roman" w:hAnsi="Times New Roman" w:cs="Times New Roman"/>
+                <w:b/>
+                <w:bCs/>
+                <w:color w:val="FFFFFF" w:themeColor="background1"/>
+                <w:sz w:val="24"/>
+                <w:szCs w:val="24"/>
+                <w:lang w:val="en-US"/>
+              </w:rPr>
+            </w:pPr>
+            <w:r>
+              <w:rPr>
+                <w:rFonts w:ascii="Times New Roman" w:hAnsi="Times New Roman" w:cs="Times New Roman"/>
+                <w:b/>
+                <w:bCs/>
+                <w:color w:val="FFFFFF" w:themeColor="background1"/>
+                <w:sz w:val="24"/>
+                <w:szCs w:val="24"/>
+                <w:lang w:val="en-US"/>
+              </w:rPr>
+              <w:t>Music</w:t>
+            </w:r>
+          </w:p>
+        </w:tc>
+        <w:tc>
+          <w:tcPr>
+            <w:tcW w:w="2207" w:type="dxa"/>
+            <w:shd w:val="clear" w:color="auto" w:fill="000000" w:themeFill="text1"/>
+          </w:tcPr>
+          <w:p>
+            <w:pPr>
+              <w:jc w:val="center"/>
+              <w:rPr>
+                <w:rFonts w:ascii="Times New Roman" w:hAnsi="Times New Roman" w:cs="Times New Roman"/>
+                <w:b/>
+                <w:bCs/>
+                <w:color w:val="FFFFFF" w:themeColor="background1"/>
+                <w:sz w:val="24"/>
+                <w:szCs w:val="24"/>
+                <w:lang w:val="en-US"/>
+              </w:rPr>
+            </w:pPr>
+            <w:r>
+              <w:rPr>
+                <w:rFonts w:ascii="Times New Roman" w:hAnsi="Times New Roman" w:cs="Times New Roman"/>
+                <w:b/>
+                <w:bCs/>
+                <w:color w:val="FFFFFF" w:themeColor="background1"/>
+                <w:sz w:val="24"/>
+                <w:szCs w:val="24"/>
+                <w:lang w:val="en-US"/>
+              </w:rPr>
+              <w:t>Theater</w:t>
+            </w:r>
+          </w:p>
+        </w:tc>
+        <w:tc>
+          <w:tcPr>
+            <w:tcW w:w="2207" w:type="dxa"/>
+            <w:shd w:val="clear" w:color="auto" w:fill="000000" w:themeFill="text1"/>
+          </w:tcPr>
+          <w:p>
+            <w:pPr>
+              <w:jc w:val="center"/>
+              <w:rPr>
+                <w:rFonts w:ascii="Times New Roman" w:hAnsi="Times New Roman" w:cs="Times New Roman"/>
+                <w:b/>
+                <w:bCs/>
+                <w:color w:val="FFFFFF" w:themeColor="background1"/>
+                <w:sz w:val="24"/>
+                <w:szCs w:val="24"/>
+                <w:lang w:val="en-US"/>
+              </w:rPr>
+            </w:pPr>
+            <w:proofErr w:type="spellStart"/>
+            <w:r>
+              <w:rPr>
+                <w:rFonts w:ascii="Times New Roman" w:hAnsi="Times New Roman" w:cs="Times New Roman"/>
+                <w:b/>
+                <w:bCs/>
+                <w:color w:val="FFFFFF" w:themeColor="background1"/>
+                <w:sz w:val="24"/>
+                <w:szCs w:val="24"/>
+                <w:lang w:val="en-US"/>
+              </w:rPr>
+              <w:t>Film&amp;Video</w:t>
+            </w:r>
+            <w:proofErr w:type="spellEnd"/>
+          </w:p>
+        </w:tc>
+        <w:tc>
+          <w:tcPr>
+            <w:tcW w:w="2207" w:type="dxa"/>
+            <w:shd w:val="clear" w:color="auto" w:fill="000000" w:themeFill="text1"/>
+          </w:tcPr>
+          <w:p>
+            <w:pPr>
+              <w:jc w:val="center"/>
+              <w:rPr>
+                <w:rFonts w:ascii="Times New Roman" w:hAnsi="Times New Roman" w:cs="Times New Roman"/>
+                <w:b/>
+                <w:bCs/>
+                <w:color w:val="FFFFFF" w:themeColor="background1"/>
+                <w:sz w:val="24"/>
+                <w:szCs w:val="24"/>
+                <w:lang w:val="en-US"/>
+              </w:rPr>
+            </w:pPr>
+            <w:r>
+              <w:rPr>
+                <w:rFonts w:ascii="Times New Roman" w:hAnsi="Times New Roman" w:cs="Times New Roman"/>
+                <w:b/>
+                <w:bCs/>
+                <w:color w:val="FFFFFF" w:themeColor="background1"/>
+                <w:sz w:val="24"/>
+                <w:szCs w:val="24"/>
+                <w:lang w:val="en-US"/>
+              </w:rPr>
+              <w:t>Photography</w:t>
+            </w:r>
+          </w:p>
+        </w:tc>
+      </w:tr>
+      <w:tr>
+        <w:tc>
+          <w:tcPr>
+            <w:tcW w:w="2207" w:type="dxa"/>
+          </w:tcPr>
+          <w:p>
+            <w:pPr>
+              <w:jc w:val="both"/>
+              <w:rPr>
+                <w:rFonts w:ascii="Times New Roman" w:hAnsi="Times New Roman" w:cs="Times New Roman"/>
+                <w:sz w:val="24"/>
+                <w:szCs w:val="24"/>
+                <w:lang w:val="en-US"/>
+              </w:rPr>
+            </w:pPr>
+            <w:r>
+              <w:rPr>
+                <w:rFonts w:ascii="Times New Roman" w:hAnsi="Times New Roman" w:cs="Times New Roman"/>
+                <w:sz w:val="24"/>
+                <w:szCs w:val="24"/>
+                <w:lang w:val="en-US"/>
+              </w:rPr>
+              <w:lastRenderedPageBreak/>
+              <w:t>Classical Music</w:t>
+            </w:r>
+          </w:p>
+          <w:p>
+            <w:pPr>
+              <w:jc w:val="both"/>
+              <w:rPr>
+                <w:rFonts w:ascii="Times New Roman" w:hAnsi="Times New Roman" w:cs="Times New Roman"/>
+                <w:sz w:val="24"/>
+                <w:szCs w:val="24"/>
+                <w:lang w:val="en-US"/>
+              </w:rPr>
+            </w:pPr>
+            <w:r>
+              <w:rPr>
+                <w:rFonts w:ascii="Times New Roman" w:hAnsi="Times New Roman" w:cs="Times New Roman"/>
+                <w:sz w:val="24"/>
+                <w:szCs w:val="24"/>
+                <w:lang w:val="en-US"/>
+              </w:rPr>
+              <w:t>Electronic Music</w:t>
+            </w:r>
+          </w:p>
+          <w:p>
+            <w:pPr>
+              <w:jc w:val="both"/>
+              <w:rPr>
+                <w:rFonts w:ascii="Times New Roman" w:hAnsi="Times New Roman" w:cs="Times New Roman"/>
+                <w:sz w:val="24"/>
+                <w:szCs w:val="24"/>
+                <w:lang w:val="en-US"/>
+              </w:rPr>
+            </w:pPr>
+            <w:r>
+              <w:rPr>
+                <w:rFonts w:ascii="Times New Roman" w:hAnsi="Times New Roman" w:cs="Times New Roman"/>
+                <w:sz w:val="24"/>
+                <w:szCs w:val="24"/>
+                <w:lang w:val="en-US"/>
+              </w:rPr>
+              <w:t>Metal</w:t>
+            </w:r>
+          </w:p>
+          <w:p>
+            <w:pPr>
+              <w:jc w:val="both"/>
+              <w:rPr>
+                <w:rFonts w:ascii="Times New Roman" w:hAnsi="Times New Roman" w:cs="Times New Roman"/>
+                <w:sz w:val="24"/>
+                <w:szCs w:val="24"/>
+                <w:lang w:val="en-US"/>
+              </w:rPr>
+            </w:pPr>
+            <w:r>
+              <w:rPr>
+                <w:rFonts w:ascii="Times New Roman" w:hAnsi="Times New Roman" w:cs="Times New Roman"/>
+                <w:sz w:val="24"/>
+                <w:szCs w:val="24"/>
+                <w:lang w:val="en-US"/>
+              </w:rPr>
+              <w:t>Pop</w:t>
+            </w:r>
+          </w:p>
+          <w:p>
+            <w:pPr>
+              <w:jc w:val="both"/>
+              <w:rPr>
+                <w:rFonts w:ascii="Times New Roman" w:hAnsi="Times New Roman" w:cs="Times New Roman"/>
+                <w:sz w:val="24"/>
+                <w:szCs w:val="24"/>
+                <w:lang w:val="en-US"/>
+              </w:rPr>
+            </w:pPr>
+            <w:r>
+              <w:rPr>
+                <w:rFonts w:ascii="Times New Roman" w:hAnsi="Times New Roman" w:cs="Times New Roman"/>
+                <w:sz w:val="24"/>
+                <w:szCs w:val="24"/>
+                <w:lang w:val="en-US"/>
+              </w:rPr>
+              <w:t>Rock</w:t>
+            </w:r>
+          </w:p>
+        </w:tc>
+        <w:tc>
+          <w:tcPr>
+            <w:tcW w:w="2207" w:type="dxa"/>
+          </w:tcPr>
+          <w:p>
+            <w:pPr>
+              <w:jc w:val="both"/>
+              <w:rPr>
+                <w:rFonts w:ascii="Times New Roman" w:hAnsi="Times New Roman" w:cs="Times New Roman"/>
+                <w:sz w:val="24"/>
+                <w:szCs w:val="24"/>
+                <w:lang w:val="en-US"/>
+              </w:rPr>
+            </w:pPr>
+            <w:r>
+              <w:rPr>
+                <w:rFonts w:ascii="Times New Roman" w:hAnsi="Times New Roman" w:cs="Times New Roman"/>
+                <w:sz w:val="24"/>
+                <w:szCs w:val="24"/>
+                <w:lang w:val="en-US"/>
+              </w:rPr>
+              <w:t>Plays</w:t>
+            </w:r>
+          </w:p>
+        </w:tc>
+        <w:tc>
+          <w:tcPr>
+            <w:tcW w:w="2207" w:type="dxa"/>
+          </w:tcPr>
+          <w:p>
+            <w:pPr>
+              <w:jc w:val="both"/>
+              <w:rPr>
+                <w:rFonts w:ascii="Times New Roman" w:hAnsi="Times New Roman" w:cs="Times New Roman"/>
+                <w:sz w:val="24"/>
+                <w:szCs w:val="24"/>
+                <w:lang w:val="en-US"/>
+              </w:rPr>
+            </w:pPr>
+            <w:r>
+              <w:rPr>
+                <w:rFonts w:ascii="Times New Roman" w:hAnsi="Times New Roman" w:cs="Times New Roman"/>
+                <w:sz w:val="24"/>
+                <w:szCs w:val="24"/>
+                <w:lang w:val="en-US"/>
+              </w:rPr>
+              <w:t>Documentary</w:t>
+            </w:r>
+          </w:p>
+          <w:p>
+            <w:pPr>
+              <w:jc w:val="both"/>
+              <w:rPr>
+                <w:rFonts w:ascii="Times New Roman" w:hAnsi="Times New Roman" w:cs="Times New Roman"/>
+                <w:sz w:val="24"/>
+                <w:szCs w:val="24"/>
+                <w:lang w:val="en-US"/>
+              </w:rPr>
+            </w:pPr>
+            <w:r>
+              <w:rPr>
+                <w:rFonts w:ascii="Times New Roman" w:hAnsi="Times New Roman" w:cs="Times New Roman"/>
+                <w:sz w:val="24"/>
+                <w:szCs w:val="24"/>
+                <w:lang w:val="en-US"/>
+              </w:rPr>
+              <w:t>Shorts</w:t>
+            </w:r>
+          </w:p>
+          <w:p>
+            <w:pPr>
+              <w:jc w:val="both"/>
+              <w:rPr>
+                <w:rFonts w:ascii="Times New Roman" w:hAnsi="Times New Roman" w:cs="Times New Roman"/>
+                <w:sz w:val="24"/>
+                <w:szCs w:val="24"/>
+                <w:lang w:val="en-US"/>
+              </w:rPr>
+            </w:pPr>
+            <w:r>
+              <w:rPr>
+                <w:rFonts w:ascii="Times New Roman" w:hAnsi="Times New Roman" w:cs="Times New Roman"/>
+                <w:sz w:val="24"/>
+                <w:szCs w:val="24"/>
+                <w:lang w:val="en-US"/>
+              </w:rPr>
+              <w:t>Television</w:t>
+            </w:r>
+          </w:p>
+        </w:tc>
+        <w:tc>
+          <w:tcPr>
+            <w:tcW w:w="2207" w:type="dxa"/>
+          </w:tcPr>
+          <w:p>
+            <w:pPr>
+              <w:jc w:val="both"/>
+              <w:rPr>
+                <w:rFonts w:ascii="Times New Roman" w:hAnsi="Times New Roman" w:cs="Times New Roman"/>
+                <w:sz w:val="24"/>
+                <w:szCs w:val="24"/>
+                <w:lang w:val="en-US"/>
+              </w:rPr>
+            </w:pPr>
+            <w:r>
+              <w:rPr>
+                <w:rFonts w:ascii="Times New Roman" w:hAnsi="Times New Roman" w:cs="Times New Roman"/>
+                <w:sz w:val="24"/>
+                <w:szCs w:val="24"/>
+                <w:lang w:val="en-US"/>
+              </w:rPr>
+              <w:t>Photobooks</w:t>
+            </w:r>
+          </w:p>
+        </w:tc>
+      </w:tr>
+    </w:tbl>
+    <w:p>
+      <w:pPr>
+        <w:jc w:val="both"/>
+        <w:rPr>
+          <w:rFonts w:ascii="Times New Roman" w:hAnsi="Times New Roman" w:cs="Times New Roman"/>
+          <w:sz w:val="24"/>
+          <w:szCs w:val="24"/>
+          <w:lang w:val="en-US"/>
+        </w:rPr>
+      </w:pPr>
+    </w:p>
+    <w:p>
+      <w:pPr>
+        <w:jc w:val="both"/>
+        <w:rPr>
+          <w:rFonts w:ascii="Times New Roman" w:hAnsi="Times New Roman" w:cs="Times New Roman"/>
+          <w:sz w:val="24"/>
+          <w:szCs w:val="24"/>
+          <w:lang w:val="en-US"/>
+        </w:rPr>
+      </w:pPr>
     </w:p>
     <w:p>
       <w:pPr>
@@ -1266,11 +2297,21 @@
           <w:numId w:val="3"/>
         </w:numPr>
         <w:rPr>
-          <w:lang w:val="en-US"/>
-        </w:rPr>
-      </w:pPr>
-      <w:r>
-        <w:rPr>
+          <w:rFonts w:ascii="Times New Roman" w:hAnsi="Times New Roman" w:cs="Times New Roman"/>
+          <w:i/>
+          <w:iCs/>
+          <w:sz w:val="24"/>
+          <w:szCs w:val="24"/>
+          <w:lang w:val="en-US"/>
+        </w:rPr>
+      </w:pPr>
+      <w:r>
+        <w:rPr>
+          <w:rFonts w:ascii="Times New Roman" w:hAnsi="Times New Roman" w:cs="Times New Roman"/>
+          <w:i/>
+          <w:iCs/>
+          <w:sz w:val="24"/>
+          <w:szCs w:val="24"/>
           <w:lang w:val="en-US"/>
         </w:rPr>
         <w:t>Does the country in which the campaign was created affects its outcome?</w:t>
@@ -1285,12 +2326,18 @@
         </w:numPr>
         <w:jc w:val="both"/>
         <w:rPr>
+          <w:rFonts w:ascii="Times New Roman" w:hAnsi="Times New Roman" w:cs="Times New Roman"/>
+          <w:sz w:val="24"/>
+          <w:szCs w:val="24"/>
           <w:lang w:val="en-US"/>
         </w:rPr>
       </w:pPr>
       <w:proofErr w:type="gramStart"/>
       <w:r>
         <w:rPr>
+          <w:rFonts w:ascii="Times New Roman" w:hAnsi="Times New Roman" w:cs="Times New Roman"/>
+          <w:sz w:val="24"/>
+          <w:szCs w:val="24"/>
           <w:lang w:val="en-US"/>
         </w:rPr>
         <w:t>In order to</w:t>
@@ -1298,36 +2345,54 @@
       <w:proofErr w:type="gramEnd"/>
       <w:r>
         <w:rPr>
+          <w:rFonts w:ascii="Times New Roman" w:hAnsi="Times New Roman" w:cs="Times New Roman"/>
+          <w:sz w:val="24"/>
+          <w:szCs w:val="24"/>
           <w:lang w:val="en-US"/>
         </w:rPr>
         <w:t xml:space="preserve"> compare if country affects the outcome of a </w:t>
       </w:r>
       <w:r>
         <w:rPr>
+          <w:rFonts w:ascii="Times New Roman" w:hAnsi="Times New Roman" w:cs="Times New Roman"/>
+          <w:sz w:val="24"/>
+          <w:szCs w:val="24"/>
           <w:lang w:val="en-US"/>
         </w:rPr>
         <w:t>campaign,</w:t>
       </w:r>
       <w:r>
         <w:rPr>
+          <w:rFonts w:ascii="Times New Roman" w:hAnsi="Times New Roman" w:cs="Times New Roman"/>
+          <w:sz w:val="24"/>
+          <w:szCs w:val="24"/>
           <w:lang w:val="en-US"/>
         </w:rPr>
         <w:t xml:space="preserve"> </w:t>
       </w:r>
       <w:r>
         <w:rPr>
+          <w:rFonts w:ascii="Times New Roman" w:hAnsi="Times New Roman" w:cs="Times New Roman"/>
+          <w:sz w:val="24"/>
+          <w:szCs w:val="24"/>
           <w:lang w:val="en-US"/>
         </w:rPr>
         <w:t xml:space="preserve">I compared the total campaigns with the country that has </w:t>
       </w:r>
       <w:r>
         <w:rPr>
+          <w:rFonts w:ascii="Times New Roman" w:hAnsi="Times New Roman" w:cs="Times New Roman"/>
+          <w:sz w:val="24"/>
+          <w:szCs w:val="24"/>
           <w:lang w:val="en-US"/>
         </w:rPr>
         <w:t>the greatest</w:t>
       </w:r>
       <w:r>
         <w:rPr>
+          <w:rFonts w:ascii="Times New Roman" w:hAnsi="Times New Roman" w:cs="Times New Roman"/>
+          <w:sz w:val="24"/>
+          <w:szCs w:val="24"/>
           <w:lang w:val="en-US"/>
         </w:rPr>
         <w:t xml:space="preserve"> number of campaigns available (US)</w:t>
@@ -1337,15 +2402,20 @@
       <w:pPr>
         <w:jc w:val="center"/>
         <w:rPr>
-          <w:lang w:val="en-US"/>
-        </w:rPr>
-      </w:pPr>
-      <w:r>
-        <w:rPr>
+          <w:rFonts w:ascii="Times New Roman" w:hAnsi="Times New Roman" w:cs="Times New Roman"/>
+          <w:sz w:val="24"/>
+          <w:szCs w:val="24"/>
+          <w:lang w:val="en-US"/>
+        </w:rPr>
+      </w:pPr>
+      <w:r>
+        <w:rPr>
+          <w:rFonts w:ascii="Times New Roman" w:hAnsi="Times New Roman" w:cs="Times New Roman"/>
           <w:noProof/>
-          <w:lang w:val="en-US"/>
-        </w:rPr>
-        <w:lastRenderedPageBreak/>
+          <w:sz w:val="24"/>
+          <w:szCs w:val="24"/>
+          <w:lang w:val="en-US"/>
+        </w:rPr>
         <w:drawing>
           <wp:inline distT="0" distB="0" distL="0" distR="0" wp14:anchorId="21DD4E8D" wp14:editId="13D071D4">
             <wp:extent cx="2716965" cy="1593815"/>
@@ -1394,7 +2464,10 @@
       </w:r>
       <w:r>
         <w:rPr>
+          <w:rFonts w:ascii="Times New Roman" w:hAnsi="Times New Roman" w:cs="Times New Roman"/>
           <w:noProof/>
+          <w:sz w:val="24"/>
+          <w:szCs w:val="24"/>
           <w:lang w:val="en-US"/>
         </w:rPr>
         <w:drawing>
@@ -1453,35 +2526,53 @@
         </w:numPr>
         <w:jc w:val="both"/>
         <w:rPr>
-          <w:lang w:val="en-US"/>
-        </w:rPr>
-      </w:pPr>
-      <w:r>
-        <w:rPr>
+          <w:rFonts w:ascii="Times New Roman" w:hAnsi="Times New Roman" w:cs="Times New Roman"/>
+          <w:sz w:val="24"/>
+          <w:szCs w:val="24"/>
+          <w:lang w:val="en-US"/>
+        </w:rPr>
+      </w:pPr>
+      <w:r>
+        <w:rPr>
+          <w:rFonts w:ascii="Times New Roman" w:hAnsi="Times New Roman" w:cs="Times New Roman"/>
+          <w:sz w:val="24"/>
+          <w:szCs w:val="24"/>
           <w:lang w:val="en-US"/>
         </w:rPr>
         <w:t xml:space="preserve">Total </w:t>
       </w:r>
       <w:r>
         <w:rPr>
+          <w:rFonts w:ascii="Times New Roman" w:hAnsi="Times New Roman" w:cs="Times New Roman"/>
+          <w:sz w:val="24"/>
+          <w:szCs w:val="24"/>
           <w:lang w:val="en-US"/>
         </w:rPr>
         <w:t xml:space="preserve">number of </w:t>
       </w:r>
       <w:r>
         <w:rPr>
+          <w:rFonts w:ascii="Times New Roman" w:hAnsi="Times New Roman" w:cs="Times New Roman"/>
+          <w:sz w:val="24"/>
+          <w:szCs w:val="24"/>
           <w:lang w:val="en-US"/>
         </w:rPr>
         <w:t xml:space="preserve">campaigns worldwide </w:t>
       </w:r>
       <w:r>
         <w:rPr>
+          <w:rFonts w:ascii="Times New Roman" w:hAnsi="Times New Roman" w:cs="Times New Roman"/>
+          <w:sz w:val="24"/>
+          <w:szCs w:val="24"/>
           <w:lang w:val="en-US"/>
         </w:rPr>
         <w:t>is</w:t>
       </w:r>
       <w:r>
         <w:rPr>
+          <w:rFonts w:ascii="Times New Roman" w:hAnsi="Times New Roman" w:cs="Times New Roman"/>
+          <w:sz w:val="24"/>
+          <w:szCs w:val="24"/>
           <w:lang w:val="en-US"/>
         </w:rPr>
         <w:t xml:space="preserve"> 520 and in the United States there are 422, with the United States hoarding more than 80% of the data there is no statistical way to determine if country is a relevant variable, the sample size is too small for the rest of the countries.</w:t>
@@ -1495,11 +2586,21 @@
           <w:numId w:val="3"/>
         </w:numPr>
         <w:rPr>
-          <w:lang w:val="en-US"/>
-        </w:rPr>
-      </w:pPr>
-      <w:r>
-        <w:rPr>
+          <w:rFonts w:ascii="Times New Roman" w:hAnsi="Times New Roman" w:cs="Times New Roman"/>
+          <w:i/>
+          <w:iCs/>
+          <w:sz w:val="24"/>
+          <w:szCs w:val="24"/>
+          <w:lang w:val="en-US"/>
+        </w:rPr>
+      </w:pPr>
+      <w:r>
+        <w:rPr>
+          <w:rFonts w:ascii="Times New Roman" w:hAnsi="Times New Roman" w:cs="Times New Roman"/>
+          <w:i/>
+          <w:iCs/>
+          <w:sz w:val="24"/>
+          <w:szCs w:val="24"/>
           <w:lang w:val="en-US"/>
         </w:rPr>
         <w:t>Does the time of year determine the success of a campaign?</w:t>
@@ -1514,23 +2615,35 @@
         </w:numPr>
         <w:jc w:val="both"/>
         <w:rPr>
-          <w:lang w:val="en-US"/>
-        </w:rPr>
-      </w:pPr>
-      <w:r>
-        <w:rPr>
+          <w:rFonts w:ascii="Times New Roman" w:hAnsi="Times New Roman" w:cs="Times New Roman"/>
+          <w:sz w:val="24"/>
+          <w:szCs w:val="24"/>
+          <w:lang w:val="en-US"/>
+        </w:rPr>
+      </w:pPr>
+      <w:r>
+        <w:rPr>
+          <w:rFonts w:ascii="Times New Roman" w:hAnsi="Times New Roman" w:cs="Times New Roman"/>
+          <w:sz w:val="24"/>
+          <w:szCs w:val="24"/>
           <w:lang w:val="en-US"/>
         </w:rPr>
         <w:t>To</w:t>
       </w:r>
       <w:r>
         <w:rPr>
+          <w:rFonts w:ascii="Times New Roman" w:hAnsi="Times New Roman" w:cs="Times New Roman"/>
+          <w:sz w:val="24"/>
+          <w:szCs w:val="24"/>
           <w:lang w:val="en-US"/>
         </w:rPr>
         <w:t xml:space="preserve"> determine seasonality in the data we need to compare every year to each other</w:t>
       </w:r>
       <w:r>
         <w:rPr>
+          <w:rFonts w:ascii="Times New Roman" w:hAnsi="Times New Roman" w:cs="Times New Roman"/>
+          <w:sz w:val="24"/>
+          <w:szCs w:val="24"/>
           <w:lang w:val="en-US"/>
         </w:rPr>
         <w:t>.</w:t>
@@ -1545,41 +2658,62 @@
         </w:numPr>
         <w:jc w:val="both"/>
         <w:rPr>
-          <w:lang w:val="en-US"/>
-        </w:rPr>
-      </w:pPr>
-      <w:r>
-        <w:rPr>
+          <w:rFonts w:ascii="Times New Roman" w:hAnsi="Times New Roman" w:cs="Times New Roman"/>
+          <w:sz w:val="24"/>
+          <w:szCs w:val="24"/>
+          <w:lang w:val="en-US"/>
+        </w:rPr>
+      </w:pPr>
+      <w:r>
+        <w:rPr>
+          <w:rFonts w:ascii="Times New Roman" w:hAnsi="Times New Roman" w:cs="Times New Roman"/>
+          <w:sz w:val="24"/>
+          <w:szCs w:val="24"/>
           <w:lang w:val="en-US"/>
         </w:rPr>
         <w:t>2009 was</w:t>
       </w:r>
       <w:r>
         <w:rPr>
+          <w:rFonts w:ascii="Times New Roman" w:hAnsi="Times New Roman" w:cs="Times New Roman"/>
+          <w:sz w:val="24"/>
+          <w:szCs w:val="24"/>
           <w:lang w:val="en-US"/>
         </w:rPr>
         <w:t xml:space="preserve"> </w:t>
       </w:r>
       <w:r>
         <w:rPr>
+          <w:rFonts w:ascii="Times New Roman" w:hAnsi="Times New Roman" w:cs="Times New Roman"/>
+          <w:sz w:val="24"/>
+          <w:szCs w:val="24"/>
           <w:lang w:val="en-US"/>
         </w:rPr>
         <w:t>n</w:t>
       </w:r>
       <w:r>
         <w:rPr>
+          <w:rFonts w:ascii="Times New Roman" w:hAnsi="Times New Roman" w:cs="Times New Roman"/>
+          <w:sz w:val="24"/>
+          <w:szCs w:val="24"/>
           <w:lang w:val="en-US"/>
         </w:rPr>
         <w:t>o</w:t>
       </w:r>
       <w:r>
         <w:rPr>
+          <w:rFonts w:ascii="Times New Roman" w:hAnsi="Times New Roman" w:cs="Times New Roman"/>
+          <w:sz w:val="24"/>
+          <w:szCs w:val="24"/>
           <w:lang w:val="en-US"/>
         </w:rPr>
         <w:t>t a full year</w:t>
       </w:r>
       <w:r>
         <w:rPr>
+          <w:rFonts w:ascii="Times New Roman" w:hAnsi="Times New Roman" w:cs="Times New Roman"/>
+          <w:sz w:val="24"/>
+          <w:szCs w:val="24"/>
           <w:lang w:val="en-US"/>
         </w:rPr>
         <w:t xml:space="preserve"> and I took it out of the comparison.</w:t>
@@ -1594,35 +2728,53 @@
         </w:numPr>
         <w:jc w:val="both"/>
         <w:rPr>
-          <w:lang w:val="en-US"/>
-        </w:rPr>
-      </w:pPr>
-      <w:r>
-        <w:rPr>
+          <w:rFonts w:ascii="Times New Roman" w:hAnsi="Times New Roman" w:cs="Times New Roman"/>
+          <w:sz w:val="24"/>
+          <w:szCs w:val="24"/>
+          <w:lang w:val="en-US"/>
+        </w:rPr>
+      </w:pPr>
+      <w:r>
+        <w:rPr>
+          <w:rFonts w:ascii="Times New Roman" w:hAnsi="Times New Roman" w:cs="Times New Roman"/>
+          <w:sz w:val="24"/>
+          <w:szCs w:val="24"/>
           <w:lang w:val="en-US"/>
         </w:rPr>
         <w:t>2010 only has 65 campaigns, besides that</w:t>
       </w:r>
       <w:r>
         <w:rPr>
+          <w:rFonts w:ascii="Times New Roman" w:hAnsi="Times New Roman" w:cs="Times New Roman"/>
+          <w:sz w:val="24"/>
+          <w:szCs w:val="24"/>
           <w:lang w:val="en-US"/>
         </w:rPr>
         <w:t>,</w:t>
       </w:r>
       <w:r>
         <w:rPr>
+          <w:rFonts w:ascii="Times New Roman" w:hAnsi="Times New Roman" w:cs="Times New Roman"/>
+          <w:sz w:val="24"/>
+          <w:szCs w:val="24"/>
           <w:lang w:val="en-US"/>
         </w:rPr>
         <w:t xml:space="preserve"> there are months with no occurrences, hence, it</w:t>
       </w:r>
       <w:r>
         <w:rPr>
+          <w:rFonts w:ascii="Times New Roman" w:hAnsi="Times New Roman" w:cs="Times New Roman"/>
+          <w:sz w:val="24"/>
+          <w:szCs w:val="24"/>
           <w:lang w:val="en-US"/>
         </w:rPr>
         <w:t xml:space="preserve"> i</w:t>
       </w:r>
       <w:r>
         <w:rPr>
+          <w:rFonts w:ascii="Times New Roman" w:hAnsi="Times New Roman" w:cs="Times New Roman"/>
+          <w:sz w:val="24"/>
+          <w:szCs w:val="24"/>
           <w:lang w:val="en-US"/>
         </w:rPr>
         <w:t>s irrelevant for the analysis.</w:t>
@@ -1637,11 +2789,17 @@
         </w:numPr>
         <w:jc w:val="both"/>
         <w:rPr>
-          <w:lang w:val="en-US"/>
-        </w:rPr>
-      </w:pPr>
-      <w:r>
-        <w:rPr>
+          <w:rFonts w:ascii="Times New Roman" w:hAnsi="Times New Roman" w:cs="Times New Roman"/>
+          <w:sz w:val="24"/>
+          <w:szCs w:val="24"/>
+          <w:lang w:val="en-US"/>
+        </w:rPr>
+      </w:pPr>
+      <w:r>
+        <w:rPr>
+          <w:rFonts w:ascii="Times New Roman" w:hAnsi="Times New Roman" w:cs="Times New Roman"/>
+          <w:sz w:val="24"/>
+          <w:szCs w:val="24"/>
           <w:lang w:val="en-US"/>
         </w:rPr>
         <w:t>2011 even though it does have months with no occurrences it totals 171 campaigns which I will consider the first stable year and we will begin our analysis from there.</w:t>
@@ -1668,14 +2826,21 @@
           <w:p>
             <w:pPr>
               <w:rPr>
+                <w:rFonts w:ascii="Times New Roman" w:hAnsi="Times New Roman" w:cs="Times New Roman"/>
+                <w:sz w:val="24"/>
+                <w:szCs w:val="24"/>
                 <w:lang w:val="en-US"/>
               </w:rPr>
             </w:pPr>
             <w:r>
               <w:rPr>
+                <w:rFonts w:ascii="Times New Roman" w:hAnsi="Times New Roman" w:cs="Times New Roman"/>
                 <w:noProof/>
+                <w:sz w:val="24"/>
+                <w:szCs w:val="24"/>
                 <w:lang w:val="en-US"/>
               </w:rPr>
+              <w:lastRenderedPageBreak/>
               <w:drawing>
                 <wp:inline distT="0" distB="0" distL="0" distR="0" wp14:anchorId="13F35566" wp14:editId="791FEE89">
                   <wp:extent cx="1738265" cy="1206180"/>
@@ -1731,12 +2896,18 @@
           <w:p>
             <w:pPr>
               <w:rPr>
+                <w:rFonts w:ascii="Times New Roman" w:hAnsi="Times New Roman" w:cs="Times New Roman"/>
+                <w:sz w:val="24"/>
+                <w:szCs w:val="24"/>
                 <w:lang w:val="en-US"/>
               </w:rPr>
             </w:pPr>
             <w:r>
               <w:rPr>
+                <w:rFonts w:ascii="Times New Roman" w:hAnsi="Times New Roman" w:cs="Times New Roman"/>
                 <w:noProof/>
+                <w:sz w:val="24"/>
+                <w:szCs w:val="24"/>
                 <w:lang w:val="en-US"/>
               </w:rPr>
               <w:drawing>
@@ -1794,12 +2965,18 @@
           <w:p>
             <w:pPr>
               <w:rPr>
+                <w:rFonts w:ascii="Times New Roman" w:hAnsi="Times New Roman" w:cs="Times New Roman"/>
+                <w:sz w:val="24"/>
+                <w:szCs w:val="24"/>
                 <w:lang w:val="en-US"/>
               </w:rPr>
             </w:pPr>
             <w:r>
               <w:rPr>
+                <w:rFonts w:ascii="Times New Roman" w:hAnsi="Times New Roman" w:cs="Times New Roman"/>
                 <w:noProof/>
+                <w:sz w:val="24"/>
+                <w:szCs w:val="24"/>
                 <w:lang w:val="en-US"/>
               </w:rPr>
               <w:drawing>
@@ -1860,11 +3037,17 @@
             <w:pPr>
               <w:jc w:val="center"/>
               <w:rPr>
+                <w:rFonts w:ascii="Times New Roman" w:hAnsi="Times New Roman" w:cs="Times New Roman"/>
+                <w:sz w:val="24"/>
+                <w:szCs w:val="24"/>
                 <w:lang w:val="en-US"/>
               </w:rPr>
             </w:pPr>
             <w:r>
               <w:rPr>
+                <w:rFonts w:ascii="Times New Roman" w:hAnsi="Times New Roman" w:cs="Times New Roman"/>
+                <w:sz w:val="24"/>
+                <w:szCs w:val="24"/>
                 <w:lang w:val="en-US"/>
               </w:rPr>
               <w:t>2011</w:t>
@@ -1879,11 +3062,17 @@
             <w:pPr>
               <w:jc w:val="center"/>
               <w:rPr>
+                <w:rFonts w:ascii="Times New Roman" w:hAnsi="Times New Roman" w:cs="Times New Roman"/>
+                <w:sz w:val="24"/>
+                <w:szCs w:val="24"/>
                 <w:lang w:val="en-US"/>
               </w:rPr>
             </w:pPr>
             <w:r>
               <w:rPr>
+                <w:rFonts w:ascii="Times New Roman" w:hAnsi="Times New Roman" w:cs="Times New Roman"/>
+                <w:sz w:val="24"/>
+                <w:szCs w:val="24"/>
                 <w:lang w:val="en-US"/>
               </w:rPr>
               <w:t>2012</w:t>
@@ -1898,11 +3087,17 @@
             <w:pPr>
               <w:jc w:val="center"/>
               <w:rPr>
+                <w:rFonts w:ascii="Times New Roman" w:hAnsi="Times New Roman" w:cs="Times New Roman"/>
+                <w:sz w:val="24"/>
+                <w:szCs w:val="24"/>
                 <w:lang w:val="en-US"/>
               </w:rPr>
             </w:pPr>
             <w:r>
               <w:rPr>
+                <w:rFonts w:ascii="Times New Roman" w:hAnsi="Times New Roman" w:cs="Times New Roman"/>
+                <w:sz w:val="24"/>
+                <w:szCs w:val="24"/>
                 <w:lang w:val="en-US"/>
               </w:rPr>
               <w:t>2013</w:t>
@@ -1924,12 +3119,18 @@
           <w:p>
             <w:pPr>
               <w:rPr>
+                <w:rFonts w:ascii="Times New Roman" w:hAnsi="Times New Roman" w:cs="Times New Roman"/>
+                <w:sz w:val="24"/>
+                <w:szCs w:val="24"/>
                 <w:lang w:val="en-US"/>
               </w:rPr>
             </w:pPr>
             <w:r>
               <w:rPr>
+                <w:rFonts w:ascii="Times New Roman" w:hAnsi="Times New Roman" w:cs="Times New Roman"/>
                 <w:noProof/>
+                <w:sz w:val="24"/>
+                <w:szCs w:val="24"/>
                 <w:lang w:val="en-US"/>
               </w:rPr>
               <w:drawing>
@@ -1987,12 +3188,18 @@
           <w:p>
             <w:pPr>
               <w:rPr>
+                <w:rFonts w:ascii="Times New Roman" w:hAnsi="Times New Roman" w:cs="Times New Roman"/>
+                <w:sz w:val="24"/>
+                <w:szCs w:val="24"/>
                 <w:lang w:val="en-US"/>
               </w:rPr>
             </w:pPr>
             <w:r>
               <w:rPr>
+                <w:rFonts w:ascii="Times New Roman" w:hAnsi="Times New Roman" w:cs="Times New Roman"/>
                 <w:noProof/>
+                <w:sz w:val="24"/>
+                <w:szCs w:val="24"/>
                 <w:lang w:val="en-US"/>
               </w:rPr>
               <w:drawing>
@@ -2050,12 +3257,18 @@
           <w:p>
             <w:pPr>
               <w:rPr>
+                <w:rFonts w:ascii="Times New Roman" w:hAnsi="Times New Roman" w:cs="Times New Roman"/>
+                <w:sz w:val="24"/>
+                <w:szCs w:val="24"/>
                 <w:lang w:val="en-US"/>
               </w:rPr>
             </w:pPr>
             <w:r>
               <w:rPr>
+                <w:rFonts w:ascii="Times New Roman" w:hAnsi="Times New Roman" w:cs="Times New Roman"/>
                 <w:noProof/>
+                <w:sz w:val="24"/>
+                <w:szCs w:val="24"/>
                 <w:lang w:val="en-US"/>
               </w:rPr>
               <w:drawing>
@@ -2116,11 +3329,17 @@
             <w:pPr>
               <w:jc w:val="center"/>
               <w:rPr>
+                <w:rFonts w:ascii="Times New Roman" w:hAnsi="Times New Roman" w:cs="Times New Roman"/>
+                <w:sz w:val="24"/>
+                <w:szCs w:val="24"/>
                 <w:lang w:val="en-US"/>
               </w:rPr>
             </w:pPr>
             <w:r>
               <w:rPr>
+                <w:rFonts w:ascii="Times New Roman" w:hAnsi="Times New Roman" w:cs="Times New Roman"/>
+                <w:sz w:val="24"/>
+                <w:szCs w:val="24"/>
                 <w:lang w:val="en-US"/>
               </w:rPr>
               <w:t>2014</w:t>
@@ -2135,11 +3354,17 @@
             <w:pPr>
               <w:jc w:val="center"/>
               <w:rPr>
+                <w:rFonts w:ascii="Times New Roman" w:hAnsi="Times New Roman" w:cs="Times New Roman"/>
+                <w:sz w:val="24"/>
+                <w:szCs w:val="24"/>
                 <w:lang w:val="en-US"/>
               </w:rPr>
             </w:pPr>
             <w:r>
               <w:rPr>
+                <w:rFonts w:ascii="Times New Roman" w:hAnsi="Times New Roman" w:cs="Times New Roman"/>
+                <w:sz w:val="24"/>
+                <w:szCs w:val="24"/>
                 <w:lang w:val="en-US"/>
               </w:rPr>
               <w:t>2015</w:t>
@@ -2154,11 +3379,17 @@
             <w:pPr>
               <w:jc w:val="center"/>
               <w:rPr>
+                <w:rFonts w:ascii="Times New Roman" w:hAnsi="Times New Roman" w:cs="Times New Roman"/>
+                <w:sz w:val="24"/>
+                <w:szCs w:val="24"/>
                 <w:lang w:val="en-US"/>
               </w:rPr>
             </w:pPr>
             <w:r>
               <w:rPr>
+                <w:rFonts w:ascii="Times New Roman" w:hAnsi="Times New Roman" w:cs="Times New Roman"/>
+                <w:sz w:val="24"/>
+                <w:szCs w:val="24"/>
                 <w:lang w:val="en-US"/>
               </w:rPr>
               <w:t>2016</w:t>
@@ -2176,49 +3407,71 @@
         </w:numPr>
         <w:jc w:val="both"/>
         <w:rPr>
-          <w:lang w:val="en-US"/>
-        </w:rPr>
-      </w:pPr>
-      <w:r>
-        <w:rPr>
+          <w:rFonts w:ascii="Times New Roman" w:hAnsi="Times New Roman" w:cs="Times New Roman"/>
+          <w:sz w:val="24"/>
+          <w:szCs w:val="24"/>
+          <w:lang w:val="en-US"/>
+        </w:rPr>
+      </w:pPr>
+      <w:r>
+        <w:rPr>
+          <w:rFonts w:ascii="Times New Roman" w:hAnsi="Times New Roman" w:cs="Times New Roman"/>
+          <w:sz w:val="24"/>
+          <w:szCs w:val="24"/>
           <w:lang w:val="en-US"/>
         </w:rPr>
         <w:t>Looking</w:t>
       </w:r>
       <w:r>
         <w:rPr>
+          <w:rFonts w:ascii="Times New Roman" w:hAnsi="Times New Roman" w:cs="Times New Roman"/>
+          <w:sz w:val="24"/>
+          <w:szCs w:val="24"/>
           <w:lang w:val="en-US"/>
         </w:rPr>
         <w:t xml:space="preserve"> at the previous graphs it seems there</w:t>
       </w:r>
       <w:r>
         <w:rPr>
+          <w:rFonts w:ascii="Times New Roman" w:hAnsi="Times New Roman" w:cs="Times New Roman"/>
+          <w:sz w:val="24"/>
+          <w:szCs w:val="24"/>
           <w:lang w:val="en-US"/>
         </w:rPr>
         <w:t xml:space="preserve"> i</w:t>
       </w:r>
       <w:r>
         <w:rPr>
-          <w:lang w:val="en-US"/>
-        </w:rPr>
-        <w:t xml:space="preserve">s no seasonality in the data but </w:t>
-      </w:r>
-      <w:proofErr w:type="gramStart"/>
-      <w:r>
-        <w:rPr>
-          <w:lang w:val="en-US"/>
-        </w:rPr>
-        <w:t>there’s</w:t>
-      </w:r>
-      <w:proofErr w:type="gramEnd"/>
-      <w:r>
-        <w:rPr>
-          <w:lang w:val="en-US"/>
-        </w:rPr>
-        <w:t xml:space="preserve"> a consistent increase in successful campaigns in April every year, this is consistent if we plot a graph considering every year available</w:t>
-      </w:r>
-      <w:r>
-        <w:rPr>
+          <w:rFonts w:ascii="Times New Roman" w:hAnsi="Times New Roman" w:cs="Times New Roman"/>
+          <w:sz w:val="24"/>
+          <w:szCs w:val="24"/>
+          <w:lang w:val="en-US"/>
+        </w:rPr>
+        <w:t>s no seasonality in the data but there</w:t>
+      </w:r>
+      <w:r>
+        <w:rPr>
+          <w:rFonts w:ascii="Times New Roman" w:hAnsi="Times New Roman" w:cs="Times New Roman"/>
+          <w:sz w:val="24"/>
+          <w:szCs w:val="24"/>
+          <w:lang w:val="en-US"/>
+        </w:rPr>
+        <w:t xml:space="preserve"> i</w:t>
+      </w:r>
+      <w:r>
+        <w:rPr>
+          <w:rFonts w:ascii="Times New Roman" w:hAnsi="Times New Roman" w:cs="Times New Roman"/>
+          <w:sz w:val="24"/>
+          <w:szCs w:val="24"/>
+          <w:lang w:val="en-US"/>
+        </w:rPr>
+        <w:t>s a consistent increase in successful campaigns in April every year, this is consistent if we plot a graph considering every year available</w:t>
+      </w:r>
+      <w:r>
+        <w:rPr>
+          <w:rFonts w:ascii="Times New Roman" w:hAnsi="Times New Roman" w:cs="Times New Roman"/>
+          <w:sz w:val="24"/>
+          <w:szCs w:val="24"/>
           <w:lang w:val="en-US"/>
         </w:rPr>
         <w:t>.</w:t>
@@ -2233,53 +3486,80 @@
         </w:numPr>
         <w:jc w:val="both"/>
         <w:rPr>
-          <w:lang w:val="en-US"/>
-        </w:rPr>
-      </w:pPr>
-      <w:r>
-        <w:rPr>
+          <w:rFonts w:ascii="Times New Roman" w:hAnsi="Times New Roman" w:cs="Times New Roman"/>
+          <w:sz w:val="24"/>
+          <w:szCs w:val="24"/>
+          <w:lang w:val="en-US"/>
+        </w:rPr>
+      </w:pPr>
+      <w:r>
+        <w:rPr>
+          <w:rFonts w:ascii="Times New Roman" w:hAnsi="Times New Roman" w:cs="Times New Roman"/>
+          <w:sz w:val="24"/>
+          <w:szCs w:val="24"/>
           <w:lang w:val="en-US"/>
         </w:rPr>
         <w:t>2017 is not a full year and does</w:t>
       </w:r>
       <w:r>
         <w:rPr>
+          <w:rFonts w:ascii="Times New Roman" w:hAnsi="Times New Roman" w:cs="Times New Roman"/>
+          <w:sz w:val="24"/>
+          <w:szCs w:val="24"/>
           <w:lang w:val="en-US"/>
         </w:rPr>
         <w:t xml:space="preserve"> </w:t>
       </w:r>
       <w:r>
         <w:rPr>
+          <w:rFonts w:ascii="Times New Roman" w:hAnsi="Times New Roman" w:cs="Times New Roman"/>
+          <w:sz w:val="24"/>
+          <w:szCs w:val="24"/>
           <w:lang w:val="en-US"/>
         </w:rPr>
         <w:t>n</w:t>
       </w:r>
       <w:r>
         <w:rPr>
+          <w:rFonts w:ascii="Times New Roman" w:hAnsi="Times New Roman" w:cs="Times New Roman"/>
+          <w:sz w:val="24"/>
+          <w:szCs w:val="24"/>
           <w:lang w:val="en-US"/>
         </w:rPr>
         <w:t>o</w:t>
       </w:r>
       <w:r>
         <w:rPr>
+          <w:rFonts w:ascii="Times New Roman" w:hAnsi="Times New Roman" w:cs="Times New Roman"/>
+          <w:sz w:val="24"/>
+          <w:szCs w:val="24"/>
           <w:lang w:val="en-US"/>
         </w:rPr>
         <w:t>t include April either, so I</w:t>
       </w:r>
       <w:r>
         <w:rPr>
+          <w:rFonts w:ascii="Times New Roman" w:hAnsi="Times New Roman" w:cs="Times New Roman"/>
+          <w:sz w:val="24"/>
+          <w:szCs w:val="24"/>
           <w:lang w:val="en-US"/>
         </w:rPr>
         <w:t xml:space="preserve"> a</w:t>
       </w:r>
       <w:r>
         <w:rPr>
+          <w:rFonts w:ascii="Times New Roman" w:hAnsi="Times New Roman" w:cs="Times New Roman"/>
+          <w:sz w:val="24"/>
+          <w:szCs w:val="24"/>
           <w:lang w:val="en-US"/>
         </w:rPr>
         <w:t>m taking it out as well from the comparison</w:t>
       </w:r>
       <w:r>
         <w:rPr>
+          <w:rFonts w:ascii="Times New Roman" w:hAnsi="Times New Roman" w:cs="Times New Roman"/>
+          <w:sz w:val="24"/>
+          <w:szCs w:val="24"/>
           <w:lang w:val="en-US"/>
         </w:rPr>
         <w:t>.</w:t>
@@ -2294,60 +3574,80 @@
         </w:numPr>
         <w:jc w:val="both"/>
         <w:rPr>
-          <w:lang w:val="en-US"/>
-        </w:rPr>
-      </w:pPr>
-      <w:r>
-        <w:rPr>
+          <w:rFonts w:ascii="Times New Roman" w:hAnsi="Times New Roman" w:cs="Times New Roman"/>
+          <w:sz w:val="24"/>
+          <w:szCs w:val="24"/>
+          <w:lang w:val="en-US"/>
+        </w:rPr>
+      </w:pPr>
+      <w:r>
+        <w:rPr>
+          <w:rFonts w:ascii="Times New Roman" w:hAnsi="Times New Roman" w:cs="Times New Roman"/>
+          <w:sz w:val="24"/>
+          <w:szCs w:val="24"/>
           <w:lang w:val="en-US"/>
         </w:rPr>
         <w:t>I conclude that time of the year should not be considered as an important factor for launching a funding campaign but, if choosing the time of the year does</w:t>
       </w:r>
       <w:r>
         <w:rPr>
+          <w:rFonts w:ascii="Times New Roman" w:hAnsi="Times New Roman" w:cs="Times New Roman"/>
+          <w:sz w:val="24"/>
+          <w:szCs w:val="24"/>
           <w:lang w:val="en-US"/>
         </w:rPr>
         <w:t xml:space="preserve"> </w:t>
       </w:r>
       <w:r>
         <w:rPr>
+          <w:rFonts w:ascii="Times New Roman" w:hAnsi="Times New Roman" w:cs="Times New Roman"/>
+          <w:sz w:val="24"/>
+          <w:szCs w:val="24"/>
           <w:lang w:val="en-US"/>
         </w:rPr>
         <w:t>n</w:t>
       </w:r>
       <w:r>
         <w:rPr>
+          <w:rFonts w:ascii="Times New Roman" w:hAnsi="Times New Roman" w:cs="Times New Roman"/>
+          <w:sz w:val="24"/>
+          <w:szCs w:val="24"/>
           <w:lang w:val="en-US"/>
         </w:rPr>
         <w:t>o</w:t>
       </w:r>
       <w:r>
         <w:rPr>
-          <w:lang w:val="en-US"/>
-        </w:rPr>
-        <w:t xml:space="preserve">t affect </w:t>
-      </w:r>
-      <w:r>
-        <w:rPr>
-          <w:lang w:val="en-US"/>
-        </w:rPr>
-        <w:lastRenderedPageBreak/>
-        <w:t xml:space="preserve">anything in the project (costs, amount needed to rise, opportunity, etc.) it will slightly increase the chances of success launching around </w:t>
-      </w:r>
-      <w:r>
-        <w:rPr>
+          <w:rFonts w:ascii="Times New Roman" w:hAnsi="Times New Roman" w:cs="Times New Roman"/>
+          <w:sz w:val="24"/>
+          <w:szCs w:val="24"/>
+          <w:lang w:val="en-US"/>
+        </w:rPr>
+        <w:t xml:space="preserve">t affect anything in the project (costs, amount needed to rise, opportunity, etc.) it will slightly increase the chances of success launching around </w:t>
+      </w:r>
+      <w:r>
+        <w:rPr>
+          <w:rFonts w:ascii="Times New Roman" w:hAnsi="Times New Roman" w:cs="Times New Roman"/>
+          <w:sz w:val="24"/>
+          <w:szCs w:val="24"/>
           <w:lang w:val="en-US"/>
         </w:rPr>
         <w:t>A</w:t>
       </w:r>
       <w:r>
         <w:rPr>
+          <w:rFonts w:ascii="Times New Roman" w:hAnsi="Times New Roman" w:cs="Times New Roman"/>
+          <w:sz w:val="24"/>
+          <w:szCs w:val="24"/>
           <w:lang w:val="en-US"/>
         </w:rPr>
         <w:t>pril</w:t>
       </w:r>
       <w:r>
         <w:rPr>
+          <w:rFonts w:ascii="Times New Roman" w:hAnsi="Times New Roman" w:cs="Times New Roman"/>
+          <w:sz w:val="24"/>
+          <w:szCs w:val="24"/>
           <w:lang w:val="en-US"/>
         </w:rPr>
         <w:t>.</w:t>
@@ -2361,17 +3661,56 @@
           <w:numId w:val="3"/>
         </w:numPr>
         <w:rPr>
-          <w:lang w:val="en-US"/>
-        </w:rPr>
-      </w:pPr>
-      <w:r>
-        <w:rPr>
-          <w:lang w:val="en-US"/>
-        </w:rPr>
-        <w:t xml:space="preserve">Does the amount needed affects the chances of </w:t>
-      </w:r>
-      <w:r>
-        <w:rPr>
+          <w:rFonts w:ascii="Times New Roman" w:hAnsi="Times New Roman" w:cs="Times New Roman"/>
+          <w:i/>
+          <w:iCs/>
+          <w:sz w:val="24"/>
+          <w:szCs w:val="24"/>
+          <w:lang w:val="en-US"/>
+        </w:rPr>
+      </w:pPr>
+      <w:r>
+        <w:rPr>
+          <w:rFonts w:ascii="Times New Roman" w:hAnsi="Times New Roman" w:cs="Times New Roman"/>
+          <w:i/>
+          <w:iCs/>
+          <w:sz w:val="24"/>
+          <w:szCs w:val="24"/>
+          <w:lang w:val="en-US"/>
+        </w:rPr>
+        <w:t xml:space="preserve">Does the amount </w:t>
+      </w:r>
+      <w:proofErr w:type="gramStart"/>
+      <w:r>
+        <w:rPr>
+          <w:rFonts w:ascii="Times New Roman" w:hAnsi="Times New Roman" w:cs="Times New Roman"/>
+          <w:i/>
+          <w:iCs/>
+          <w:sz w:val="24"/>
+          <w:szCs w:val="24"/>
+          <w:lang w:val="en-US"/>
+        </w:rPr>
+        <w:t>needed</w:t>
+      </w:r>
+      <w:proofErr w:type="gramEnd"/>
+      <w:r>
+        <w:rPr>
+          <w:rFonts w:ascii="Times New Roman" w:hAnsi="Times New Roman" w:cs="Times New Roman"/>
+          <w:i/>
+          <w:iCs/>
+          <w:sz w:val="24"/>
+          <w:szCs w:val="24"/>
+          <w:lang w:val="en-US"/>
+        </w:rPr>
+        <w:t xml:space="preserve"> affects the chances of </w:t>
+      </w:r>
+      <w:r>
+        <w:rPr>
+          <w:rFonts w:ascii="Times New Roman" w:hAnsi="Times New Roman" w:cs="Times New Roman"/>
+          <w:i/>
+          <w:iCs/>
+          <w:sz w:val="24"/>
+          <w:szCs w:val="24"/>
           <w:lang w:val="en-US"/>
         </w:rPr>
         <w:t>success?</w:t>
@@ -2385,17 +3724,26 @@
           <w:numId w:val="3"/>
         </w:numPr>
         <w:rPr>
-          <w:lang w:val="en-US"/>
-        </w:rPr>
-      </w:pPr>
-      <w:r>
-        <w:rPr>
+          <w:rFonts w:ascii="Times New Roman" w:hAnsi="Times New Roman" w:cs="Times New Roman"/>
+          <w:sz w:val="24"/>
+          <w:szCs w:val="24"/>
+          <w:lang w:val="en-US"/>
+        </w:rPr>
+      </w:pPr>
+      <w:r>
+        <w:rPr>
+          <w:rFonts w:ascii="Times New Roman" w:hAnsi="Times New Roman" w:cs="Times New Roman"/>
+          <w:sz w:val="24"/>
+          <w:szCs w:val="24"/>
           <w:lang w:val="en-US"/>
         </w:rPr>
         <w:t>Plotting amount needed vs percentage of outcome</w:t>
       </w:r>
       <w:r>
         <w:rPr>
+          <w:rFonts w:ascii="Times New Roman" w:hAnsi="Times New Roman" w:cs="Times New Roman"/>
+          <w:sz w:val="24"/>
+          <w:szCs w:val="24"/>
           <w:lang w:val="en-US"/>
         </w:rPr>
         <w:t>.</w:t>
@@ -2406,12 +3754,18 @@
         <w:pStyle w:val="Prrafodelista"/>
         <w:ind w:left="1440"/>
         <w:rPr>
-          <w:lang w:val="en-US"/>
-        </w:rPr>
-      </w:pPr>
-      <w:r>
-        <w:rPr>
+          <w:rFonts w:ascii="Times New Roman" w:hAnsi="Times New Roman" w:cs="Times New Roman"/>
+          <w:sz w:val="24"/>
+          <w:szCs w:val="24"/>
+          <w:lang w:val="en-US"/>
+        </w:rPr>
+      </w:pPr>
+      <w:r>
+        <w:rPr>
+          <w:rFonts w:ascii="Times New Roman" w:hAnsi="Times New Roman" w:cs="Times New Roman"/>
           <w:noProof/>
+          <w:sz w:val="24"/>
+          <w:szCs w:val="24"/>
           <w:lang w:val="en-US"/>
         </w:rPr>
         <w:drawing>
@@ -2470,17 +3824,26 @@
         </w:numPr>
         <w:jc w:val="both"/>
         <w:rPr>
-          <w:lang w:val="en-US"/>
-        </w:rPr>
-      </w:pPr>
-      <w:r>
-        <w:rPr>
+          <w:rFonts w:ascii="Times New Roman" w:hAnsi="Times New Roman" w:cs="Times New Roman"/>
+          <w:sz w:val="24"/>
+          <w:szCs w:val="24"/>
+          <w:lang w:val="en-US"/>
+        </w:rPr>
+      </w:pPr>
+      <w:r>
+        <w:rPr>
+          <w:rFonts w:ascii="Times New Roman" w:hAnsi="Times New Roman" w:cs="Times New Roman"/>
+          <w:sz w:val="24"/>
+          <w:szCs w:val="24"/>
           <w:lang w:val="en-US"/>
         </w:rPr>
         <w:t>The g</w:t>
       </w:r>
       <w:r>
         <w:rPr>
+          <w:rFonts w:ascii="Times New Roman" w:hAnsi="Times New Roman" w:cs="Times New Roman"/>
+          <w:sz w:val="24"/>
+          <w:szCs w:val="24"/>
           <w:lang w:val="en-US"/>
         </w:rPr>
         <w:t>raph clearly shows that as the amount needed for funding the campaign increases, the chances of the campaign being successful decreases, which can seem like an obvious conclusion.</w:t>
@@ -2495,53 +3858,81 @@
         </w:numPr>
         <w:jc w:val="both"/>
         <w:rPr>
-          <w:lang w:val="en-US"/>
-        </w:rPr>
-      </w:pPr>
-      <w:r>
-        <w:rPr>
-          <w:lang w:val="en-US"/>
-        </w:rPr>
+          <w:rFonts w:ascii="Times New Roman" w:hAnsi="Times New Roman" w:cs="Times New Roman"/>
+          <w:sz w:val="24"/>
+          <w:szCs w:val="24"/>
+          <w:lang w:val="en-US"/>
+        </w:rPr>
+      </w:pPr>
+      <w:r>
+        <w:rPr>
+          <w:rFonts w:ascii="Times New Roman" w:hAnsi="Times New Roman" w:cs="Times New Roman"/>
+          <w:sz w:val="24"/>
+          <w:szCs w:val="24"/>
+          <w:lang w:val="en-US"/>
+        </w:rPr>
+        <w:lastRenderedPageBreak/>
         <w:t>What is interesting about this analysis is the points in which the tendencies cross</w:t>
       </w:r>
       <w:r>
         <w:rPr>
+          <w:rFonts w:ascii="Times New Roman" w:hAnsi="Times New Roman" w:cs="Times New Roman"/>
+          <w:sz w:val="24"/>
+          <w:szCs w:val="24"/>
           <w:lang w:val="en-US"/>
         </w:rPr>
         <w:t>:</w:t>
       </w:r>
       <w:r>
         <w:rPr>
+          <w:rFonts w:ascii="Times New Roman" w:hAnsi="Times New Roman" w:cs="Times New Roman"/>
+          <w:sz w:val="24"/>
+          <w:szCs w:val="24"/>
           <w:lang w:val="en-US"/>
         </w:rPr>
         <w:t xml:space="preserve"> between $15,000 and $40,000 the chances of failing a campaign are significantly larger than succeeding, but between $40,000 and $50,000 the plots cross over again and the success percentage increases</w:t>
       </w:r>
       <w:r>
         <w:rPr>
+          <w:rFonts w:ascii="Times New Roman" w:hAnsi="Times New Roman" w:cs="Times New Roman"/>
+          <w:sz w:val="24"/>
+          <w:szCs w:val="24"/>
           <w:lang w:val="en-US"/>
         </w:rPr>
         <w:t>,</w:t>
       </w:r>
       <w:r>
         <w:rPr>
+          <w:rFonts w:ascii="Times New Roman" w:hAnsi="Times New Roman" w:cs="Times New Roman"/>
+          <w:sz w:val="24"/>
+          <w:szCs w:val="24"/>
           <w:lang w:val="en-US"/>
         </w:rPr>
         <w:t xml:space="preserve"> giving us a far better chance at succeeding. Beyond $50,000 the success rate takes a plunge and at that point I would probably consider alternat</w:t>
       </w:r>
       <w:r>
         <w:rPr>
+          <w:rFonts w:ascii="Times New Roman" w:hAnsi="Times New Roman" w:cs="Times New Roman"/>
+          <w:sz w:val="24"/>
+          <w:szCs w:val="24"/>
           <w:lang w:val="en-US"/>
         </w:rPr>
         <w:t xml:space="preserve">ive </w:t>
       </w:r>
       <w:r>
         <w:rPr>
+          <w:rFonts w:ascii="Times New Roman" w:hAnsi="Times New Roman" w:cs="Times New Roman"/>
+          <w:sz w:val="24"/>
+          <w:szCs w:val="24"/>
           <w:lang w:val="en-US"/>
         </w:rPr>
         <w:t>forms of funding</w:t>
       </w:r>
       <w:r>
         <w:rPr>
+          <w:rFonts w:ascii="Times New Roman" w:hAnsi="Times New Roman" w:cs="Times New Roman"/>
+          <w:sz w:val="24"/>
+          <w:szCs w:val="24"/>
           <w:lang w:val="en-US"/>
         </w:rPr>
         <w:t>.</w:t>
@@ -2550,6 +3941,9 @@
     <w:p>
       <w:pPr>
         <w:rPr>
+          <w:rFonts w:ascii="Times New Roman" w:hAnsi="Times New Roman" w:cs="Times New Roman"/>
+          <w:sz w:val="24"/>
+          <w:szCs w:val="24"/>
           <w:lang w:val="en-US"/>
         </w:rPr>
       </w:pPr>
@@ -2559,11 +3953,21 @@
         <w:pStyle w:val="Prrafodelista"/>
         <w:ind w:left="0"/>
         <w:rPr>
-          <w:lang w:val="en-US"/>
-        </w:rPr>
-      </w:pPr>
-      <w:r>
-        <w:rPr>
+          <w:rFonts w:ascii="Times New Roman" w:hAnsi="Times New Roman" w:cs="Times New Roman"/>
+          <w:b/>
+          <w:bCs/>
+          <w:sz w:val="24"/>
+          <w:szCs w:val="24"/>
+          <w:lang w:val="en-US"/>
+        </w:rPr>
+      </w:pPr>
+      <w:r>
+        <w:rPr>
+          <w:rFonts w:ascii="Times New Roman" w:hAnsi="Times New Roman" w:cs="Times New Roman"/>
+          <w:b/>
+          <w:bCs/>
+          <w:sz w:val="24"/>
+          <w:szCs w:val="24"/>
           <w:lang w:val="en-US"/>
         </w:rPr>
         <w:t>Dataset analysis</w:t>
@@ -2575,6 +3979,9 @@
         <w:ind w:left="0"/>
         <w:jc w:val="both"/>
         <w:rPr>
+          <w:rFonts w:ascii="Times New Roman" w:hAnsi="Times New Roman" w:cs="Times New Roman"/>
+          <w:sz w:val="24"/>
+          <w:szCs w:val="24"/>
           <w:lang w:val="en-US"/>
         </w:rPr>
       </w:pPr>
@@ -2585,27 +3992,50 @@
         <w:ind w:left="0"/>
         <w:jc w:val="both"/>
         <w:rPr>
-          <w:lang w:val="en-US"/>
-        </w:rPr>
-      </w:pPr>
-      <w:r>
-        <w:rPr>
+          <w:rFonts w:ascii="Times New Roman" w:hAnsi="Times New Roman" w:cs="Times New Roman"/>
+          <w:sz w:val="24"/>
+          <w:szCs w:val="24"/>
+          <w:lang w:val="en-US"/>
+        </w:rPr>
+      </w:pPr>
+      <w:r>
+        <w:rPr>
+          <w:rFonts w:ascii="Times New Roman" w:hAnsi="Times New Roman" w:cs="Times New Roman"/>
+          <w:sz w:val="24"/>
+          <w:szCs w:val="24"/>
           <w:lang w:val="en-US"/>
         </w:rPr>
         <w:tab/>
         <w:t>The dataset provided proved to be consistent and stable since I was able to find some tendencies in the data, the sample size was enough since it contained every record available during the timestamp of the data</w:t>
       </w:r>
-      <w:r>
-        <w:rPr>
+      <w:proofErr w:type="gramStart"/>
+      <w:r>
+        <w:rPr>
+          <w:rFonts w:ascii="Times New Roman" w:hAnsi="Times New Roman" w:cs="Times New Roman"/>
+          <w:sz w:val="24"/>
+          <w:szCs w:val="24"/>
           <w:lang w:val="en-US"/>
         </w:rPr>
         <w:t>,</w:t>
       </w:r>
       <w:r>
         <w:rPr>
-          <w:lang w:val="en-US"/>
-        </w:rPr>
-        <w:t xml:space="preserve"> that being said, it would have been interesting to have more data about cancelled campaigns, specifically the reasons behind it, having this information could lead to decisions that increase the chances of success.</w:t>
+          <w:rFonts w:ascii="Times New Roman" w:hAnsi="Times New Roman" w:cs="Times New Roman"/>
+          <w:sz w:val="24"/>
+          <w:szCs w:val="24"/>
+          <w:lang w:val="en-US"/>
+        </w:rPr>
+        <w:t xml:space="preserve"> that being said, it</w:t>
+      </w:r>
+      <w:proofErr w:type="gramEnd"/>
+      <w:r>
+        <w:rPr>
+          <w:rFonts w:ascii="Times New Roman" w:hAnsi="Times New Roman" w:cs="Times New Roman"/>
+          <w:sz w:val="24"/>
+          <w:szCs w:val="24"/>
+          <w:lang w:val="en-US"/>
+        </w:rPr>
+        <w:t xml:space="preserve"> would have been interesting to have more data about cancelled campaigns, specifically the reasons behind it, having this information could lead to decisions that increase the chances of success.</w:t>
       </w:r>
     </w:p>
     <w:p>
@@ -2614,6 +4044,9 @@
         <w:ind w:left="0"/>
         <w:jc w:val="both"/>
         <w:rPr>
+          <w:rFonts w:ascii="Times New Roman" w:hAnsi="Times New Roman" w:cs="Times New Roman"/>
+          <w:sz w:val="24"/>
+          <w:szCs w:val="24"/>
           <w:lang w:val="en-US"/>
         </w:rPr>
       </w:pPr>
@@ -2624,11 +4057,17 @@
         <w:ind w:left="0"/>
         <w:jc w:val="both"/>
         <w:rPr>
-          <w:lang w:val="en-US"/>
-        </w:rPr>
-      </w:pPr>
-      <w:r>
-        <w:rPr>
+          <w:rFonts w:ascii="Times New Roman" w:hAnsi="Times New Roman" w:cs="Times New Roman"/>
+          <w:sz w:val="24"/>
+          <w:szCs w:val="24"/>
+          <w:lang w:val="en-US"/>
+        </w:rPr>
+      </w:pPr>
+      <w:r>
+        <w:rPr>
+          <w:rFonts w:ascii="Times New Roman" w:hAnsi="Times New Roman" w:cs="Times New Roman"/>
+          <w:sz w:val="24"/>
+          <w:szCs w:val="24"/>
           <w:lang w:val="en-US"/>
         </w:rPr>
         <w:tab/>
@@ -2636,36 +4075,54 @@
       </w:r>
       <w:r>
         <w:rPr>
+          <w:rFonts w:ascii="Times New Roman" w:hAnsi="Times New Roman" w:cs="Times New Roman"/>
+          <w:sz w:val="24"/>
+          <w:szCs w:val="24"/>
           <w:lang w:val="en-US"/>
         </w:rPr>
         <w:t>Kickstarter</w:t>
       </w:r>
       <w:r>
         <w:rPr>
+          <w:rFonts w:ascii="Times New Roman" w:hAnsi="Times New Roman" w:cs="Times New Roman"/>
+          <w:sz w:val="24"/>
+          <w:szCs w:val="24"/>
           <w:lang w:val="en-US"/>
         </w:rPr>
         <w:t>, mostly because it can be misleading since it was a startup, and the data was</w:t>
       </w:r>
       <w:r>
         <w:rPr>
+          <w:rFonts w:ascii="Times New Roman" w:hAnsi="Times New Roman" w:cs="Times New Roman"/>
+          <w:sz w:val="24"/>
+          <w:szCs w:val="24"/>
           <w:lang w:val="en-US"/>
         </w:rPr>
         <w:t xml:space="preserve"> </w:t>
       </w:r>
       <w:r>
         <w:rPr>
+          <w:rFonts w:ascii="Times New Roman" w:hAnsi="Times New Roman" w:cs="Times New Roman"/>
+          <w:sz w:val="24"/>
+          <w:szCs w:val="24"/>
           <w:lang w:val="en-US"/>
         </w:rPr>
         <w:t>n</w:t>
       </w:r>
       <w:r>
         <w:rPr>
+          <w:rFonts w:ascii="Times New Roman" w:hAnsi="Times New Roman" w:cs="Times New Roman"/>
+          <w:sz w:val="24"/>
+          <w:szCs w:val="24"/>
           <w:lang w:val="en-US"/>
         </w:rPr>
         <w:t>o</w:t>
       </w:r>
       <w:r>
         <w:rPr>
+          <w:rFonts w:ascii="Times New Roman" w:hAnsi="Times New Roman" w:cs="Times New Roman"/>
+          <w:sz w:val="24"/>
+          <w:szCs w:val="24"/>
           <w:lang w:val="en-US"/>
         </w:rPr>
         <w:t>t stable during those first two years.</w:t>
@@ -2677,6 +4134,9 @@
         <w:ind w:left="0"/>
         <w:jc w:val="both"/>
         <w:rPr>
+          <w:rFonts w:ascii="Times New Roman" w:hAnsi="Times New Roman" w:cs="Times New Roman"/>
+          <w:sz w:val="24"/>
+          <w:szCs w:val="24"/>
           <w:lang w:val="en-US"/>
         </w:rPr>
       </w:pPr>
@@ -2687,30 +4147,90 @@
         <w:ind w:left="0"/>
         <w:jc w:val="both"/>
         <w:rPr>
-          <w:lang w:val="en-US"/>
-        </w:rPr>
-      </w:pPr>
-      <w:r>
-        <w:rPr>
+          <w:rFonts w:ascii="Times New Roman" w:hAnsi="Times New Roman" w:cs="Times New Roman"/>
+          <w:sz w:val="24"/>
+          <w:szCs w:val="24"/>
+          <w:lang w:val="en-US"/>
+        </w:rPr>
+      </w:pPr>
+      <w:r>
+        <w:rPr>
+          <w:rFonts w:ascii="Times New Roman" w:hAnsi="Times New Roman" w:cs="Times New Roman"/>
+          <w:sz w:val="24"/>
+          <w:szCs w:val="24"/>
           <w:lang w:val="en-US"/>
         </w:rPr>
         <w:tab/>
-        <w:t xml:space="preserve">Another limitation to the data is age, the most recent record goes back three years, which is a long time specially for internet-based companies, besides that, looking a bit about the story </w:t>
-      </w:r>
-      <w:r>
-        <w:rPr>
+        <w:t xml:space="preserve">Another limitation to the data is age, the most recent record goes back </w:t>
+      </w:r>
+      <w:r>
+        <w:rPr>
+          <w:rFonts w:ascii="Times New Roman" w:hAnsi="Times New Roman" w:cs="Times New Roman"/>
+          <w:sz w:val="24"/>
+          <w:szCs w:val="24"/>
+          <w:lang w:val="en-US"/>
+        </w:rPr>
+        <w:t xml:space="preserve">to </w:t>
+      </w:r>
+      <w:r>
+        <w:rPr>
+          <w:rFonts w:ascii="Times New Roman" w:hAnsi="Times New Roman" w:cs="Times New Roman"/>
+          <w:sz w:val="24"/>
+          <w:szCs w:val="24"/>
+          <w:lang w:val="en-US"/>
+        </w:rPr>
+        <w:t>three years</w:t>
+      </w:r>
+      <w:r>
+        <w:rPr>
+          <w:rFonts w:ascii="Times New Roman" w:hAnsi="Times New Roman" w:cs="Times New Roman"/>
+          <w:sz w:val="24"/>
+          <w:szCs w:val="24"/>
+          <w:lang w:val="en-US"/>
+        </w:rPr>
+        <w:t xml:space="preserve"> ago</w:t>
+      </w:r>
+      <w:r>
+        <w:rPr>
+          <w:rFonts w:ascii="Times New Roman" w:hAnsi="Times New Roman" w:cs="Times New Roman"/>
+          <w:sz w:val="24"/>
+          <w:szCs w:val="24"/>
+          <w:lang w:val="en-US"/>
+        </w:rPr>
+        <w:t xml:space="preserve">, which is a long time specially for internet-based companies, besides that, looking a bit about the story </w:t>
+      </w:r>
+      <w:r>
+        <w:rPr>
+          <w:rFonts w:ascii="Times New Roman" w:hAnsi="Times New Roman" w:cs="Times New Roman"/>
+          <w:sz w:val="24"/>
+          <w:szCs w:val="24"/>
           <w:lang w:val="en-US"/>
         </w:rPr>
         <w:t>about Kickstarter</w:t>
       </w:r>
       <w:r>
         <w:rPr>
+          <w:rFonts w:ascii="Times New Roman" w:hAnsi="Times New Roman" w:cs="Times New Roman"/>
+          <w:sz w:val="24"/>
+          <w:szCs w:val="24"/>
+          <w:lang w:val="en-US"/>
+        </w:rPr>
+        <w:t>:</w:t>
+      </w:r>
+      <w:r>
+        <w:rPr>
+          <w:rFonts w:ascii="Times New Roman" w:hAnsi="Times New Roman" w:cs="Times New Roman"/>
+          <w:sz w:val="24"/>
+          <w:szCs w:val="24"/>
           <w:lang w:val="en-US"/>
         </w:rPr>
         <w:t xml:space="preserve"> 2020 was their first tough year and it would have been interesting to see how the data behaved and if the tendencies continued during that time</w:t>
       </w:r>
       <w:r>
         <w:rPr>
+          <w:rFonts w:ascii="Times New Roman" w:hAnsi="Times New Roman" w:cs="Times New Roman"/>
+          <w:sz w:val="24"/>
+          <w:szCs w:val="24"/>
           <w:lang w:val="en-US"/>
         </w:rPr>
         <w:t>.</w:t>
@@ -2722,6 +4242,9 @@
         <w:ind w:left="0"/>
         <w:jc w:val="both"/>
         <w:rPr>
+          <w:rFonts w:ascii="Times New Roman" w:hAnsi="Times New Roman" w:cs="Times New Roman"/>
+          <w:sz w:val="24"/>
+          <w:szCs w:val="24"/>
           <w:lang w:val="en-US"/>
         </w:rPr>
       </w:pPr>
@@ -2732,45 +4255,63 @@
         <w:ind w:left="0"/>
         <w:jc w:val="both"/>
         <w:rPr>
-          <w:lang w:val="en-US"/>
-        </w:rPr>
-      </w:pPr>
-      <w:r>
-        <w:rPr>
-          <w:lang w:val="en-US"/>
-        </w:rPr>
-        <w:lastRenderedPageBreak/>
+          <w:rFonts w:ascii="Times New Roman" w:hAnsi="Times New Roman" w:cs="Times New Roman"/>
+          <w:sz w:val="24"/>
+          <w:szCs w:val="24"/>
+          <w:lang w:val="en-US"/>
+        </w:rPr>
+      </w:pPr>
+      <w:r>
+        <w:rPr>
+          <w:rFonts w:ascii="Times New Roman" w:hAnsi="Times New Roman" w:cs="Times New Roman"/>
+          <w:sz w:val="24"/>
+          <w:szCs w:val="24"/>
+          <w:lang w:val="en-US"/>
+        </w:rPr>
         <w:tab/>
         <w:t>Lastly, even though it</w:t>
       </w:r>
       <w:r>
         <w:rPr>
+          <w:rFonts w:ascii="Times New Roman" w:hAnsi="Times New Roman" w:cs="Times New Roman"/>
+          <w:sz w:val="24"/>
+          <w:szCs w:val="24"/>
           <w:lang w:val="en-US"/>
         </w:rPr>
         <w:t xml:space="preserve"> i</w:t>
       </w:r>
       <w:r>
         <w:rPr>
+          <w:rFonts w:ascii="Times New Roman" w:hAnsi="Times New Roman" w:cs="Times New Roman"/>
+          <w:sz w:val="24"/>
+          <w:szCs w:val="24"/>
           <w:lang w:val="en-US"/>
         </w:rPr>
         <w:t xml:space="preserve">s not a limitation of the data, it would have been interesting to compare the results of the analysis with the same analysis done on the data of one of </w:t>
       </w:r>
-      <w:proofErr w:type="spellStart"/>
-      <w:r>
-        <w:rPr>
-          <w:lang w:val="en-US"/>
-        </w:rPr>
-        <w:t>kickstarter</w:t>
-      </w:r>
-      <w:proofErr w:type="spellEnd"/>
-      <w:r>
-        <w:rPr>
-          <w:lang w:val="en-US"/>
-        </w:rPr>
-        <w:t xml:space="preserve"> closest competitors, GoFundMe, this way we could have determined if the tendencies are industry wide or just particular to </w:t>
-      </w:r>
-      <w:r>
-        <w:rPr>
+      <w:r>
+        <w:rPr>
+          <w:rFonts w:ascii="Times New Roman" w:hAnsi="Times New Roman" w:cs="Times New Roman"/>
+          <w:sz w:val="24"/>
+          <w:szCs w:val="24"/>
+          <w:lang w:val="en-US"/>
+        </w:rPr>
+        <w:t>K</w:t>
+      </w:r>
+      <w:r>
+        <w:rPr>
+          <w:rFonts w:ascii="Times New Roman" w:hAnsi="Times New Roman" w:cs="Times New Roman"/>
+          <w:sz w:val="24"/>
+          <w:szCs w:val="24"/>
+          <w:lang w:val="en-US"/>
+        </w:rPr>
+        <w:t xml:space="preserve">ickstarter closest competitors, GoFundMe, this way we could have determined if the tendencies are industry wide or just particular to </w:t>
+      </w:r>
+      <w:r>
+        <w:rPr>
+          <w:rFonts w:ascii="Times New Roman" w:hAnsi="Times New Roman" w:cs="Times New Roman"/>
+          <w:sz w:val="24"/>
+          <w:szCs w:val="24"/>
           <w:lang w:val="en-US"/>
         </w:rPr>
         <w:t>Kickstarter.</w:t>
@@ -2781,6 +4322,9 @@
         <w:pStyle w:val="Prrafodelista"/>
         <w:ind w:left="0"/>
         <w:rPr>
+          <w:rFonts w:ascii="Times New Roman" w:hAnsi="Times New Roman" w:cs="Times New Roman"/>
+          <w:sz w:val="24"/>
+          <w:szCs w:val="24"/>
           <w:lang w:val="en-US"/>
         </w:rPr>
       </w:pPr>
@@ -2790,11 +4334,21 @@
         <w:pStyle w:val="Prrafodelista"/>
         <w:ind w:left="0"/>
         <w:rPr>
-          <w:lang w:val="en-US"/>
-        </w:rPr>
-      </w:pPr>
-      <w:r>
-        <w:rPr>
+          <w:rFonts w:ascii="Times New Roman" w:hAnsi="Times New Roman" w:cs="Times New Roman"/>
+          <w:b/>
+          <w:bCs/>
+          <w:sz w:val="24"/>
+          <w:szCs w:val="24"/>
+          <w:lang w:val="en-US"/>
+        </w:rPr>
+      </w:pPr>
+      <w:r>
+        <w:rPr>
+          <w:rFonts w:ascii="Times New Roman" w:hAnsi="Times New Roman" w:cs="Times New Roman"/>
+          <w:b/>
+          <w:bCs/>
+          <w:sz w:val="24"/>
+          <w:szCs w:val="24"/>
           <w:lang w:val="en-US"/>
         </w:rPr>
         <w:t>Further Analysis Suggested</w:t>
@@ -2806,6 +4360,9 @@
         <w:ind w:left="0"/>
         <w:jc w:val="both"/>
         <w:rPr>
+          <w:rFonts w:ascii="Times New Roman" w:hAnsi="Times New Roman" w:cs="Times New Roman"/>
+          <w:sz w:val="24"/>
+          <w:szCs w:val="24"/>
           <w:lang w:val="en-US"/>
         </w:rPr>
       </w:pPr>
@@ -2816,11 +4373,17 @@
         <w:ind w:left="0"/>
         <w:jc w:val="both"/>
         <w:rPr>
-          <w:lang w:val="en-US"/>
-        </w:rPr>
-      </w:pPr>
-      <w:r>
-        <w:rPr>
+          <w:rFonts w:ascii="Times New Roman" w:hAnsi="Times New Roman" w:cs="Times New Roman"/>
+          <w:sz w:val="24"/>
+          <w:szCs w:val="24"/>
+          <w:lang w:val="en-US"/>
+        </w:rPr>
+      </w:pPr>
+      <w:r>
+        <w:rPr>
+          <w:rFonts w:ascii="Times New Roman" w:hAnsi="Times New Roman" w:cs="Times New Roman"/>
+          <w:sz w:val="24"/>
+          <w:szCs w:val="24"/>
           <w:lang w:val="en-US"/>
         </w:rPr>
         <w:tab/>
@@ -2833,6 +4396,9 @@
         <w:ind w:left="0"/>
         <w:jc w:val="both"/>
         <w:rPr>
+          <w:rFonts w:ascii="Times New Roman" w:hAnsi="Times New Roman" w:cs="Times New Roman"/>
+          <w:sz w:val="24"/>
+          <w:szCs w:val="24"/>
           <w:lang w:val="en-US"/>
         </w:rPr>
       </w:pPr>
@@ -2843,11 +4409,17 @@
         <w:ind w:left="0"/>
         <w:jc w:val="both"/>
         <w:rPr>
-          <w:lang w:val="en-US"/>
-        </w:rPr>
-      </w:pPr>
-      <w:r>
-        <w:rPr>
+          <w:rFonts w:ascii="Times New Roman" w:hAnsi="Times New Roman" w:cs="Times New Roman"/>
+          <w:sz w:val="24"/>
+          <w:szCs w:val="24"/>
+          <w:lang w:val="en-US"/>
+        </w:rPr>
+      </w:pPr>
+      <w:r>
+        <w:rPr>
+          <w:rFonts w:ascii="Times New Roman" w:hAnsi="Times New Roman" w:cs="Times New Roman"/>
+          <w:sz w:val="24"/>
+          <w:szCs w:val="24"/>
           <w:lang w:val="en-US"/>
         </w:rPr>
         <w:tab/>
@@ -2855,36 +4427,54 @@
       </w:r>
       <w:r>
         <w:rPr>
+          <w:rFonts w:ascii="Times New Roman" w:hAnsi="Times New Roman" w:cs="Times New Roman"/>
+          <w:sz w:val="24"/>
+          <w:szCs w:val="24"/>
           <w:lang w:val="en-US"/>
         </w:rPr>
         <w:t>Kickstarter</w:t>
       </w:r>
       <w:r>
         <w:rPr>
+          <w:rFonts w:ascii="Times New Roman" w:hAnsi="Times New Roman" w:cs="Times New Roman"/>
+          <w:sz w:val="24"/>
+          <w:szCs w:val="24"/>
           <w:lang w:val="en-US"/>
         </w:rPr>
         <w:t xml:space="preserve"> data provides very valuable insight I would </w:t>
       </w:r>
       <w:r>
         <w:rPr>
+          <w:rFonts w:ascii="Times New Roman" w:hAnsi="Times New Roman" w:cs="Times New Roman"/>
+          <w:sz w:val="24"/>
+          <w:szCs w:val="24"/>
           <w:lang w:val="en-US"/>
         </w:rPr>
         <w:t xml:space="preserve">also </w:t>
       </w:r>
       <w:r>
         <w:rPr>
+          <w:rFonts w:ascii="Times New Roman" w:hAnsi="Times New Roman" w:cs="Times New Roman"/>
+          <w:sz w:val="24"/>
+          <w:szCs w:val="24"/>
           <w:lang w:val="en-US"/>
         </w:rPr>
         <w:t xml:space="preserve">like to move forward in more complex calculations aimed to determine </w:t>
       </w:r>
       <w:r>
         <w:rPr>
+          <w:rFonts w:ascii="Times New Roman" w:hAnsi="Times New Roman" w:cs="Times New Roman"/>
+          <w:sz w:val="24"/>
+          <w:szCs w:val="24"/>
           <w:lang w:val="en-US"/>
         </w:rPr>
         <w:t>the correlation each variable has in determining a campaign success</w:t>
       </w:r>
       <w:r>
         <w:rPr>
+          <w:rFonts w:ascii="Times New Roman" w:hAnsi="Times New Roman" w:cs="Times New Roman"/>
+          <w:sz w:val="24"/>
+          <w:szCs w:val="24"/>
           <w:lang w:val="en-US"/>
         </w:rPr>
         <w:t>.</w:t>
@@ -2896,6 +4486,9 @@
         <w:ind w:left="0"/>
         <w:jc w:val="both"/>
         <w:rPr>
+          <w:rFonts w:ascii="Times New Roman" w:hAnsi="Times New Roman" w:cs="Times New Roman"/>
+          <w:sz w:val="24"/>
+          <w:szCs w:val="24"/>
           <w:lang w:val="en-US"/>
         </w:rPr>
       </w:pPr>
@@ -2906,29 +4499,54 @@
         <w:ind w:left="0"/>
         <w:jc w:val="both"/>
         <w:rPr>
-          <w:lang w:val="en-US"/>
-        </w:rPr>
-      </w:pPr>
-      <w:r>
-        <w:rPr>
+          <w:rFonts w:ascii="Times New Roman" w:hAnsi="Times New Roman" w:cs="Times New Roman"/>
+          <w:b/>
+          <w:bCs/>
+          <w:sz w:val="24"/>
+          <w:szCs w:val="24"/>
+          <w:lang w:val="en-US"/>
+        </w:rPr>
+      </w:pPr>
+      <w:r>
+        <w:rPr>
+          <w:rFonts w:ascii="Times New Roman" w:hAnsi="Times New Roman" w:cs="Times New Roman"/>
+          <w:b/>
+          <w:bCs/>
+          <w:sz w:val="24"/>
+          <w:szCs w:val="24"/>
           <w:lang w:val="en-US"/>
         </w:rPr>
         <w:t>Mean</w:t>
       </w:r>
       <w:r>
         <w:rPr>
+          <w:rFonts w:ascii="Times New Roman" w:hAnsi="Times New Roman" w:cs="Times New Roman"/>
+          <w:b/>
+          <w:bCs/>
+          <w:sz w:val="24"/>
+          <w:szCs w:val="24"/>
           <w:lang w:val="en-US"/>
         </w:rPr>
         <w:t>/</w:t>
       </w:r>
       <w:r>
         <w:rPr>
+          <w:rFonts w:ascii="Times New Roman" w:hAnsi="Times New Roman" w:cs="Times New Roman"/>
+          <w:b/>
+          <w:bCs/>
+          <w:sz w:val="24"/>
+          <w:szCs w:val="24"/>
           <w:lang w:val="en-US"/>
         </w:rPr>
         <w:t>median</w:t>
       </w:r>
       <w:r>
         <w:rPr>
+          <w:rFonts w:ascii="Times New Roman" w:hAnsi="Times New Roman" w:cs="Times New Roman"/>
+          <w:b/>
+          <w:bCs/>
+          <w:sz w:val="24"/>
+          <w:szCs w:val="24"/>
           <w:lang w:val="en-US"/>
         </w:rPr>
         <w:t>, variance?</w:t>
@@ -2940,6 +4558,9 @@
         <w:ind w:left="0"/>
         <w:jc w:val="both"/>
         <w:rPr>
+          <w:rFonts w:ascii="Times New Roman" w:hAnsi="Times New Roman" w:cs="Times New Roman"/>
+          <w:sz w:val="24"/>
+          <w:szCs w:val="24"/>
           <w:lang w:val="en-US"/>
         </w:rPr>
       </w:pPr>
@@ -2950,11 +4571,17 @@
         <w:ind w:left="0"/>
         <w:jc w:val="both"/>
         <w:rPr>
-          <w:lang w:val="en-US"/>
-        </w:rPr>
-      </w:pPr>
-      <w:r>
-        <w:rPr>
+          <w:rFonts w:ascii="Times New Roman" w:hAnsi="Times New Roman" w:cs="Times New Roman"/>
+          <w:sz w:val="24"/>
+          <w:szCs w:val="24"/>
+          <w:lang w:val="en-US"/>
+        </w:rPr>
+      </w:pPr>
+      <w:r>
+        <w:rPr>
+          <w:rFonts w:ascii="Times New Roman" w:hAnsi="Times New Roman" w:cs="Times New Roman"/>
+          <w:sz w:val="24"/>
+          <w:szCs w:val="24"/>
           <w:lang w:val="en-US"/>
         </w:rPr>
         <w:tab/>
@@ -2962,18 +4589,27 @@
       </w:r>
       <w:r>
         <w:rPr>
+          <w:rFonts w:ascii="Times New Roman" w:hAnsi="Times New Roman" w:cs="Times New Roman"/>
+          <w:sz w:val="24"/>
+          <w:szCs w:val="24"/>
           <w:lang w:val="en-US"/>
         </w:rPr>
         <w:t>cannot</w:t>
       </w:r>
       <w:r>
         <w:rPr>
+          <w:rFonts w:ascii="Times New Roman" w:hAnsi="Times New Roman" w:cs="Times New Roman"/>
+          <w:sz w:val="24"/>
+          <w:szCs w:val="24"/>
           <w:lang w:val="en-US"/>
         </w:rPr>
         <w:t xml:space="preserve"> have 0.5 backers, this gives me the first clue that median will be a better statistic for this dataset. Now, if we look at our statistics table for the number of backers per project</w:t>
       </w:r>
       <w:r>
         <w:rPr>
+          <w:rFonts w:ascii="Times New Roman" w:hAnsi="Times New Roman" w:cs="Times New Roman"/>
+          <w:sz w:val="24"/>
+          <w:szCs w:val="24"/>
           <w:lang w:val="en-US"/>
         </w:rPr>
         <w:t>.</w:t>
@@ -2984,6 +4620,9 @@
         <w:pStyle w:val="Prrafodelista"/>
         <w:ind w:left="0"/>
         <w:rPr>
+          <w:rFonts w:ascii="Times New Roman" w:hAnsi="Times New Roman" w:cs="Times New Roman"/>
+          <w:sz w:val="24"/>
+          <w:szCs w:val="24"/>
           <w:lang w:val="en-US"/>
         </w:rPr>
       </w:pPr>
@@ -2994,12 +4633,18 @@
         <w:ind w:left="0"/>
         <w:jc w:val="center"/>
         <w:rPr>
-          <w:lang w:val="en-US"/>
-        </w:rPr>
-      </w:pPr>
-      <w:r>
-        <w:rPr>
+          <w:rFonts w:ascii="Times New Roman" w:hAnsi="Times New Roman" w:cs="Times New Roman"/>
+          <w:sz w:val="24"/>
+          <w:szCs w:val="24"/>
+          <w:lang w:val="en-US"/>
+        </w:rPr>
+      </w:pPr>
+      <w:r>
+        <w:rPr>
+          <w:rFonts w:ascii="Times New Roman" w:hAnsi="Times New Roman" w:cs="Times New Roman"/>
           <w:noProof/>
+          <w:sz w:val="24"/>
+          <w:szCs w:val="24"/>
         </w:rPr>
         <w:drawing>
           <wp:inline distT="0" distB="0" distL="0" distR="0" wp14:anchorId="7F5C1407" wp14:editId="17E965C5">
@@ -3056,6 +4701,9 @@
         <w:pStyle w:val="Prrafodelista"/>
         <w:ind w:left="0"/>
         <w:rPr>
+          <w:rFonts w:ascii="Times New Roman" w:hAnsi="Times New Roman" w:cs="Times New Roman"/>
+          <w:sz w:val="24"/>
+          <w:szCs w:val="24"/>
           <w:lang w:val="en-US"/>
         </w:rPr>
       </w:pPr>
@@ -3066,11 +4714,17 @@
         <w:ind w:left="0"/>
         <w:jc w:val="both"/>
         <w:rPr>
-          <w:lang w:val="en-US"/>
-        </w:rPr>
-      </w:pPr>
-      <w:r>
-        <w:rPr>
+          <w:rFonts w:ascii="Times New Roman" w:hAnsi="Times New Roman" w:cs="Times New Roman"/>
+          <w:sz w:val="24"/>
+          <w:szCs w:val="24"/>
+          <w:lang w:val="en-US"/>
+        </w:rPr>
+      </w:pPr>
+      <w:r>
+        <w:rPr>
+          <w:rFonts w:ascii="Times New Roman" w:hAnsi="Times New Roman" w:cs="Times New Roman"/>
+          <w:sz w:val="24"/>
+          <w:szCs w:val="24"/>
           <w:lang w:val="en-US"/>
         </w:rPr>
         <w:tab/>
@@ -3078,36 +4732,54 @@
       </w:r>
       <w:r>
         <w:rPr>
+          <w:rFonts w:ascii="Times New Roman" w:hAnsi="Times New Roman" w:cs="Times New Roman"/>
+          <w:sz w:val="24"/>
+          <w:szCs w:val="24"/>
           <w:lang w:val="en-US"/>
         </w:rPr>
         <w:t xml:space="preserve"> indicator, this time a very strong one, that median will be a better statistic, now let</w:t>
       </w:r>
       <w:r>
         <w:rPr>
+          <w:rFonts w:ascii="Times New Roman" w:hAnsi="Times New Roman" w:cs="Times New Roman"/>
+          <w:sz w:val="24"/>
+          <w:szCs w:val="24"/>
           <w:lang w:val="en-US"/>
         </w:rPr>
         <w:t xml:space="preserve"> u</w:t>
       </w:r>
       <w:r>
         <w:rPr>
+          <w:rFonts w:ascii="Times New Roman" w:hAnsi="Times New Roman" w:cs="Times New Roman"/>
+          <w:sz w:val="24"/>
+          <w:szCs w:val="24"/>
           <w:lang w:val="en-US"/>
         </w:rPr>
         <w:t xml:space="preserve">s </w:t>
       </w:r>
       <w:r>
         <w:rPr>
+          <w:rFonts w:ascii="Times New Roman" w:hAnsi="Times New Roman" w:cs="Times New Roman"/>
+          <w:sz w:val="24"/>
+          <w:szCs w:val="24"/>
           <w:lang w:val="en-US"/>
         </w:rPr>
         <w:t>look</w:t>
       </w:r>
       <w:r>
         <w:rPr>
+          <w:rFonts w:ascii="Times New Roman" w:hAnsi="Times New Roman" w:cs="Times New Roman"/>
+          <w:sz w:val="24"/>
+          <w:szCs w:val="24"/>
           <w:lang w:val="en-US"/>
         </w:rPr>
         <w:t xml:space="preserve"> at the distribution of our data</w:t>
       </w:r>
       <w:r>
         <w:rPr>
+          <w:rFonts w:ascii="Times New Roman" w:hAnsi="Times New Roman" w:cs="Times New Roman"/>
+          <w:sz w:val="24"/>
+          <w:szCs w:val="24"/>
           <w:lang w:val="en-US"/>
         </w:rPr>
         <w:t>:</w:t>
@@ -3118,6 +4790,9 @@
         <w:pStyle w:val="Prrafodelista"/>
         <w:ind w:left="0"/>
         <w:rPr>
+          <w:rFonts w:ascii="Times New Roman" w:hAnsi="Times New Roman" w:cs="Times New Roman"/>
+          <w:sz w:val="24"/>
+          <w:szCs w:val="24"/>
           <w:lang w:val="en-US"/>
         </w:rPr>
       </w:pPr>
@@ -3143,12 +4818,18 @@
               <w:ind w:left="0"/>
               <w:jc w:val="center"/>
               <w:rPr>
+                <w:rFonts w:ascii="Times New Roman" w:hAnsi="Times New Roman" w:cs="Times New Roman"/>
+                <w:sz w:val="24"/>
+                <w:szCs w:val="24"/>
                 <w:lang w:val="en-US"/>
               </w:rPr>
             </w:pPr>
             <w:r>
               <w:rPr>
+                <w:rFonts w:ascii="Times New Roman" w:hAnsi="Times New Roman" w:cs="Times New Roman"/>
                 <w:noProof/>
+                <w:sz w:val="24"/>
+                <w:szCs w:val="24"/>
                 <w:lang w:val="en-US"/>
               </w:rPr>
               <w:drawing>
@@ -3209,12 +4890,18 @@
               <w:ind w:left="0"/>
               <w:jc w:val="center"/>
               <w:rPr>
+                <w:rFonts w:ascii="Times New Roman" w:hAnsi="Times New Roman" w:cs="Times New Roman"/>
+                <w:sz w:val="24"/>
+                <w:szCs w:val="24"/>
                 <w:lang w:val="en-US"/>
               </w:rPr>
             </w:pPr>
             <w:r>
               <w:rPr>
+                <w:rFonts w:ascii="Times New Roman" w:hAnsi="Times New Roman" w:cs="Times New Roman"/>
                 <w:noProof/>
+                <w:sz w:val="24"/>
+                <w:szCs w:val="24"/>
                 <w:lang w:val="en-US"/>
               </w:rPr>
               <w:drawing>
@@ -3272,6 +4959,9 @@
         <w:pStyle w:val="Prrafodelista"/>
         <w:ind w:left="0"/>
         <w:rPr>
+          <w:rFonts w:ascii="Times New Roman" w:hAnsi="Times New Roman" w:cs="Times New Roman"/>
+          <w:sz w:val="24"/>
+          <w:szCs w:val="24"/>
           <w:lang w:val="en-US"/>
         </w:rPr>
       </w:pPr>
@@ -3282,18 +4972,26 @@
         <w:ind w:left="0"/>
         <w:jc w:val="both"/>
         <w:rPr>
-          <w:lang w:val="en-US"/>
-        </w:rPr>
-      </w:pPr>
-      <w:r>
-        <w:rPr>
-          <w:lang w:val="en-US"/>
-        </w:rPr>
-        <w:lastRenderedPageBreak/>
+          <w:rFonts w:ascii="Times New Roman" w:hAnsi="Times New Roman" w:cs="Times New Roman"/>
+          <w:sz w:val="24"/>
+          <w:szCs w:val="24"/>
+          <w:lang w:val="en-US"/>
+        </w:rPr>
+      </w:pPr>
+      <w:r>
+        <w:rPr>
+          <w:rFonts w:ascii="Times New Roman" w:hAnsi="Times New Roman" w:cs="Times New Roman"/>
+          <w:sz w:val="24"/>
+          <w:szCs w:val="24"/>
+          <w:lang w:val="en-US"/>
+        </w:rPr>
         <w:tab/>
       </w:r>
       <w:r>
         <w:rPr>
+          <w:rFonts w:ascii="Times New Roman" w:hAnsi="Times New Roman" w:cs="Times New Roman"/>
+          <w:sz w:val="24"/>
+          <w:szCs w:val="24"/>
           <w:lang w:val="en-US"/>
         </w:rPr>
         <w:t>This just confirms in a visual form, that we do have a skewed distribution of values, proving, now for sure, that median will be a better statistic for this dataset.</w:t>
@@ -3305,6 +5003,9 @@
         <w:ind w:left="0"/>
         <w:jc w:val="both"/>
         <w:rPr>
+          <w:rFonts w:ascii="Times New Roman" w:hAnsi="Times New Roman" w:cs="Times New Roman"/>
+          <w:sz w:val="24"/>
+          <w:szCs w:val="24"/>
           <w:lang w:val="en-US"/>
         </w:rPr>
       </w:pPr>
@@ -3315,11 +5016,17 @@
         <w:ind w:left="0"/>
         <w:jc w:val="both"/>
         <w:rPr>
-          <w:lang w:val="en-US"/>
-        </w:rPr>
-      </w:pPr>
-      <w:r>
-        <w:rPr>
+          <w:rFonts w:ascii="Times New Roman" w:hAnsi="Times New Roman" w:cs="Times New Roman"/>
+          <w:sz w:val="24"/>
+          <w:szCs w:val="24"/>
+          <w:lang w:val="en-US"/>
+        </w:rPr>
+      </w:pPr>
+      <w:r>
+        <w:rPr>
+          <w:rFonts w:ascii="Times New Roman" w:hAnsi="Times New Roman" w:cs="Times New Roman"/>
+          <w:sz w:val="24"/>
+          <w:szCs w:val="24"/>
           <w:lang w:val="en-US"/>
         </w:rPr>
         <w:tab/>
@@ -3327,30 +5034,45 @@
       </w:r>
       <w:r>
         <w:rPr>
+          <w:rFonts w:ascii="Times New Roman" w:hAnsi="Times New Roman" w:cs="Times New Roman"/>
+          <w:sz w:val="24"/>
+          <w:szCs w:val="24"/>
           <w:lang w:val="en-US"/>
         </w:rPr>
         <w:t>will not</w:t>
       </w:r>
       <w:r>
         <w:rPr>
+          <w:rFonts w:ascii="Times New Roman" w:hAnsi="Times New Roman" w:cs="Times New Roman"/>
+          <w:sz w:val="24"/>
+          <w:szCs w:val="24"/>
           <w:lang w:val="en-US"/>
         </w:rPr>
         <w:t xml:space="preserve"> be a valuable statistic either, although, the number of backers does apparently influence the success of a campaign</w:t>
       </w:r>
       <w:r>
         <w:rPr>
+          <w:rFonts w:ascii="Times New Roman" w:hAnsi="Times New Roman" w:cs="Times New Roman"/>
+          <w:sz w:val="24"/>
+          <w:szCs w:val="24"/>
           <w:lang w:val="en-US"/>
         </w:rPr>
         <w:t xml:space="preserve">. </w:t>
       </w:r>
       <w:r>
         <w:rPr>
+          <w:rFonts w:ascii="Times New Roman" w:hAnsi="Times New Roman" w:cs="Times New Roman"/>
+          <w:sz w:val="24"/>
+          <w:szCs w:val="24"/>
           <w:lang w:val="en-US"/>
         </w:rPr>
         <w:t>To</w:t>
       </w:r>
       <w:r>
         <w:rPr>
+          <w:rFonts w:ascii="Times New Roman" w:hAnsi="Times New Roman" w:cs="Times New Roman"/>
+          <w:sz w:val="24"/>
+          <w:szCs w:val="24"/>
           <w:lang w:val="en-US"/>
         </w:rPr>
         <w:t xml:space="preserve"> evaluate that, we will need to take out the outliers in the data </w:t>
@@ -3358,6 +5080,9 @@
       <w:proofErr w:type="gramStart"/>
       <w:r>
         <w:rPr>
+          <w:rFonts w:ascii="Times New Roman" w:hAnsi="Times New Roman" w:cs="Times New Roman"/>
+          <w:sz w:val="24"/>
+          <w:szCs w:val="24"/>
           <w:lang w:val="en-US"/>
         </w:rPr>
         <w:t>in order to</w:t>
@@ -3365,12 +5090,18 @@
       <w:proofErr w:type="gramEnd"/>
       <w:r>
         <w:rPr>
+          <w:rFonts w:ascii="Times New Roman" w:hAnsi="Times New Roman" w:cs="Times New Roman"/>
+          <w:sz w:val="24"/>
+          <w:szCs w:val="24"/>
           <w:lang w:val="en-US"/>
         </w:rPr>
         <w:t xml:space="preserve"> have more reliable measures of central tendency</w:t>
       </w:r>
       <w:r>
         <w:rPr>
+          <w:rFonts w:ascii="Times New Roman" w:hAnsi="Times New Roman" w:cs="Times New Roman"/>
+          <w:sz w:val="24"/>
+          <w:szCs w:val="24"/>
           <w:lang w:val="en-US"/>
         </w:rPr>
         <w:t>.</w:t>
@@ -3381,6 +5112,9 @@
         <w:pStyle w:val="Prrafodelista"/>
         <w:ind w:left="0"/>
         <w:rPr>
+          <w:rFonts w:ascii="Times New Roman" w:hAnsi="Times New Roman" w:cs="Times New Roman"/>
+          <w:sz w:val="24"/>
+          <w:szCs w:val="24"/>
           <w:lang w:val="en-US"/>
         </w:rPr>
       </w:pPr>
@@ -3391,10 +5125,20 @@
         <w:ind w:left="0"/>
         <w:jc w:val="center"/>
         <w:rPr>
-          <w:lang w:val="en-US"/>
-        </w:rPr>
-      </w:pPr>
-      <w:r>
+          <w:rFonts w:ascii="Times New Roman" w:hAnsi="Times New Roman" w:cs="Times New Roman"/>
+          <w:sz w:val="24"/>
+          <w:szCs w:val="24"/>
+          <w:lang w:val="en-US"/>
+        </w:rPr>
+      </w:pPr>
+      <w:r>
+        <w:rPr>
+          <w:rFonts w:ascii="Times New Roman" w:hAnsi="Times New Roman" w:cs="Times New Roman"/>
+          <w:noProof/>
+          <w:sz w:val="24"/>
+          <w:szCs w:val="24"/>
+        </w:rPr>
+        <w:lastRenderedPageBreak/>
         <w:drawing>
           <wp:inline distT="0" distB="0" distL="0" distR="0" wp14:anchorId="785CE1E2" wp14:editId="3F7D2A1A">
             <wp:extent cx="2848363" cy="1606990"/>
@@ -3450,6 +5194,9 @@
         <w:pStyle w:val="Prrafodelista"/>
         <w:ind w:left="0"/>
         <w:rPr>
+          <w:rFonts w:ascii="Times New Roman" w:hAnsi="Times New Roman" w:cs="Times New Roman"/>
+          <w:sz w:val="24"/>
+          <w:szCs w:val="24"/>
           <w:lang w:val="en-US"/>
         </w:rPr>
       </w:pPr>
@@ -3460,10 +5207,19 @@
         <w:ind w:left="0"/>
         <w:jc w:val="center"/>
         <w:rPr>
-          <w:lang w:val="en-US"/>
-        </w:rPr>
-      </w:pPr>
-      <w:r>
+          <w:rFonts w:ascii="Times New Roman" w:hAnsi="Times New Roman" w:cs="Times New Roman"/>
+          <w:sz w:val="24"/>
+          <w:szCs w:val="24"/>
+          <w:lang w:val="en-US"/>
+        </w:rPr>
+      </w:pPr>
+      <w:r>
+        <w:rPr>
+          <w:rFonts w:ascii="Times New Roman" w:hAnsi="Times New Roman" w:cs="Times New Roman"/>
+          <w:noProof/>
+          <w:sz w:val="24"/>
+          <w:szCs w:val="24"/>
+        </w:rPr>
         <w:drawing>
           <wp:inline distT="0" distB="0" distL="0" distR="0" wp14:anchorId="71330F90" wp14:editId="6DEA52D7">
             <wp:extent cx="2600076" cy="1165250"/>
@@ -3520,6 +5276,9 @@
         <w:ind w:left="0"/>
         <w:jc w:val="both"/>
         <w:rPr>
+          <w:rFonts w:ascii="Times New Roman" w:hAnsi="Times New Roman" w:cs="Times New Roman"/>
+          <w:sz w:val="24"/>
+          <w:szCs w:val="24"/>
           <w:lang w:val="en-US"/>
         </w:rPr>
       </w:pPr>
@@ -3530,42 +5289,63 @@
         <w:ind w:left="0" w:firstLine="708"/>
         <w:jc w:val="both"/>
         <w:rPr>
-          <w:lang w:val="en-US"/>
-        </w:rPr>
-      </w:pPr>
-      <w:r>
-        <w:rPr>
+          <w:rFonts w:ascii="Times New Roman" w:hAnsi="Times New Roman" w:cs="Times New Roman"/>
+          <w:sz w:val="24"/>
+          <w:szCs w:val="24"/>
+          <w:lang w:val="en-US"/>
+        </w:rPr>
+      </w:pPr>
+      <w:r>
+        <w:rPr>
+          <w:rFonts w:ascii="Times New Roman" w:hAnsi="Times New Roman" w:cs="Times New Roman"/>
+          <w:sz w:val="24"/>
+          <w:szCs w:val="24"/>
           <w:lang w:val="en-US"/>
         </w:rPr>
         <w:t>Looking at the revised data we can now safely assume that any campaign that manages to get at least 6 backers will greatly increase the</w:t>
       </w:r>
       <w:r>
         <w:rPr>
+          <w:rFonts w:ascii="Times New Roman" w:hAnsi="Times New Roman" w:cs="Times New Roman"/>
+          <w:sz w:val="24"/>
+          <w:szCs w:val="24"/>
           <w:lang w:val="en-US"/>
         </w:rPr>
         <w:t>i</w:t>
       </w:r>
       <w:r>
         <w:rPr>
+          <w:rFonts w:ascii="Times New Roman" w:hAnsi="Times New Roman" w:cs="Times New Roman"/>
+          <w:sz w:val="24"/>
+          <w:szCs w:val="24"/>
           <w:lang w:val="en-US"/>
         </w:rPr>
         <w:t>r chance of success</w:t>
       </w:r>
       <w:r>
         <w:rPr>
-          <w:lang w:val="en-US"/>
-        </w:rPr>
-        <w:t xml:space="preserve"> since there are not failed campaigns (except outliers) above 6 backers.</w:t>
+          <w:rFonts w:ascii="Times New Roman" w:hAnsi="Times New Roman" w:cs="Times New Roman"/>
+          <w:sz w:val="24"/>
+          <w:szCs w:val="24"/>
+          <w:lang w:val="en-US"/>
+        </w:rPr>
+        <w:t xml:space="preserve"> since there are no failed campaigns (except outliers) above 6 backers.</w:t>
       </w:r>
     </w:p>
     <w:p>
       <w:pPr>
         <w:rPr>
-          <w:lang w:val="en-US"/>
-        </w:rPr>
-      </w:pPr>
-      <w:r>
-        <w:rPr>
+          <w:rFonts w:ascii="Times New Roman" w:hAnsi="Times New Roman" w:cs="Times New Roman"/>
+          <w:sz w:val="24"/>
+          <w:szCs w:val="24"/>
+          <w:lang w:val="en-US"/>
+        </w:rPr>
+      </w:pPr>
+      <w:r>
+        <w:rPr>
+          <w:rFonts w:ascii="Times New Roman" w:hAnsi="Times New Roman" w:cs="Times New Roman"/>
+          <w:sz w:val="24"/>
+          <w:szCs w:val="24"/>
           <w:lang w:val="en-US"/>
         </w:rPr>
         <w:br w:type="page"/>
@@ -3574,6 +5354,9 @@
     <w:p>
       <w:pPr>
         <w:rPr>
+          <w:rFonts w:ascii="Times New Roman" w:hAnsi="Times New Roman" w:cs="Times New Roman"/>
+          <w:sz w:val="24"/>
+          <w:szCs w:val="24"/>
           <w:lang w:val="en-US"/>
         </w:rPr>
       </w:pPr>
@@ -3581,11 +5364,21 @@
     <w:p>
       <w:pPr>
         <w:rPr>
-          <w:lang w:val="en-US"/>
-        </w:rPr>
-      </w:pPr>
-      <w:r>
-        <w:rPr>
+          <w:rFonts w:ascii="Times New Roman" w:hAnsi="Times New Roman" w:cs="Times New Roman"/>
+          <w:b/>
+          <w:bCs/>
+          <w:sz w:val="24"/>
+          <w:szCs w:val="24"/>
+          <w:lang w:val="en-US"/>
+        </w:rPr>
+      </w:pPr>
+      <w:r>
+        <w:rPr>
+          <w:rFonts w:ascii="Times New Roman" w:hAnsi="Times New Roman" w:cs="Times New Roman"/>
+          <w:b/>
+          <w:bCs/>
+          <w:sz w:val="24"/>
+          <w:szCs w:val="24"/>
           <w:lang w:val="en-US"/>
         </w:rPr>
         <w:t>Bibliography:</w:t>
@@ -3594,11 +5387,17 @@
     <w:p>
       <w:pPr>
         <w:rPr>
-          <w:lang w:val="en-US"/>
-        </w:rPr>
-      </w:pPr>
-      <w:r>
-        <w:rPr>
+          <w:rFonts w:ascii="Times New Roman" w:hAnsi="Times New Roman" w:cs="Times New Roman"/>
+          <w:sz w:val="24"/>
+          <w:szCs w:val="24"/>
+          <w:lang w:val="en-US"/>
+        </w:rPr>
+      </w:pPr>
+      <w:r>
+        <w:rPr>
+          <w:rFonts w:ascii="Times New Roman" w:hAnsi="Times New Roman" w:cs="Times New Roman"/>
+          <w:sz w:val="24"/>
+          <w:szCs w:val="24"/>
           <w:lang w:val="en-US"/>
         </w:rPr>
         <w:t>https://en.wikipedia.org/wiki/Kickstarter</w:t>
@@ -3647,6 +5446,12 @@
   <w:p>
     <w:pPr>
       <w:pStyle w:val="Piedepgina"/>
+      <w:tabs>
+        <w:tab w:val="clear" w:pos="4419"/>
+        <w:tab w:val="clear" w:pos="8838"/>
+        <w:tab w:val="left" w:pos="1569"/>
+      </w:tabs>
+      <w:jc w:val="center"/>
     </w:pPr>
     <w:r>
       <w:t xml:space="preserve">Page </w:t>
@@ -3702,6 +5507,10 @@
 <w:hdr xmlns:wpc="http://schemas.microsoft.com/office/word/2010/wordprocessingCanvas" xmlns:cx="http://schemas.microsoft.com/office/drawing/2014/chartex" xmlns:cx1="http://schemas.microsoft.com/office/drawing/2015/9/8/chartex" xmlns:cx2="http://schemas.microsoft.com/office/drawing/2015/10/21/chartex" xmlns:cx3="http://schemas.microsoft.com/office/drawing/2016/5/9/chartex" xmlns:cx4="http://schemas.microsoft.com/office/drawing/2016/5/10/chartex" xmlns:cx5="http://schemas.microsoft.com/office/drawing/2016/5/11/chartex" xmlns:cx6="http://schemas.microsoft.com/office/drawing/2016/5/12/chartex" xmlns:cx7="http://schemas.microsoft.com/office/drawing/2016/5/13/chartex" xmlns:cx8="http://schemas.microsoft.com/office/drawing/2016/5/14/chartex" xmlns:mc="http://schemas.openxmlformats.org/markup-compatibility/2006" xmlns:aink="http://schemas.microsoft.com/office/drawing/2016/ink" xmlns:am3d="http://schemas.microsoft.com/office/drawing/2017/model3d" xmlns:o="urn:schemas-microsoft-com:office:office" xmlns:r="http://schemas.openxmlformats.org/officeDocument/2006/relationships" xmlns:m="http://schemas.openxmlformats.org/officeDocument/2006/math" xmlns:v="urn:schemas-microsoft-com:vml" xmlns:wp14="http://schemas.microsoft.com/office/word/2010/wordprocessingDrawing" xmlns:wp="http://schemas.openxmlformats.org/drawingml/2006/wordprocessingDrawing" xmlns:w10="urn:schemas-microsoft-com:office:word" xmlns:w="http://schemas.openxmlformats.org/wordprocessingml/2006/main" xmlns:w14="http://schemas.microsoft.com/office/word/2010/wordml" xmlns:w15="http://schemas.microsoft.com/office/word/2012/wordml" xmlns:w16cex="http://schemas.microsoft.com/office/word/2018/wordml/cex" xmlns:w16cid="http://schemas.microsoft.com/office/word/2016/wordml/cid" xmlns:w16="http://schemas.microsoft.com/office/word/2018/wordml" xmlns:w16se="http://schemas.microsoft.com/office/word/2015/wordml/symex" xmlns:wpg="http://schemas.microsoft.com/office/word/2010/wordprocessingGroup" xmlns:wpi="http://schemas.microsoft.com/office/word/2010/wordprocessingInk" xmlns:wne="http://schemas.microsoft.com/office/word/2006/wordml" xmlns:wps="http://schemas.microsoft.com/office/word/2010/wordprocessingShape" mc:Ignorable="w14 w15 w16se w16cid w16 w16cex wp14">
   <w:sdt>
     <w:sdtPr>
+      <w:rPr>
+        <w:sz w:val="18"/>
+        <w:szCs w:val="18"/>
+      </w:rPr>
       <w:id w:val="968752352"/>
       <w:placeholder>
         <w:docPart w:val="97EEF70BB9E442119B6F5451BE4F1B00"/>
@@ -3716,11 +5525,15 @@
         <w:pPr>
           <w:pStyle w:val="Encabezado"/>
           <w:rPr>
+            <w:sz w:val="18"/>
+            <w:szCs w:val="18"/>
             <w:lang w:val="en-US"/>
           </w:rPr>
         </w:pPr>
         <w:r>
           <w:rPr>
+            <w:sz w:val="18"/>
+            <w:szCs w:val="18"/>
             <w:lang w:val="en-US"/>
           </w:rPr>
           <w:t>[Escriba aquí]</w:t>
@@ -3732,20 +5545,57 @@
     <w:pPr>
       <w:pStyle w:val="Encabezado"/>
       <w:rPr>
+        <w:sz w:val="18"/>
+        <w:szCs w:val="18"/>
         <w:lang w:val="en-US"/>
       </w:rPr>
     </w:pPr>
     <w:r>
       <w:rPr>
+        <w:sz w:val="18"/>
+        <w:szCs w:val="18"/>
         <w:lang w:val="en-US"/>
       </w:rPr>
-      <w:t>TEC de Monterrey Data Analytics B</w:t>
+      <w:t>TEC de Monterrey Data Analytics Boot Camp</w:t>
     </w:r>
+  </w:p>
+  <w:p>
+    <w:pPr>
+      <w:pStyle w:val="Encabezado"/>
+      <w:rPr>
+        <w:sz w:val="18"/>
+        <w:szCs w:val="18"/>
+        <w:lang w:val="en-US"/>
+      </w:rPr>
+    </w:pPr>
     <w:r>
       <w:rPr>
+        <w:sz w:val="18"/>
+        <w:szCs w:val="18"/>
         <w:lang w:val="en-US"/>
       </w:rPr>
-      <w:t>oot Camp</w:t>
+      <w:t>Kickstarter Campaigns Statistical Analysis</w:t>
+    </w:r>
+  </w:p>
+  <w:p>
+    <w:pPr>
+      <w:pStyle w:val="Encabezado"/>
+      <w:pBdr>
+        <w:bottom w:val="double" w:sz="6" w:space="1" w:color="auto"/>
+      </w:pBdr>
+      <w:rPr>
+        <w:sz w:val="18"/>
+        <w:szCs w:val="18"/>
+        <w:lang w:val="en-US"/>
+      </w:rPr>
+    </w:pPr>
+    <w:r>
+      <w:rPr>
+        <w:sz w:val="18"/>
+        <w:szCs w:val="18"/>
+        <w:lang w:val="en-US"/>
+      </w:rPr>
+      <w:t>Juan José Fernández Díaz</w:t>
     </w:r>
   </w:p>
   <w:p>
@@ -3755,26 +5605,6 @@
         <w:lang w:val="en-US"/>
       </w:rPr>
     </w:pPr>
-    <w:r>
-      <w:rPr>
-        <w:lang w:val="en-US"/>
-      </w:rPr>
-      <w:t>Kickstarter Campaigns Statistical Analysis</w:t>
-    </w:r>
-  </w:p>
-  <w:p>
-    <w:pPr>
-      <w:pStyle w:val="Encabezado"/>
-      <w:rPr>
-        <w:lang w:val="en-US"/>
-      </w:rPr>
-    </w:pPr>
-    <w:r>
-      <w:rPr>
-        <w:lang w:val="en-US"/>
-      </w:rPr>
-      <w:t>Juan José Fernández Díaz</w:t>
-    </w:r>
   </w:p>
 </w:hdr>
 </file>
@@ -9667,7 +11497,7 @@
     <w:charset w:val="00"/>
     <w:family w:val="roman"/>
     <w:pitch w:val="variable"/>
-    <w:sig w:usb0="E0002EFF" w:usb1="C000785B" w:usb2="00000009" w:usb3="00000000" w:csb0="000001FF" w:csb1="00000000"/>
+    <w:sig w:usb0="E0002AFF" w:usb1="C0007843" w:usb2="00000009" w:usb3="00000000" w:csb0="000001FF" w:csb1="00000000"/>
   </w:font>
   <w:font w:name="Courier New">
     <w:panose1 w:val="02070309020205020404"/>
@@ -9688,7 +11518,7 @@
     <w:charset w:val="00"/>
     <w:family w:val="swiss"/>
     <w:pitch w:val="variable"/>
-    <w:sig w:usb0="E4002EFF" w:usb1="C000247B" w:usb2="00000009" w:usb3="00000000" w:csb0="000001FF" w:csb1="00000000"/>
+    <w:sig w:usb0="E00002FF" w:usb1="4000ACFF" w:usb2="00000001" w:usb3="00000000" w:csb0="0000019F" w:csb1="00000000"/>
   </w:font>
   <w:font w:name="Cambria Math">
     <w:panose1 w:val="02040503050406030204"/>
@@ -9702,7 +11532,7 @@
     <w:charset w:val="00"/>
     <w:family w:val="swiss"/>
     <w:pitch w:val="variable"/>
-    <w:sig w:usb0="E4002EFF" w:usb1="C000247B" w:usb2="00000009" w:usb3="00000000" w:csb0="000001FF" w:csb1="00000000"/>
+    <w:sig w:usb0="A00002EF" w:usb1="4000207B" w:usb2="00000000" w:usb3="00000000" w:csb0="0000009F" w:csb1="00000000"/>
   </w:font>
 </w:fonts>
 </file>
@@ -9726,6 +11556,7 @@
     <w:rsidRoot w:val="0008381E"/>
     <w:rsid w:val="0008381E"/>
     <w:rsid w:val="0017557C"/>
+    <w:rsid w:val="008313A0"/>
     <w:rsid w:val="009009E6"/>
     <w:rsid w:val="00BB32BF"/>
   </w:rsids>

</xml_diff>

<commit_message>
Added references in APA format
</commit_message>
<xml_diff>
--- a/Executive Report - Kickstarter Campaigns.docx
+++ b/Executive Report - Kickstarter Campaigns.docx
@@ -64,21 +64,24 @@
     </w:p>
     <w:p>
       <w:pPr>
-        <w:rPr>
-          <w:rFonts w:ascii="Times New Roman" w:hAnsi="Times New Roman" w:cs="Times New Roman"/>
-          <w:sz w:val="24"/>
-          <w:szCs w:val="24"/>
-          <w:lang w:val="en-US"/>
-        </w:rPr>
-      </w:pPr>
-      <w:r>
-        <w:rPr>
-          <w:rFonts w:ascii="Times New Roman" w:hAnsi="Times New Roman" w:cs="Times New Roman"/>
-          <w:sz w:val="24"/>
-          <w:szCs w:val="24"/>
-          <w:lang w:val="en-US"/>
-        </w:rPr>
-        <w:t>TEC de Monterrey Data Analysis Boot Camp</w:t>
+        <w:pBdr>
+          <w:bottom w:val="double" w:sz="6" w:space="1" w:color="auto"/>
+        </w:pBdr>
+        <w:rPr>
+          <w:rFonts w:ascii="Times New Roman" w:hAnsi="Times New Roman" w:cs="Times New Roman"/>
+          <w:sz w:val="24"/>
+          <w:szCs w:val="24"/>
+          <w:lang w:val="en-US"/>
+        </w:rPr>
+      </w:pPr>
+      <w:r>
+        <w:rPr>
+          <w:rFonts w:ascii="Times New Roman" w:hAnsi="Times New Roman" w:cs="Times New Roman"/>
+          <w:sz w:val="24"/>
+          <w:szCs w:val="24"/>
+          <w:lang w:val="en-US"/>
+        </w:rPr>
+        <w:t>Data Analytics Boot Camp 0321</w:t>
       </w:r>
     </w:p>
     <w:p>
@@ -844,6 +847,7 @@
           <w:bCs/>
           <w:sz w:val="24"/>
           <w:szCs w:val="24"/>
+          <w:u w:val="single"/>
           <w:lang w:val="en-US"/>
         </w:rPr>
       </w:pPr>
@@ -854,6 +858,7 @@
           <w:bCs/>
           <w:sz w:val="24"/>
           <w:szCs w:val="24"/>
+          <w:u w:val="single"/>
           <w:lang w:val="en-US"/>
         </w:rPr>
         <w:lastRenderedPageBreak/>
@@ -907,7 +912,25 @@
           <w:szCs w:val="24"/>
           <w:lang w:val="en-US"/>
         </w:rPr>
-        <w:t xml:space="preserve">Data was provided by the project </w:t>
+        <w:t>Data</w:t>
+      </w:r>
+      <w:r>
+        <w:rPr>
+          <w:rFonts w:ascii="Times New Roman" w:hAnsi="Times New Roman" w:cs="Times New Roman"/>
+          <w:sz w:val="24"/>
+          <w:szCs w:val="24"/>
+          <w:lang w:val="en-US"/>
+        </w:rPr>
+        <w:t>set</w:t>
+      </w:r>
+      <w:r>
+        <w:rPr>
+          <w:rFonts w:ascii="Times New Roman" w:hAnsi="Times New Roman" w:cs="Times New Roman"/>
+          <w:sz w:val="24"/>
+          <w:szCs w:val="24"/>
+          <w:lang w:val="en-US"/>
+        </w:rPr>
+        <w:t xml:space="preserve"> was provided by the project </w:t>
       </w:r>
       <w:r>
         <w:rPr>
@@ -936,6 +959,7 @@
           <w:bCs/>
           <w:sz w:val="24"/>
           <w:szCs w:val="24"/>
+          <w:u w:val="single"/>
           <w:lang w:val="en-US"/>
         </w:rPr>
       </w:pPr>
@@ -946,6 +970,7 @@
           <w:bCs/>
           <w:sz w:val="24"/>
           <w:szCs w:val="24"/>
+          <w:u w:val="single"/>
           <w:lang w:val="en-US"/>
         </w:rPr>
         <w:t>Conclusions:</w:t>
@@ -1163,7 +1188,45 @@
           <w:szCs w:val="24"/>
           <w:lang w:val="en-US"/>
         </w:rPr>
-        <w:t xml:space="preserve">a campaign to be successful is around 2:1 and by doing that we can say that the best categories to start a campaign are: </w:t>
+        <w:t>a campaign to be successful is around 2:1 and by doing that we can say that the best categories to start a campaign are</w:t>
+      </w:r>
+      <w:r>
+        <w:rPr>
+          <w:rFonts w:ascii="Times New Roman" w:hAnsi="Times New Roman" w:cs="Times New Roman"/>
+          <w:sz w:val="24"/>
+          <w:szCs w:val="24"/>
+          <w:lang w:val="en-US"/>
+        </w:rPr>
+        <w:t xml:space="preserve"> </w:t>
+      </w:r>
+      <w:proofErr w:type="spellStart"/>
+      <w:r>
+        <w:rPr>
+          <w:rFonts w:ascii="Times New Roman" w:hAnsi="Times New Roman" w:cs="Times New Roman"/>
+          <w:sz w:val="24"/>
+          <w:szCs w:val="24"/>
+          <w:lang w:val="en-US"/>
+        </w:rPr>
+        <w:t>are</w:t>
+      </w:r>
+      <w:proofErr w:type="spellEnd"/>
+      <w:r>
+        <w:rPr>
+          <w:rFonts w:ascii="Times New Roman" w:hAnsi="Times New Roman" w:cs="Times New Roman"/>
+          <w:sz w:val="24"/>
+          <w:szCs w:val="24"/>
+          <w:lang w:val="en-US"/>
+        </w:rPr>
+        <w:t xml:space="preserve"> the ones with ratios higher than the average, which are</w:t>
+      </w:r>
+      <w:r>
+        <w:rPr>
+          <w:rFonts w:ascii="Times New Roman" w:hAnsi="Times New Roman" w:cs="Times New Roman"/>
+          <w:sz w:val="24"/>
+          <w:szCs w:val="24"/>
+          <w:lang w:val="en-US"/>
+        </w:rPr>
+        <w:t xml:space="preserve">: </w:t>
       </w:r>
       <w:r>
         <w:rPr>
@@ -1334,7 +1397,35 @@
           <w:szCs w:val="24"/>
           <w:lang w:val="en-US"/>
         </w:rPr>
-        <w:t xml:space="preserve">s important to point out that this data shows the success of a funding campaign not the success of the project being funded. </w:t>
+        <w:t>s important to point out that this data shows the success of a funding campaign</w:t>
+      </w:r>
+      <w:r>
+        <w:rPr>
+          <w:rFonts w:ascii="Times New Roman" w:eastAsiaTheme="minorEastAsia" w:hAnsi="Times New Roman" w:cs="Times New Roman"/>
+          <w:sz w:val="24"/>
+          <w:szCs w:val="24"/>
+          <w:lang w:val="en-US"/>
+        </w:rPr>
+        <w:t>,</w:t>
+      </w:r>
+      <w:r>
+        <w:rPr>
+          <w:rFonts w:ascii="Times New Roman" w:eastAsiaTheme="minorEastAsia" w:hAnsi="Times New Roman" w:cs="Times New Roman"/>
+          <w:sz w:val="24"/>
+          <w:szCs w:val="24"/>
+          <w:lang w:val="en-US"/>
+        </w:rPr>
+        <w:t xml:space="preserve"> not the success of the project being </w:t>
+      </w:r>
+      <w:r>
+        <w:rPr>
+          <w:rFonts w:ascii="Times New Roman" w:eastAsiaTheme="minorEastAsia" w:hAnsi="Times New Roman" w:cs="Times New Roman"/>
+          <w:sz w:val="24"/>
+          <w:szCs w:val="24"/>
+          <w:lang w:val="en-US"/>
+        </w:rPr>
+        <w:lastRenderedPageBreak/>
+        <w:t xml:space="preserve">funded. </w:t>
       </w:r>
       <w:r>
         <w:rPr>
@@ -1407,7 +1498,6 @@
           <w:szCs w:val="24"/>
           <w:lang w:val="en-US"/>
         </w:rPr>
-        <w:lastRenderedPageBreak/>
         <w:t>Importance of sub-category in the outcome</w:t>
       </w:r>
     </w:p>
@@ -1480,7 +1570,25 @@
           <w:szCs w:val="24"/>
           <w:lang w:val="en-US"/>
         </w:rPr>
-        <w:t>By doing a deeper analysis in one of our top categories (music) we can clearly see that sub-category is vital determining the success of a campaign, by choosing the right sub-category we can practically guarantee the success of a campaign, let see if this statement holds for other categories</w:t>
+        <w:t xml:space="preserve">By doing a deeper analysis in one of our top categories (music) we can clearly see that sub-category is vital </w:t>
+      </w:r>
+      <w:r>
+        <w:rPr>
+          <w:rFonts w:ascii="Times New Roman" w:hAnsi="Times New Roman" w:cs="Times New Roman"/>
+          <w:sz w:val="24"/>
+          <w:szCs w:val="24"/>
+          <w:lang w:val="en-US"/>
+        </w:rPr>
+        <w:t xml:space="preserve">in </w:t>
+      </w:r>
+      <w:r>
+        <w:rPr>
+          <w:rFonts w:ascii="Times New Roman" w:hAnsi="Times New Roman" w:cs="Times New Roman"/>
+          <w:sz w:val="24"/>
+          <w:szCs w:val="24"/>
+          <w:lang w:val="en-US"/>
+        </w:rPr>
+        <w:t>determining the success of a campaign, by choosing the right sub-category we can practically guarantee the success of a campaign, let see if this statement holds for other categories</w:t>
       </w:r>
       <w:r>
         <w:rPr>
@@ -1810,7 +1918,43 @@
           <w:szCs w:val="24"/>
           <w:lang w:val="en-US"/>
         </w:rPr>
-        <w:t xml:space="preserve">Analyzing our other top categories film &amp; video shows the same behavior as music but about theater and photography even though we </w:t>
+        <w:t>Analyzing our other top categories film &amp; video shows the same behavior as music</w:t>
+      </w:r>
+      <w:r>
+        <w:rPr>
+          <w:rFonts w:ascii="Times New Roman" w:hAnsi="Times New Roman" w:cs="Times New Roman"/>
+          <w:sz w:val="24"/>
+          <w:szCs w:val="24"/>
+          <w:lang w:val="en-US"/>
+        </w:rPr>
+        <w:t>,</w:t>
+      </w:r>
+      <w:r>
+        <w:rPr>
+          <w:rFonts w:ascii="Times New Roman" w:hAnsi="Times New Roman" w:cs="Times New Roman"/>
+          <w:sz w:val="24"/>
+          <w:szCs w:val="24"/>
+          <w:lang w:val="en-US"/>
+        </w:rPr>
+        <w:t xml:space="preserve"> about theater and photography</w:t>
+      </w:r>
+      <w:r>
+        <w:rPr>
+          <w:rFonts w:ascii="Times New Roman" w:hAnsi="Times New Roman" w:cs="Times New Roman"/>
+          <w:sz w:val="24"/>
+          <w:szCs w:val="24"/>
+          <w:lang w:val="en-US"/>
+        </w:rPr>
+        <w:t>,</w:t>
+      </w:r>
+      <w:r>
+        <w:rPr>
+          <w:rFonts w:ascii="Times New Roman" w:hAnsi="Times New Roman" w:cs="Times New Roman"/>
+          <w:sz w:val="24"/>
+          <w:szCs w:val="24"/>
+          <w:lang w:val="en-US"/>
+        </w:rPr>
+        <w:t xml:space="preserve"> even though we </w:t>
       </w:r>
       <w:r>
         <w:rPr>
@@ -1898,6 +2042,19 @@
         </w:rPr>
         <w:t>The following table summarizes the best sub-categories grouped by its own category.</w:t>
       </w:r>
+    </w:p>
+    <w:p>
+      <w:pPr>
+        <w:pStyle w:val="Prrafodelista"/>
+        <w:ind w:left="1068"/>
+        <w:jc w:val="both"/>
+        <w:rPr>
+          <w:rFonts w:ascii="Times New Roman" w:hAnsi="Times New Roman" w:cs="Times New Roman"/>
+          <w:sz w:val="24"/>
+          <w:szCs w:val="24"/>
+          <w:lang w:val="en-US"/>
+        </w:rPr>
+      </w:pPr>
     </w:p>
     <w:tbl>
       <w:tblPr>
@@ -2065,7 +2222,6 @@
                 <w:szCs w:val="24"/>
                 <w:lang w:val="en-US"/>
               </w:rPr>
-              <w:lastRenderedPageBreak/>
               <w:t>Classical Music</w:t>
             </w:r>
           </w:p>
@@ -2350,7 +2506,25 @@
           <w:szCs w:val="24"/>
           <w:lang w:val="en-US"/>
         </w:rPr>
-        <w:t xml:space="preserve"> compare if country affects the outcome of a </w:t>
+        <w:t xml:space="preserve"> </w:t>
+      </w:r>
+      <w:r>
+        <w:rPr>
+          <w:rFonts w:ascii="Times New Roman" w:hAnsi="Times New Roman" w:cs="Times New Roman"/>
+          <w:sz w:val="24"/>
+          <w:szCs w:val="24"/>
+          <w:lang w:val="en-US"/>
+        </w:rPr>
+        <w:t>determine</w:t>
+      </w:r>
+      <w:r>
+        <w:rPr>
+          <w:rFonts w:ascii="Times New Roman" w:hAnsi="Times New Roman" w:cs="Times New Roman"/>
+          <w:sz w:val="24"/>
+          <w:szCs w:val="24"/>
+          <w:lang w:val="en-US"/>
+        </w:rPr>
+        <w:t xml:space="preserve"> if country affects the outcome of a </w:t>
       </w:r>
       <w:r>
         <w:rPr>
@@ -3465,7 +3639,25 @@
           <w:szCs w:val="24"/>
           <w:lang w:val="en-US"/>
         </w:rPr>
-        <w:t>s a consistent increase in successful campaigns in April every year, this is consistent if we plot a graph considering every year available</w:t>
+        <w:t xml:space="preserve">s a consistent increase in successful campaigns </w:t>
+      </w:r>
+      <w:r>
+        <w:rPr>
+          <w:rFonts w:ascii="Times New Roman" w:hAnsi="Times New Roman" w:cs="Times New Roman"/>
+          <w:sz w:val="24"/>
+          <w:szCs w:val="24"/>
+          <w:lang w:val="en-US"/>
+        </w:rPr>
+        <w:t>o</w:t>
+      </w:r>
+      <w:r>
+        <w:rPr>
+          <w:rFonts w:ascii="Times New Roman" w:hAnsi="Times New Roman" w:cs="Times New Roman"/>
+          <w:sz w:val="24"/>
+          <w:szCs w:val="24"/>
+          <w:lang w:val="en-US"/>
+        </w:rPr>
+        <w:t>n April every year, this is consistent if we plot a graph considering every year available</w:t>
       </w:r>
       <w:r>
         <w:rPr>
@@ -3623,7 +3815,7 @@
           <w:szCs w:val="24"/>
           <w:lang w:val="en-US"/>
         </w:rPr>
-        <w:t xml:space="preserve">t affect anything in the project (costs, amount needed to rise, opportunity, etc.) it will slightly increase the chances of success launching around </w:t>
+        <w:t xml:space="preserve">t affect anything in the project (costs, amount needed, opportunity, etc.) it will slightly increase the chances of success launching around </w:t>
       </w:r>
       <w:r>
         <w:rPr>
@@ -3871,26 +4063,35 @@
           <w:szCs w:val="24"/>
           <w:lang w:val="en-US"/>
         </w:rPr>
+        <w:t>What is interesting about this analysis is the points in which the tendencies cross</w:t>
+      </w:r>
+      <w:r>
+        <w:rPr>
+          <w:rFonts w:ascii="Times New Roman" w:hAnsi="Times New Roman" w:cs="Times New Roman"/>
+          <w:sz w:val="24"/>
+          <w:szCs w:val="24"/>
+          <w:lang w:val="en-US"/>
+        </w:rPr>
+        <w:t>:</w:t>
+      </w:r>
+      <w:r>
+        <w:rPr>
+          <w:rFonts w:ascii="Times New Roman" w:hAnsi="Times New Roman" w:cs="Times New Roman"/>
+          <w:sz w:val="24"/>
+          <w:szCs w:val="24"/>
+          <w:lang w:val="en-US"/>
+        </w:rPr>
+        <w:t xml:space="preserve"> between $15,000 and $40,000 the chances of failing a campaign are </w:t>
+      </w:r>
+      <w:r>
+        <w:rPr>
+          <w:rFonts w:ascii="Times New Roman" w:hAnsi="Times New Roman" w:cs="Times New Roman"/>
+          <w:sz w:val="24"/>
+          <w:szCs w:val="24"/>
+          <w:lang w:val="en-US"/>
+        </w:rPr>
         <w:lastRenderedPageBreak/>
-        <w:t>What is interesting about this analysis is the points in which the tendencies cross</w:t>
-      </w:r>
-      <w:r>
-        <w:rPr>
-          <w:rFonts w:ascii="Times New Roman" w:hAnsi="Times New Roman" w:cs="Times New Roman"/>
-          <w:sz w:val="24"/>
-          <w:szCs w:val="24"/>
-          <w:lang w:val="en-US"/>
-        </w:rPr>
-        <w:t>:</w:t>
-      </w:r>
-      <w:r>
-        <w:rPr>
-          <w:rFonts w:ascii="Times New Roman" w:hAnsi="Times New Roman" w:cs="Times New Roman"/>
-          <w:sz w:val="24"/>
-          <w:szCs w:val="24"/>
-          <w:lang w:val="en-US"/>
-        </w:rPr>
-        <w:t xml:space="preserve"> between $15,000 and $40,000 the chances of failing a campaign are significantly larger than succeeding, but between $40,000 and $50,000 the plots cross over again and the success percentage increases</w:t>
+        <w:t>significantly larger than succeeding, but between $40,000 and $50,000 the plots cross over again and the success percentage increases</w:t>
       </w:r>
       <w:r>
         <w:rPr>
@@ -3958,6 +4159,7 @@
           <w:bCs/>
           <w:sz w:val="24"/>
           <w:szCs w:val="24"/>
+          <w:u w:val="single"/>
           <w:lang w:val="en-US"/>
         </w:rPr>
       </w:pPr>
@@ -3968,6 +4170,7 @@
           <w:bCs/>
           <w:sz w:val="24"/>
           <w:szCs w:val="24"/>
+          <w:u w:val="single"/>
           <w:lang w:val="en-US"/>
         </w:rPr>
         <w:t>Dataset analysis</w:t>
@@ -4305,7 +4508,25 @@
           <w:szCs w:val="24"/>
           <w:lang w:val="en-US"/>
         </w:rPr>
-        <w:t xml:space="preserve">ickstarter closest competitors, GoFundMe, this way we could have determined if the tendencies are industry wide or just particular to </w:t>
+        <w:t>ickstarter closest competitors, GoFundMe</w:t>
+      </w:r>
+      <w:r>
+        <w:rPr>
+          <w:rFonts w:ascii="Times New Roman" w:hAnsi="Times New Roman" w:cs="Times New Roman"/>
+          <w:sz w:val="24"/>
+          <w:szCs w:val="24"/>
+          <w:lang w:val="en-US"/>
+        </w:rPr>
+        <w:t xml:space="preserve"> for example</w:t>
+      </w:r>
+      <w:r>
+        <w:rPr>
+          <w:rFonts w:ascii="Times New Roman" w:hAnsi="Times New Roman" w:cs="Times New Roman"/>
+          <w:sz w:val="24"/>
+          <w:szCs w:val="24"/>
+          <w:lang w:val="en-US"/>
+        </w:rPr>
+        <w:t xml:space="preserve">, this way we could have determined if the tendencies are industry wide or just particular to </w:t>
       </w:r>
       <w:r>
         <w:rPr>
@@ -4339,6 +4560,7 @@
           <w:bCs/>
           <w:sz w:val="24"/>
           <w:szCs w:val="24"/>
+          <w:u w:val="single"/>
           <w:lang w:val="en-US"/>
         </w:rPr>
       </w:pPr>
@@ -4349,6 +4571,7 @@
           <w:bCs/>
           <w:sz w:val="24"/>
           <w:szCs w:val="24"/>
+          <w:u w:val="single"/>
           <w:lang w:val="en-US"/>
         </w:rPr>
         <w:t>Further Analysis Suggested</w:t>
@@ -4504,6 +4727,7 @@
           <w:bCs/>
           <w:sz w:val="24"/>
           <w:szCs w:val="24"/>
+          <w:u w:val="single"/>
           <w:lang w:val="en-US"/>
         </w:rPr>
       </w:pPr>
@@ -4514,6 +4738,7 @@
           <w:bCs/>
           <w:sz w:val="24"/>
           <w:szCs w:val="24"/>
+          <w:u w:val="single"/>
           <w:lang w:val="en-US"/>
         </w:rPr>
         <w:t>Mean</w:t>
@@ -4525,6 +4750,7 @@
           <w:bCs/>
           <w:sz w:val="24"/>
           <w:szCs w:val="24"/>
+          <w:u w:val="single"/>
           <w:lang w:val="en-US"/>
         </w:rPr>
         <w:t>/</w:t>
@@ -4536,6 +4762,7 @@
           <w:bCs/>
           <w:sz w:val="24"/>
           <w:szCs w:val="24"/>
+          <w:u w:val="single"/>
           <w:lang w:val="en-US"/>
         </w:rPr>
         <w:t>median</w:t>
@@ -4547,6 +4774,7 @@
           <w:bCs/>
           <w:sz w:val="24"/>
           <w:szCs w:val="24"/>
+          <w:u w:val="single"/>
           <w:lang w:val="en-US"/>
         </w:rPr>
         <w:t>, variance?</w:t>
@@ -4584,8 +4812,55 @@
           <w:szCs w:val="24"/>
           <w:lang w:val="en-US"/>
         </w:rPr>
+        <w:lastRenderedPageBreak/>
         <w:tab/>
-        <w:t xml:space="preserve">Usually speaking median is a better measure for discrete data, which is the case for this dataset, we </w:t>
+      </w:r>
+      <w:proofErr w:type="gramStart"/>
+      <w:r>
+        <w:rPr>
+          <w:rFonts w:ascii="Times New Roman" w:hAnsi="Times New Roman" w:cs="Times New Roman"/>
+          <w:sz w:val="24"/>
+          <w:szCs w:val="24"/>
+          <w:lang w:val="en-US"/>
+        </w:rPr>
+        <w:t>Generally</w:t>
+      </w:r>
+      <w:r>
+        <w:rPr>
+          <w:rFonts w:ascii="Times New Roman" w:hAnsi="Times New Roman" w:cs="Times New Roman"/>
+          <w:sz w:val="24"/>
+          <w:szCs w:val="24"/>
+          <w:lang w:val="en-US"/>
+        </w:rPr>
+        <w:t xml:space="preserve"> speaking</w:t>
+      </w:r>
+      <w:r>
+        <w:rPr>
+          <w:rFonts w:ascii="Times New Roman" w:hAnsi="Times New Roman" w:cs="Times New Roman"/>
+          <w:sz w:val="24"/>
+          <w:szCs w:val="24"/>
+          <w:lang w:val="en-US"/>
+        </w:rPr>
+        <w:t>,</w:t>
+      </w:r>
+      <w:r>
+        <w:rPr>
+          <w:rFonts w:ascii="Times New Roman" w:hAnsi="Times New Roman" w:cs="Times New Roman"/>
+          <w:sz w:val="24"/>
+          <w:szCs w:val="24"/>
+          <w:lang w:val="en-US"/>
+        </w:rPr>
+        <w:t xml:space="preserve"> median</w:t>
+      </w:r>
+      <w:proofErr w:type="gramEnd"/>
+      <w:r>
+        <w:rPr>
+          <w:rFonts w:ascii="Times New Roman" w:hAnsi="Times New Roman" w:cs="Times New Roman"/>
+          <w:sz w:val="24"/>
+          <w:szCs w:val="24"/>
+          <w:lang w:val="en-US"/>
+        </w:rPr>
+        <w:t xml:space="preserve"> is a better measure for discrete data, which is the case for this dataset, we </w:t>
       </w:r>
       <w:r>
         <w:rPr>
@@ -5381,7 +5656,18 @@
           <w:szCs w:val="24"/>
           <w:lang w:val="en-US"/>
         </w:rPr>
-        <w:t>Bibliography:</w:t>
+        <w:t>References</w:t>
+      </w:r>
+      <w:r>
+        <w:rPr>
+          <w:rFonts w:ascii="Times New Roman" w:hAnsi="Times New Roman" w:cs="Times New Roman"/>
+          <w:b/>
+          <w:bCs/>
+          <w:sz w:val="24"/>
+          <w:szCs w:val="24"/>
+          <w:lang w:val="en-US"/>
+        </w:rPr>
+        <w:t>:</w:t>
       </w:r>
     </w:p>
     <w:p>
@@ -5393,6 +5679,64 @@
           <w:lang w:val="en-US"/>
         </w:rPr>
       </w:pPr>
+      <w:r>
+        <w:rPr>
+          <w:rFonts w:ascii="Times New Roman" w:hAnsi="Times New Roman" w:cs="Times New Roman"/>
+          <w:sz w:val="24"/>
+          <w:szCs w:val="24"/>
+          <w:lang w:val="en-US"/>
+        </w:rPr>
+        <w:t>Kickstarter (2020,03,</w:t>
+      </w:r>
+      <w:r>
+        <w:rPr>
+          <w:rFonts w:ascii="Times New Roman" w:hAnsi="Times New Roman" w:cs="Times New Roman"/>
+          <w:sz w:val="24"/>
+          <w:szCs w:val="24"/>
+          <w:lang w:val="en-US"/>
+        </w:rPr>
+        <w:t>01</w:t>
+      </w:r>
+      <w:proofErr w:type="gramStart"/>
+      <w:r>
+        <w:rPr>
+          <w:rFonts w:ascii="Times New Roman" w:hAnsi="Times New Roman" w:cs="Times New Roman"/>
+          <w:sz w:val="24"/>
+          <w:szCs w:val="24"/>
+          <w:lang w:val="en-US"/>
+        </w:rPr>
+        <w:t>).In</w:t>
+      </w:r>
+      <w:proofErr w:type="gramEnd"/>
+      <w:r>
+        <w:rPr>
+          <w:rFonts w:ascii="Times New Roman" w:hAnsi="Times New Roman" w:cs="Times New Roman"/>
+          <w:sz w:val="24"/>
+          <w:szCs w:val="24"/>
+          <w:lang w:val="en-US"/>
+        </w:rPr>
+        <w:t xml:space="preserve"> </w:t>
+      </w:r>
+      <w:r>
+        <w:rPr>
+          <w:rFonts w:ascii="Times New Roman" w:hAnsi="Times New Roman" w:cs="Times New Roman"/>
+          <w:i/>
+          <w:iCs/>
+          <w:sz w:val="24"/>
+          <w:szCs w:val="24"/>
+          <w:lang w:val="en-US"/>
+        </w:rPr>
+        <w:t>Wikipedia</w:t>
+      </w:r>
+      <w:r>
+        <w:rPr>
+          <w:rFonts w:ascii="Times New Roman" w:hAnsi="Times New Roman" w:cs="Times New Roman"/>
+          <w:sz w:val="24"/>
+          <w:szCs w:val="24"/>
+          <w:lang w:val="en-US"/>
+        </w:rPr>
+        <w:t xml:space="preserve">. </w:t>
+      </w:r>
       <w:r>
         <w:rPr>
           <w:rFonts w:ascii="Times New Roman" w:hAnsi="Times New Roman" w:cs="Times New Roman"/>
@@ -5556,7 +5900,7 @@
         <w:szCs w:val="18"/>
         <w:lang w:val="en-US"/>
       </w:rPr>
-      <w:t>TEC de Monterrey Data Analytics Boot Camp</w:t>
+      <w:t>Data Analytics Boot Camp 0321</w:t>
     </w:r>
   </w:p>
   <w:p>
@@ -11554,9 +11898,9 @@
   </w:compat>
   <w:rsids>
     <w:rsidRoot w:val="0008381E"/>
+    <w:rsid w:val="00042C96"/>
     <w:rsid w:val="0008381E"/>
     <w:rsid w:val="0017557C"/>
-    <w:rsid w:val="008313A0"/>
     <w:rsid w:val="009009E6"/>
     <w:rsid w:val="00BB32BF"/>
   </w:rsids>

</xml_diff>

<commit_message>
add file structre to readme
</commit_message>
<xml_diff>
--- a/Executive Report - Kickstarter Campaigns.docx
+++ b/Executive Report - Kickstarter Campaigns.docx
@@ -51,7 +51,7 @@
           <w:szCs w:val="24"/>
           <w:lang w:val="en-US"/>
         </w:rPr>
-        <w:t>March 8, 2021</w:t>
+        <w:t>March 19, 2021</w:t>
       </w:r>
       <w:r>
         <w:rPr>
@@ -345,15 +345,13 @@
           <w:rFonts w:ascii="Times New Roman" w:hAnsi="Times New Roman" w:cs="Times New Roman"/>
           <w:sz w:val="24"/>
           <w:szCs w:val="24"/>
-          <w:lang w:val="en-US"/>
-        </w:rPr>
-      </w:pPr>
-      <w:r>
-        <w:rPr>
-          <w:rFonts w:ascii="Times New Roman" w:hAnsi="Times New Roman" w:cs="Times New Roman"/>
-          <w:sz w:val="24"/>
-          <w:szCs w:val="24"/>
-          <w:lang w:val="en-US"/>
+        </w:rPr>
+      </w:pPr>
+      <w:r>
+        <w:rPr>
+          <w:rFonts w:ascii="Times New Roman" w:hAnsi="Times New Roman" w:cs="Times New Roman"/>
+          <w:sz w:val="24"/>
+          <w:szCs w:val="24"/>
         </w:rPr>
         <w:t>Juan José Fernández Díaz</w:t>
       </w:r>
@@ -365,7 +363,6 @@
           <w:rFonts w:ascii="Times New Roman" w:hAnsi="Times New Roman" w:cs="Times New Roman"/>
           <w:sz w:val="24"/>
           <w:szCs w:val="24"/>
-          <w:lang w:val="en-US"/>
         </w:rPr>
       </w:pPr>
       <w:hyperlink r:id="rId7" w:history="1">
@@ -375,7 +372,6 @@
             <w:rFonts w:ascii="Times New Roman" w:hAnsi="Times New Roman" w:cs="Times New Roman"/>
             <w:sz w:val="24"/>
             <w:szCs w:val="24"/>
-            <w:lang w:val="en-US"/>
           </w:rPr>
           <w:t>juanjo.fde@gmail.com</w:t>
         </w:r>
@@ -387,7 +383,6 @@
           <w:rFonts w:ascii="Times New Roman" w:hAnsi="Times New Roman" w:cs="Times New Roman"/>
           <w:sz w:val="24"/>
           <w:szCs w:val="24"/>
-          <w:lang w:val="en-US"/>
         </w:rPr>
       </w:pPr>
     </w:p>
@@ -397,15 +392,13 @@
           <w:rFonts w:ascii="Times New Roman" w:hAnsi="Times New Roman" w:cs="Times New Roman"/>
           <w:sz w:val="24"/>
           <w:szCs w:val="24"/>
-          <w:lang w:val="en-US"/>
-        </w:rPr>
-      </w:pPr>
-      <w:r>
-        <w:rPr>
-          <w:rFonts w:ascii="Times New Roman" w:hAnsi="Times New Roman" w:cs="Times New Roman"/>
-          <w:sz w:val="24"/>
-          <w:szCs w:val="24"/>
-          <w:lang w:val="en-US"/>
+        </w:rPr>
+      </w:pPr>
+      <w:r>
+        <w:rPr>
+          <w:rFonts w:ascii="Times New Roman" w:hAnsi="Times New Roman" w:cs="Times New Roman"/>
+          <w:sz w:val="24"/>
+          <w:szCs w:val="24"/>
         </w:rPr>
         <w:br w:type="page"/>
       </w:r>
@@ -688,7 +681,27 @@
           <w:szCs w:val="24"/>
           <w:lang w:val="en-US"/>
         </w:rPr>
-        <w:t>To analyze data from more than 4,000 past campaigns (2009-2015) in order to draw conclusions (at least 3) that help determine whether a campaign is successful or not.</w:t>
+        <w:t xml:space="preserve">To analyze data from more than 4,000 past campaigns (2009-2015) </w:t>
+      </w:r>
+      <w:proofErr w:type="gramStart"/>
+      <w:r>
+        <w:rPr>
+          <w:rFonts w:ascii="Times New Roman" w:hAnsi="Times New Roman" w:cs="Times New Roman"/>
+          <w:sz w:val="24"/>
+          <w:szCs w:val="24"/>
+          <w:lang w:val="en-US"/>
+        </w:rPr>
+        <w:t>in order to</w:t>
+      </w:r>
+      <w:proofErr w:type="gramEnd"/>
+      <w:r>
+        <w:rPr>
+          <w:rFonts w:ascii="Times New Roman" w:hAnsi="Times New Roman" w:cs="Times New Roman"/>
+          <w:sz w:val="24"/>
+          <w:szCs w:val="24"/>
+          <w:lang w:val="en-US"/>
+        </w:rPr>
+        <w:t xml:space="preserve"> draw conclusions (at least 3) that help determine whether a campaign is successful or not.</w:t>
       </w:r>
     </w:p>
     <w:p>
@@ -1195,7 +1208,7 @@
           <w:szCs w:val="24"/>
           <w:lang w:val="en-US"/>
         </w:rPr>
-        <w:t xml:space="preserve"> are the ones with ratios higher than the average, which are</w:t>
+        <w:t xml:space="preserve"> the ones with ratios higher than the average, which are</w:t>
       </w:r>
       <w:r>
         <w:rPr>
@@ -1215,7 +1228,55 @@
           <w:szCs w:val="24"/>
           <w:lang w:val="en-US"/>
         </w:rPr>
-        <w:t xml:space="preserve">music, theather, film&amp;video and probably </w:t>
+        <w:t xml:space="preserve">music, </w:t>
+      </w:r>
+      <w:proofErr w:type="spellStart"/>
+      <w:r>
+        <w:rPr>
+          <w:rFonts w:ascii="Times New Roman" w:hAnsi="Times New Roman" w:cs="Times New Roman"/>
+          <w:i/>
+          <w:iCs/>
+          <w:sz w:val="24"/>
+          <w:szCs w:val="24"/>
+          <w:lang w:val="en-US"/>
+        </w:rPr>
+        <w:t>theather</w:t>
+      </w:r>
+      <w:proofErr w:type="spellEnd"/>
+      <w:r>
+        <w:rPr>
+          <w:rFonts w:ascii="Times New Roman" w:hAnsi="Times New Roman" w:cs="Times New Roman"/>
+          <w:i/>
+          <w:iCs/>
+          <w:sz w:val="24"/>
+          <w:szCs w:val="24"/>
+          <w:lang w:val="en-US"/>
+        </w:rPr>
+        <w:t xml:space="preserve">, </w:t>
+      </w:r>
+      <w:proofErr w:type="spellStart"/>
+      <w:r>
+        <w:rPr>
+          <w:rFonts w:ascii="Times New Roman" w:hAnsi="Times New Roman" w:cs="Times New Roman"/>
+          <w:i/>
+          <w:iCs/>
+          <w:sz w:val="24"/>
+          <w:szCs w:val="24"/>
+          <w:lang w:val="en-US"/>
+        </w:rPr>
+        <w:t>film&amp;video</w:t>
+      </w:r>
+      <w:proofErr w:type="spellEnd"/>
+      <w:r>
+        <w:rPr>
+          <w:rFonts w:ascii="Times New Roman" w:hAnsi="Times New Roman" w:cs="Times New Roman"/>
+          <w:i/>
+          <w:iCs/>
+          <w:sz w:val="24"/>
+          <w:szCs w:val="24"/>
+          <w:lang w:val="en-US"/>
+        </w:rPr>
+        <w:t xml:space="preserve"> and probably </w:t>
       </w:r>
       <w:r>
         <w:rPr>
@@ -2081,6 +2142,7 @@
                 <w:lang w:val="en-US"/>
               </w:rPr>
             </w:pPr>
+            <w:proofErr w:type="spellStart"/>
             <w:r>
               <w:rPr>
                 <w:rFonts w:ascii="Times New Roman" w:hAnsi="Times New Roman" w:cs="Times New Roman"/>
@@ -2093,6 +2155,7 @@
               </w:rPr>
               <w:t>Film&amp;Video</w:t>
             </w:r>
+            <w:proofErr w:type="spellEnd"/>
           </w:p>
         </w:tc>
         <w:tc>
@@ -2416,14 +2479,25 @@
           <w:lang w:val="en-US"/>
         </w:rPr>
       </w:pPr>
-      <w:r>
-        <w:rPr>
-          <w:rFonts w:ascii="Times New Roman" w:hAnsi="Times New Roman" w:cs="Times New Roman"/>
-          <w:sz w:val="24"/>
-          <w:szCs w:val="24"/>
-          <w:lang w:val="en-US"/>
-        </w:rPr>
-        <w:t xml:space="preserve">In order to </w:t>
+      <w:proofErr w:type="gramStart"/>
+      <w:r>
+        <w:rPr>
+          <w:rFonts w:ascii="Times New Roman" w:hAnsi="Times New Roman" w:cs="Times New Roman"/>
+          <w:sz w:val="24"/>
+          <w:szCs w:val="24"/>
+          <w:lang w:val="en-US"/>
+        </w:rPr>
+        <w:t>In order to</w:t>
+      </w:r>
+      <w:proofErr w:type="gramEnd"/>
+      <w:r>
+        <w:rPr>
+          <w:rFonts w:ascii="Times New Roman" w:hAnsi="Times New Roman" w:cs="Times New Roman"/>
+          <w:sz w:val="24"/>
+          <w:szCs w:val="24"/>
+          <w:lang w:val="en-US"/>
+        </w:rPr>
+        <w:t xml:space="preserve"> </w:t>
       </w:r>
       <w:r>
         <w:rPr>
@@ -3787,7 +3861,31 @@
           <w:szCs w:val="24"/>
           <w:lang w:val="en-US"/>
         </w:rPr>
-        <w:t xml:space="preserve">Does the amount needed affects the chances of </w:t>
+        <w:t xml:space="preserve">Does the amount </w:t>
+      </w:r>
+      <w:proofErr w:type="gramStart"/>
+      <w:r>
+        <w:rPr>
+          <w:rFonts w:ascii="Times New Roman" w:hAnsi="Times New Roman" w:cs="Times New Roman"/>
+          <w:i/>
+          <w:iCs/>
+          <w:sz w:val="24"/>
+          <w:szCs w:val="24"/>
+          <w:lang w:val="en-US"/>
+        </w:rPr>
+        <w:t>needed</w:t>
+      </w:r>
+      <w:proofErr w:type="gramEnd"/>
+      <w:r>
+        <w:rPr>
+          <w:rFonts w:ascii="Times New Roman" w:hAnsi="Times New Roman" w:cs="Times New Roman"/>
+          <w:i/>
+          <w:iCs/>
+          <w:sz w:val="24"/>
+          <w:szCs w:val="24"/>
+          <w:lang w:val="en-US"/>
+        </w:rPr>
+        <w:t xml:space="preserve"> affects the chances of </w:t>
       </w:r>
       <w:r>
         <w:rPr>
@@ -4104,6 +4202,7 @@
         <w:tab/>
         <w:t>The dataset provided proved to be consistent and stable since I was able to find some tendencies in the data, the sample size was enough since it contained every record available during the timestamp of the data</w:t>
       </w:r>
+      <w:proofErr w:type="gramStart"/>
       <w:r>
         <w:rPr>
           <w:rFonts w:ascii="Times New Roman" w:hAnsi="Times New Roman" w:cs="Times New Roman"/>
@@ -4120,7 +4219,17 @@
           <w:szCs w:val="24"/>
           <w:lang w:val="en-US"/>
         </w:rPr>
-        <w:t xml:space="preserve"> that being said, it would have been interesting to have more data about cancelled campaigns, specifically the reasons behind it, having this information could lead to decisions that increase the chances of success.</w:t>
+        <w:t xml:space="preserve"> that being said, it</w:t>
+      </w:r>
+      <w:proofErr w:type="gramEnd"/>
+      <w:r>
+        <w:rPr>
+          <w:rFonts w:ascii="Times New Roman" w:hAnsi="Times New Roman" w:cs="Times New Roman"/>
+          <w:sz w:val="24"/>
+          <w:szCs w:val="24"/>
+          <w:lang w:val="en-US"/>
+        </w:rPr>
+        <w:t xml:space="preserve"> would have been interesting to have more data about cancelled campaigns, specifically the reasons behind it, having this information could lead to decisions that increase the chances of success.</w:t>
       </w:r>
     </w:p>
     <w:p>
@@ -4697,6 +4806,7 @@
         <w:lastRenderedPageBreak/>
         <w:tab/>
       </w:r>
+      <w:proofErr w:type="gramStart"/>
       <w:r>
         <w:rPr>
           <w:rFonts w:ascii="Times New Roman" w:hAnsi="Times New Roman" w:cs="Times New Roman"/>
@@ -4731,7 +4841,17 @@
           <w:szCs w:val="24"/>
           <w:lang w:val="en-US"/>
         </w:rPr>
-        <w:t xml:space="preserve"> median is a better measure for discrete data, which is the case for this dataset, we </w:t>
+        <w:t xml:space="preserve"> median</w:t>
+      </w:r>
+      <w:proofErr w:type="gramEnd"/>
+      <w:r>
+        <w:rPr>
+          <w:rFonts w:ascii="Times New Roman" w:hAnsi="Times New Roman" w:cs="Times New Roman"/>
+          <w:sz w:val="24"/>
+          <w:szCs w:val="24"/>
+          <w:lang w:val="en-US"/>
+        </w:rPr>
+        <w:t xml:space="preserve"> is a better measure for discrete data, which is the case for this dataset, we </w:t>
       </w:r>
       <w:r>
         <w:rPr>
@@ -5221,7 +5341,27 @@
           <w:szCs w:val="24"/>
           <w:lang w:val="en-US"/>
         </w:rPr>
-        <w:t xml:space="preserve"> evaluate that, we will need to take out the outliers in the data in order to have more reliable measures of central tendency</w:t>
+        <w:t xml:space="preserve"> evaluate that, we will need to take out the outliers in the data </w:t>
+      </w:r>
+      <w:proofErr w:type="gramStart"/>
+      <w:r>
+        <w:rPr>
+          <w:rFonts w:ascii="Times New Roman" w:hAnsi="Times New Roman" w:cs="Times New Roman"/>
+          <w:sz w:val="24"/>
+          <w:szCs w:val="24"/>
+          <w:lang w:val="en-US"/>
+        </w:rPr>
+        <w:t>in order to</w:t>
+      </w:r>
+      <w:proofErr w:type="gramEnd"/>
+      <w:r>
+        <w:rPr>
+          <w:rFonts w:ascii="Times New Roman" w:hAnsi="Times New Roman" w:cs="Times New Roman"/>
+          <w:sz w:val="24"/>
+          <w:szCs w:val="24"/>
+          <w:lang w:val="en-US"/>
+        </w:rPr>
+        <w:t xml:space="preserve"> have more reliable measures of central tendency</w:t>
       </w:r>
       <w:r>
         <w:rPr>
@@ -5537,16 +5677,54 @@
           <w:szCs w:val="24"/>
           <w:lang w:val="en-US"/>
         </w:rPr>
-        <w:t>Kickstarter (2020,03,</w:t>
-      </w:r>
-      <w:r>
-        <w:rPr>
-          <w:rFonts w:ascii="Times New Roman" w:hAnsi="Times New Roman" w:cs="Times New Roman"/>
-          <w:sz w:val="24"/>
-          <w:szCs w:val="24"/>
-          <w:lang w:val="en-US"/>
-        </w:rPr>
-        <w:t xml:space="preserve">01).In </w:t>
+        <w:t>Kickstarter (202</w:t>
+      </w:r>
+      <w:r>
+        <w:rPr>
+          <w:rFonts w:ascii="Times New Roman" w:hAnsi="Times New Roman" w:cs="Times New Roman"/>
+          <w:sz w:val="24"/>
+          <w:szCs w:val="24"/>
+          <w:lang w:val="en-US"/>
+        </w:rPr>
+        <w:t>1</w:t>
+      </w:r>
+      <w:r>
+        <w:rPr>
+          <w:rFonts w:ascii="Times New Roman" w:hAnsi="Times New Roman" w:cs="Times New Roman"/>
+          <w:sz w:val="24"/>
+          <w:szCs w:val="24"/>
+          <w:lang w:val="en-US"/>
+        </w:rPr>
+        <w:t>,03,</w:t>
+      </w:r>
+      <w:r>
+        <w:rPr>
+          <w:rFonts w:ascii="Times New Roman" w:hAnsi="Times New Roman" w:cs="Times New Roman"/>
+          <w:sz w:val="24"/>
+          <w:szCs w:val="24"/>
+          <w:lang w:val="en-US"/>
+        </w:rPr>
+        <w:t>01</w:t>
+      </w:r>
+      <w:proofErr w:type="gramStart"/>
+      <w:r>
+        <w:rPr>
+          <w:rFonts w:ascii="Times New Roman" w:hAnsi="Times New Roman" w:cs="Times New Roman"/>
+          <w:sz w:val="24"/>
+          <w:szCs w:val="24"/>
+          <w:lang w:val="en-US"/>
+        </w:rPr>
+        <w:t>).In</w:t>
+      </w:r>
+      <w:proofErr w:type="gramEnd"/>
+      <w:r>
+        <w:rPr>
+          <w:rFonts w:ascii="Times New Roman" w:hAnsi="Times New Roman" w:cs="Times New Roman"/>
+          <w:sz w:val="24"/>
+          <w:szCs w:val="24"/>
+          <w:lang w:val="en-US"/>
+        </w:rPr>
+        <w:t xml:space="preserve"> </w:t>
       </w:r>
       <w:r>
         <w:rPr>
@@ -11732,6 +11910,7 @@
     <w:rsid w:val="00042C96"/>
     <w:rsid w:val="0008381E"/>
     <w:rsid w:val="0017557C"/>
+    <w:rsid w:val="00510BB8"/>
     <w:rsid w:val="009009E6"/>
     <w:rsid w:val="00BB32BF"/>
     <w:rsid w:val="00DF6C98"/>

</xml_diff>